<commit_message>
add class diagram to add user and delete user
</commit_message>
<xml_diff>
--- a/Design/Design Document/Design document .docx
+++ b/Design/Design Document/Design document .docx
@@ -1,6 +1,6 @@
 
 <file path=word/document.xml><?xml version="1.0" encoding="utf-8"?>
-<w:document xmlns:wpc="http://schemas.microsoft.com/office/word/2010/wordprocessingCanvas" xmlns:cx="http://schemas.microsoft.com/office/drawing/2014/chartex" xmlns:cx1="http://schemas.microsoft.com/office/drawing/2015/9/8/chartex" xmlns:cx2="http://schemas.microsoft.com/office/drawing/2015/10/21/chartex" xmlns:cx3="http://schemas.microsoft.com/office/drawing/2016/5/9/chartex" xmlns:cx4="http://schemas.microsoft.com/office/drawing/2016/5/10/chartex" xmlns:cx5="http://schemas.microsoft.com/office/drawing/2016/5/11/chartex" xmlns:cx6="http://schemas.microsoft.com/office/drawing/2016/5/12/chartex" xmlns:cx7="http://schemas.microsoft.com/office/drawing/2016/5/13/chartex" xmlns:cx8="http://schemas.microsoft.com/office/drawing/2016/5/14/chartex" xmlns:mc="http://schemas.openxmlformats.org/markup-compatibility/2006" xmlns:aink="http://schemas.microsoft.com/office/drawing/2016/ink" xmlns:am3d="http://schemas.microsoft.com/office/drawing/2017/model3d" xmlns:o="urn:schemas-microsoft-com:office:office" xmlns:oel="http://schemas.microsoft.com/office/2019/extlst" xmlns:r="http://schemas.openxmlformats.org/officeDocument/2006/relationships" xmlns:m="http://schemas.openxmlformats.org/officeDocument/2006/math" xmlns:v="urn:schemas-microsoft-com:vml" xmlns:wp14="http://schemas.microsoft.com/office/word/2010/wordprocessingDrawing" xmlns:wp="http://schemas.openxmlformats.org/drawingml/2006/wordprocessingDrawing" xmlns:w10="urn:schemas-microsoft-com:office:word" xmlns:w="http://schemas.openxmlformats.org/wordprocessingml/2006/main" xmlns:w14="http://schemas.microsoft.com/office/word/2010/wordml" xmlns:w15="http://schemas.microsoft.com/office/word/2012/wordml" xmlns:w16cex="http://schemas.microsoft.com/office/word/2018/wordml/cex" xmlns:w16cid="http://schemas.microsoft.com/office/word/2016/wordml/cid" xmlns:w16="http://schemas.microsoft.com/office/word/2018/wordml" xmlns:w16du="http://schemas.microsoft.com/office/word/2023/wordml/word16du" xmlns:w16sdtdh="http://schemas.microsoft.com/office/word/2020/wordml/sdtdatahash" xmlns:w16se="http://schemas.microsoft.com/office/word/2015/wordml/symex" xmlns:wpg="http://schemas.microsoft.com/office/word/2010/wordprocessingGroup" xmlns:wpi="http://schemas.microsoft.com/office/word/2010/wordprocessingInk" xmlns:wne="http://schemas.microsoft.com/office/word/2006/wordml" xmlns:wps="http://schemas.microsoft.com/office/word/2010/wordprocessingShape" mc:Ignorable="w14 w15 w16se w16cid w16 w16cex w16sdtdh wp14">
+<w:document xmlns:wpc="http://schemas.microsoft.com/office/word/2010/wordprocessingCanvas" xmlns:mc="http://schemas.openxmlformats.org/markup-compatibility/2006" xmlns:o="urn:schemas-microsoft-com:office:office" xmlns:r="http://schemas.openxmlformats.org/officeDocument/2006/relationships" xmlns:m="http://schemas.openxmlformats.org/officeDocument/2006/math" xmlns:v="urn:schemas-microsoft-com:vml" xmlns:wp14="http://schemas.microsoft.com/office/word/2010/wordprocessingDrawing" xmlns:wp="http://schemas.openxmlformats.org/drawingml/2006/wordprocessingDrawing" xmlns:w="http://schemas.openxmlformats.org/wordprocessingml/2006/main" xmlns:w14="http://schemas.microsoft.com/office/word/2010/wordml" xmlns:w10="urn:schemas-microsoft-com:office:word" xmlns:w15="http://schemas.microsoft.com/office/word/2012/wordml" xmlns:wpg="http://schemas.microsoft.com/office/word/2010/wordprocessingGroup" xmlns:wpi="http://schemas.microsoft.com/office/word/2010/wordprocessingInk" xmlns:wne="http://schemas.microsoft.com/office/word/2006/wordml" xmlns:wps="http://schemas.microsoft.com/office/word/2010/wordprocessingShape" xmlns:wpsCustomData="http://www.wps.cn/officeDocument/2013/wpsCustomData" mc:Ignorable="w14 w15 wp14">
   <w:body>
     <w:p>
       <w:pPr>
@@ -312,7 +312,6 @@
           <w:sz w:val="46"/>
           <w:szCs w:val="46"/>
         </w:rPr>
-        <w:lastRenderedPageBreak/>
         <w:t>Revision History</w:t>
       </w:r>
     </w:p>
@@ -328,17 +327,24 @@
     </w:p>
     <w:tbl>
       <w:tblPr>
+        <w:tblStyle w:val="4"/>
         <w:tblW w:w="8954" w:type="dxa"/>
+        <w:tblInd w:w="0" w:type="dxa"/>
         <w:tblBorders>
-          <w:top w:val="single" w:sz="4" w:space="0" w:color="auto"/>
-          <w:left w:val="single" w:sz="4" w:space="0" w:color="auto"/>
-          <w:bottom w:val="single" w:sz="4" w:space="0" w:color="auto"/>
-          <w:right w:val="single" w:sz="4" w:space="0" w:color="auto"/>
-          <w:insideH w:val="single" w:sz="4" w:space="0" w:color="auto"/>
-          <w:insideV w:val="single" w:sz="4" w:space="0" w:color="auto"/>
+          <w:top w:val="single" w:color="auto" w:sz="4" w:space="0"/>
+          <w:left w:val="single" w:color="auto" w:sz="4" w:space="0"/>
+          <w:bottom w:val="single" w:color="auto" w:sz="4" w:space="0"/>
+          <w:right w:val="single" w:color="auto" w:sz="4" w:space="0"/>
+          <w:insideH w:val="single" w:color="auto" w:sz="4" w:space="0"/>
+          <w:insideV w:val="single" w:color="auto" w:sz="4" w:space="0"/>
         </w:tblBorders>
         <w:tblLayout w:type="fixed"/>
-        <w:tblLook w:val="04A0" w:firstRow="1" w:lastRow="0" w:firstColumn="1" w:lastColumn="0" w:noHBand="0" w:noVBand="1"/>
+        <w:tblCellMar>
+          <w:top w:w="0" w:type="dxa"/>
+          <w:left w:w="108" w:type="dxa"/>
+          <w:bottom w:w="0" w:type="dxa"/>
+          <w:right w:w="108" w:type="dxa"/>
+        </w:tblCellMar>
       </w:tblPr>
       <w:tblGrid>
         <w:gridCol w:w="1733"/>
@@ -347,8 +353,24 @@
         <w:gridCol w:w="2022"/>
       </w:tblGrid>
       <w:tr>
+        <w:tblPrEx>
+          <w:tblBorders>
+            <w:top w:val="single" w:color="auto" w:sz="4" w:space="0"/>
+            <w:left w:val="single" w:color="auto" w:sz="4" w:space="0"/>
+            <w:bottom w:val="single" w:color="auto" w:sz="4" w:space="0"/>
+            <w:right w:val="single" w:color="auto" w:sz="4" w:space="0"/>
+            <w:insideH w:val="single" w:color="auto" w:sz="4" w:space="0"/>
+            <w:insideV w:val="single" w:color="auto" w:sz="4" w:space="0"/>
+          </w:tblBorders>
+          <w:tblCellMar>
+            <w:top w:w="0" w:type="dxa"/>
+            <w:left w:w="108" w:type="dxa"/>
+            <w:bottom w:w="0" w:type="dxa"/>
+            <w:right w:w="108" w:type="dxa"/>
+          </w:tblCellMar>
+        </w:tblPrEx>
         <w:trPr>
-          <w:trHeight w:val="504"/>
+          <w:trHeight w:val="504" w:hRule="atLeast"/>
         </w:trPr>
         <w:tc>
           <w:tcPr>
@@ -476,8 +498,24 @@
         </w:tc>
       </w:tr>
       <w:tr>
+        <w:tblPrEx>
+          <w:tblBorders>
+            <w:top w:val="single" w:color="auto" w:sz="4" w:space="0"/>
+            <w:left w:val="single" w:color="auto" w:sz="4" w:space="0"/>
+            <w:bottom w:val="single" w:color="auto" w:sz="4" w:space="0"/>
+            <w:right w:val="single" w:color="auto" w:sz="4" w:space="0"/>
+            <w:insideH w:val="single" w:color="auto" w:sz="4" w:space="0"/>
+            <w:insideV w:val="single" w:color="auto" w:sz="4" w:space="0"/>
+          </w:tblBorders>
+          <w:tblCellMar>
+            <w:top w:w="0" w:type="dxa"/>
+            <w:left w:w="108" w:type="dxa"/>
+            <w:bottom w:w="0" w:type="dxa"/>
+            <w:right w:w="108" w:type="dxa"/>
+          </w:tblCellMar>
+        </w:tblPrEx>
         <w:trPr>
-          <w:trHeight w:val="504"/>
+          <w:trHeight w:val="504" w:hRule="atLeast"/>
         </w:trPr>
         <w:tc>
           <w:tcPr>
@@ -608,8 +646,24 @@
         </w:tc>
       </w:tr>
       <w:tr>
+        <w:tblPrEx>
+          <w:tblBorders>
+            <w:top w:val="single" w:color="auto" w:sz="4" w:space="0"/>
+            <w:left w:val="single" w:color="auto" w:sz="4" w:space="0"/>
+            <w:bottom w:val="single" w:color="auto" w:sz="4" w:space="0"/>
+            <w:right w:val="single" w:color="auto" w:sz="4" w:space="0"/>
+            <w:insideH w:val="single" w:color="auto" w:sz="4" w:space="0"/>
+            <w:insideV w:val="single" w:color="auto" w:sz="4" w:space="0"/>
+          </w:tblBorders>
+          <w:tblCellMar>
+            <w:top w:w="0" w:type="dxa"/>
+            <w:left w:w="108" w:type="dxa"/>
+            <w:bottom w:w="0" w:type="dxa"/>
+            <w:right w:w="108" w:type="dxa"/>
+          </w:tblCellMar>
+        </w:tblPrEx>
         <w:trPr>
-          <w:trHeight w:val="1508"/>
+          <w:trHeight w:val="1508" w:hRule="atLeast"/>
         </w:trPr>
         <w:tc>
           <w:tcPr>
@@ -723,8 +777,24 @@
         </w:tc>
       </w:tr>
       <w:tr>
+        <w:tblPrEx>
+          <w:tblBorders>
+            <w:top w:val="single" w:color="auto" w:sz="4" w:space="0"/>
+            <w:left w:val="single" w:color="auto" w:sz="4" w:space="0"/>
+            <w:bottom w:val="single" w:color="auto" w:sz="4" w:space="0"/>
+            <w:right w:val="single" w:color="auto" w:sz="4" w:space="0"/>
+            <w:insideH w:val="single" w:color="auto" w:sz="4" w:space="0"/>
+            <w:insideV w:val="single" w:color="auto" w:sz="4" w:space="0"/>
+          </w:tblBorders>
+          <w:tblCellMar>
+            <w:top w:w="0" w:type="dxa"/>
+            <w:left w:w="108" w:type="dxa"/>
+            <w:bottom w:w="0" w:type="dxa"/>
+            <w:right w:w="108" w:type="dxa"/>
+          </w:tblCellMar>
+        </w:tblPrEx>
         <w:trPr>
-          <w:trHeight w:val="1508"/>
+          <w:trHeight w:val="1508" w:hRule="atLeast"/>
         </w:trPr>
         <w:tc>
           <w:tcPr>
@@ -848,7 +918,23 @@
                 <w:sz w:val="24"/>
                 <w:szCs w:val="24"/>
               </w:rPr>
-              <w:t>2:add sequence diagramfor each function</w:t>
+              <w:t>2:add sequence diagram</w:t>
+            </w:r>
+            <w:r>
+              <w:rPr>
+                <w:rFonts w:hint="default"/>
+                <w:sz w:val="24"/>
+                <w:szCs w:val="24"/>
+                <w:lang w:val="en-US"/>
+              </w:rPr>
+              <w:t xml:space="preserve"> </w:t>
+            </w:r>
+            <w:r>
+              <w:rPr>
+                <w:sz w:val="24"/>
+                <w:szCs w:val="24"/>
+              </w:rPr>
+              <w:t>for each function</w:t>
             </w:r>
           </w:p>
         </w:tc>
@@ -866,7 +952,7 @@
     </w:p>
     <w:p>
       <w:pPr>
-        <w:pStyle w:val="Heading1"/>
+        <w:pStyle w:val="2"/>
         <w:rPr>
           <w:rFonts w:asciiTheme="minorBidi" w:hAnsiTheme="minorBidi"/>
           <w:b/>
@@ -888,14 +974,14 @@
       <w:pPr>
         <w:widowControl w:val="0"/>
         <w:rPr>
-          <w:rFonts w:ascii="Calibri" w:eastAsia="Droid Sans" w:hAnsi="Calibri" w:cs="Calibri"/>
+          <w:rFonts w:ascii="Calibri" w:hAnsi="Calibri" w:eastAsia="Droid Sans" w:cs="Calibri"/>
           <w:sz w:val="32"/>
           <w:szCs w:val="32"/>
         </w:rPr>
       </w:pPr>
       <w:r>
         <w:rPr>
-          <w:rFonts w:ascii="Calibri" w:eastAsia="Droid Sans" w:hAnsi="Calibri" w:cs="Calibri"/>
+          <w:rFonts w:ascii="Calibri" w:hAnsi="Calibri" w:eastAsia="Droid Sans" w:cs="Calibri"/>
           <w:sz w:val="32"/>
           <w:szCs w:val="32"/>
         </w:rPr>
@@ -906,14 +992,14 @@
       <w:pPr>
         <w:widowControl w:val="0"/>
         <w:rPr>
-          <w:rFonts w:ascii="Calibri" w:eastAsia="Droid Sans" w:hAnsi="Calibri" w:cs="Calibri"/>
+          <w:rFonts w:ascii="Calibri" w:hAnsi="Calibri" w:eastAsia="Droid Sans" w:cs="Calibri"/>
           <w:sz w:val="32"/>
           <w:szCs w:val="32"/>
         </w:rPr>
       </w:pPr>
       <w:r>
         <w:rPr>
-          <w:rFonts w:ascii="Calibri" w:eastAsia="Droid Sans" w:hAnsi="Calibri" w:cs="Calibri"/>
+          <w:rFonts w:ascii="Calibri" w:hAnsi="Calibri" w:eastAsia="Droid Sans" w:cs="Calibri"/>
           <w:sz w:val="32"/>
           <w:szCs w:val="32"/>
         </w:rPr>
@@ -939,7 +1025,6 @@
           <w:sz w:val="32"/>
           <w:szCs w:val="32"/>
         </w:rPr>
-        <w:lastRenderedPageBreak/>
         <w:t>Generic Diagrams</w:t>
       </w:r>
     </w:p>
@@ -1027,11 +1112,8 @@
         </w:rPr>
       </w:pPr>
       <w:r>
-        <w:rPr>
-          <w:noProof/>
-        </w:rPr>
         <w:drawing>
-          <wp:inline distT="0" distB="0" distL="114300" distR="114300" wp14:anchorId="676CA846" wp14:editId="4E807A2B">
+          <wp:inline distT="0" distB="0" distL="114300" distR="114300">
             <wp:extent cx="5272405" cy="4092575"/>
             <wp:effectExtent l="0" t="0" r="4445" b="3175"/>
             <wp:docPr id="15" name="Picture 1"/>
@@ -1048,7 +1130,7 @@
                     </pic:cNvPicPr>
                   </pic:nvPicPr>
                   <pic:blipFill>
-                    <a:blip r:embed="rId5"/>
+                    <a:blip r:embed="rId4"/>
                     <a:stretch>
                       <a:fillRect/>
                     </a:stretch>
@@ -1077,7 +1159,7 @@
       <w:pPr>
         <w:widowControl w:val="0"/>
         <w:rPr>
-          <w:rFonts w:ascii="Calibri" w:eastAsia="Droid Sans" w:hAnsi="Calibri" w:cs="Calibri"/>
+          <w:rFonts w:ascii="Calibri" w:hAnsi="Calibri" w:eastAsia="Droid Sans" w:cs="Calibri"/>
           <w:sz w:val="24"/>
           <w:szCs w:val="24"/>
         </w:rPr>
@@ -1247,7 +1329,6 @@
           <w:sz w:val="24"/>
           <w:szCs w:val="24"/>
         </w:rPr>
-        <w:lastRenderedPageBreak/>
         <w:t>UseCase_001</w:t>
       </w:r>
     </w:p>
@@ -1272,11 +1353,10 @@
       </w:pPr>
       <w:r>
         <w:rPr>
-          <w:noProof/>
           <w:lang w:eastAsia="en-US"/>
         </w:rPr>
         <w:drawing>
-          <wp:inline distT="0" distB="0" distL="114300" distR="114300" wp14:anchorId="31DBB450" wp14:editId="54A14218">
+          <wp:inline distT="0" distB="0" distL="114300" distR="114300">
             <wp:extent cx="6814820" cy="5965825"/>
             <wp:effectExtent l="0" t="0" r="5080" b="15875"/>
             <wp:docPr id="3" name="Picture 3"/>
@@ -1293,7 +1373,7 @@
                     </pic:cNvPicPr>
                   </pic:nvPicPr>
                   <pic:blipFill>
-                    <a:blip r:embed="rId6"/>
+                    <a:blip r:embed="rId5"/>
                     <a:stretch>
                       <a:fillRect/>
                     </a:stretch>
@@ -1406,7 +1486,6 @@
           <w:sz w:val="24"/>
           <w:szCs w:val="24"/>
         </w:rPr>
-        <w:lastRenderedPageBreak/>
         <w:t>2.3 Admin sequence diagram</w:t>
       </w:r>
     </w:p>
@@ -1433,11 +1512,10 @@
       </w:pPr>
       <w:r>
         <w:rPr>
-          <w:noProof/>
           <w:lang w:eastAsia="en-US"/>
         </w:rPr>
         <w:drawing>
-          <wp:inline distT="0" distB="0" distL="114300" distR="114300" wp14:anchorId="4971752D" wp14:editId="20A90CC0">
+          <wp:inline distT="0" distB="0" distL="114300" distR="114300">
             <wp:extent cx="5270500" cy="6787515"/>
             <wp:effectExtent l="0" t="0" r="6350" b="13335"/>
             <wp:docPr id="11" name="Picture 8"/>
@@ -1454,7 +1532,7 @@
                     </pic:cNvPicPr>
                   </pic:nvPicPr>
                   <pic:blipFill>
-                    <a:blip r:embed="rId7"/>
+                    <a:blip r:embed="rId6"/>
                     <a:stretch>
                       <a:fillRect/>
                     </a:stretch>
@@ -1571,7 +1649,6 @@
           <w:sz w:val="24"/>
           <w:szCs w:val="24"/>
         </w:rPr>
-        <w:lastRenderedPageBreak/>
         <w:t>2.4 User sequence diagram</w:t>
       </w:r>
     </w:p>
@@ -1608,11 +1685,10 @@
       </w:pPr>
       <w:r>
         <w:rPr>
-          <w:noProof/>
           <w:lang w:eastAsia="en-US"/>
         </w:rPr>
         <w:drawing>
-          <wp:inline distT="0" distB="0" distL="114300" distR="114300" wp14:anchorId="105AED95" wp14:editId="0B5919B7">
+          <wp:inline distT="0" distB="0" distL="114300" distR="114300">
             <wp:extent cx="5267325" cy="6763385"/>
             <wp:effectExtent l="0" t="0" r="9525" b="18415"/>
             <wp:docPr id="12" name="Picture 9"/>
@@ -1629,7 +1705,7 @@
                     </pic:cNvPicPr>
                   </pic:nvPicPr>
                   <pic:blipFill>
-                    <a:blip r:embed="rId8"/>
+                    <a:blip r:embed="rId7"/>
                     <a:stretch>
                       <a:fillRect/>
                     </a:stretch>
@@ -1735,7 +1811,6 @@
           <w:sz w:val="28"/>
           <w:szCs w:val="28"/>
         </w:rPr>
-        <w:lastRenderedPageBreak/>
         <w:t>2.6  Class Diagram</w:t>
       </w:r>
     </w:p>
@@ -1757,11 +1832,8 @@
         </w:tabs>
       </w:pPr>
       <w:r>
-        <w:rPr>
-          <w:noProof/>
-        </w:rPr>
         <w:drawing>
-          <wp:inline distT="0" distB="0" distL="114300" distR="114300" wp14:anchorId="743C37E0" wp14:editId="453887A2">
+          <wp:inline distT="0" distB="0" distL="114300" distR="114300">
             <wp:extent cx="5267960" cy="4955540"/>
             <wp:effectExtent l="0" t="0" r="8890" b="16510"/>
             <wp:docPr id="13" name="Picture 1"/>
@@ -1778,7 +1850,7 @@
                     </pic:cNvPicPr>
                   </pic:nvPicPr>
                   <pic:blipFill>
-                    <a:blip r:embed="rId9"/>
+                    <a:blip r:embed="rId8"/>
                     <a:stretch>
                       <a:fillRect/>
                     </a:stretch>
@@ -1899,11 +1971,8 @@
         </w:rPr>
       </w:pPr>
       <w:r>
-        <w:rPr>
-          <w:noProof/>
-        </w:rPr>
         <w:drawing>
-          <wp:inline distT="0" distB="0" distL="114300" distR="114300" wp14:anchorId="24B8240D" wp14:editId="474BC42A">
+          <wp:inline distT="0" distB="0" distL="114300" distR="114300">
             <wp:extent cx="4371975" cy="1419225"/>
             <wp:effectExtent l="0" t="0" r="9525" b="9525"/>
             <wp:docPr id="18" name="Picture 4"/>
@@ -1920,7 +1989,7 @@
                     </pic:cNvPicPr>
                   </pic:nvPicPr>
                   <pic:blipFill>
-                    <a:blip r:embed="rId10"/>
+                    <a:blip r:embed="rId9"/>
                     <a:stretch>
                       <a:fillRect/>
                     </a:stretch>
@@ -2088,11 +2157,8 @@
         </w:rPr>
       </w:pPr>
       <w:r>
-        <w:rPr>
-          <w:noProof/>
-        </w:rPr>
         <w:drawing>
-          <wp:inline distT="0" distB="0" distL="114300" distR="114300" wp14:anchorId="40B15700" wp14:editId="6E63695F">
+          <wp:inline distT="0" distB="0" distL="114300" distR="114300">
             <wp:extent cx="5273040" cy="7044055"/>
             <wp:effectExtent l="0" t="0" r="3810" b="4445"/>
             <wp:docPr id="19" name="Picture 5"/>
@@ -2109,7 +2175,7 @@
                     </pic:cNvPicPr>
                   </pic:nvPicPr>
                   <pic:blipFill>
-                    <a:blip r:embed="rId11"/>
+                    <a:blip r:embed="rId10"/>
                     <a:stretch>
                       <a:fillRect/>
                     </a:stretch>
@@ -2182,100 +2248,41 @@
           <w:sz w:val="24"/>
           <w:szCs w:val="24"/>
         </w:rPr>
-        <w:t>3.1.</w:t>
-      </w:r>
-      <w:r>
-        <w:rPr>
-          <w:sz w:val="24"/>
-          <w:szCs w:val="24"/>
-        </w:rPr>
-        <w:t>3</w:t>
-      </w:r>
-      <w:r>
-        <w:rPr>
-          <w:sz w:val="24"/>
-          <w:szCs w:val="24"/>
-        </w:rPr>
-        <w:t xml:space="preserve"> </w:t>
-      </w:r>
-      <w:r>
-        <w:rPr>
-          <w:sz w:val="24"/>
-          <w:szCs w:val="24"/>
-        </w:rPr>
-        <w:t>Low</w:t>
-      </w:r>
-      <w:r>
-        <w:rPr>
-          <w:sz w:val="24"/>
-          <w:szCs w:val="24"/>
-        </w:rPr>
-        <w:t xml:space="preserve"> Level Design</w:t>
-      </w:r>
-    </w:p>
-    <w:p>
-      <w:pPr>
-        <w:rPr>
-          <w:sz w:val="24"/>
-          <w:szCs w:val="24"/>
-        </w:rPr>
-      </w:pPr>
-    </w:p>
-    <w:p>
-      <w:pPr>
-        <w:rPr>
-          <w:sz w:val="24"/>
-          <w:szCs w:val="24"/>
-        </w:rPr>
-      </w:pPr>
-      <w:r>
-        <w:rPr>
-          <w:sz w:val="24"/>
-          <w:szCs w:val="24"/>
-        </w:rPr>
-        <w:t>3.1.</w:t>
-      </w:r>
-      <w:r>
-        <w:rPr>
-          <w:sz w:val="24"/>
-          <w:szCs w:val="24"/>
-        </w:rPr>
-        <w:t>3</w:t>
-      </w:r>
-      <w:r>
-        <w:rPr>
-          <w:sz w:val="24"/>
-          <w:szCs w:val="24"/>
-        </w:rPr>
-        <w:t>.</w:t>
-      </w:r>
-      <w:r>
-        <w:rPr>
-          <w:sz w:val="24"/>
-          <w:szCs w:val="24"/>
-        </w:rPr>
-        <w:t>1</w:t>
-      </w:r>
-      <w:r>
-        <w:rPr>
-          <w:sz w:val="24"/>
-          <w:szCs w:val="24"/>
-        </w:rPr>
-        <w:t xml:space="preserve">  Username Validation</w:t>
-      </w:r>
-    </w:p>
-    <w:p>
-      <w:pPr>
-        <w:tabs>
-          <w:tab w:val="left" w:pos="927"/>
-        </w:tabs>
-      </w:pPr>
-      <w:r>
-        <w:rPr>
-          <w:noProof/>
-        </w:rPr>
+        <w:t>3.1.3 Low Level Design</w:t>
+      </w:r>
+    </w:p>
+    <w:p>
+      <w:pPr>
+        <w:rPr>
+          <w:sz w:val="24"/>
+          <w:szCs w:val="24"/>
+        </w:rPr>
+      </w:pPr>
+    </w:p>
+    <w:p>
+      <w:pPr>
+        <w:rPr>
+          <w:sz w:val="24"/>
+          <w:szCs w:val="24"/>
+        </w:rPr>
+      </w:pPr>
+      <w:r>
+        <w:rPr>
+          <w:sz w:val="24"/>
+          <w:szCs w:val="24"/>
+        </w:rPr>
+        <w:t>3.1.3.1  Username Validation</w:t>
+      </w:r>
+    </w:p>
+    <w:p>
+      <w:pPr>
+        <w:tabs>
+          <w:tab w:val="left" w:pos="927"/>
+        </w:tabs>
+      </w:pPr>
+      <w:r>
         <w:drawing>
-          <wp:inline distT="0" distB="0" distL="114300" distR="114300" wp14:anchorId="76CE6190" wp14:editId="6681BB7C">
+          <wp:inline distT="0" distB="0" distL="114300" distR="114300">
             <wp:extent cx="5271135" cy="3899535"/>
             <wp:effectExtent l="0" t="0" r="5715" b="5715"/>
             <wp:docPr id="1" name="Picture 1"/>
@@ -2292,7 +2299,7 @@
                     </pic:cNvPicPr>
                   </pic:nvPicPr>
                   <pic:blipFill>
-                    <a:blip r:embed="rId12"/>
+                    <a:blip r:embed="rId11"/>
                     <a:stretch>
                       <a:fillRect/>
                     </a:stretch>
@@ -2332,28 +2339,7 @@
           <w:sz w:val="24"/>
           <w:szCs w:val="24"/>
         </w:rPr>
-        <w:t>3.1.</w:t>
-      </w:r>
-      <w:r>
-        <w:rPr>
-          <w:sz w:val="24"/>
-          <w:szCs w:val="24"/>
-        </w:rPr>
-        <w:t>3</w:t>
-      </w:r>
-      <w:r>
-        <w:rPr>
-          <w:sz w:val="24"/>
-          <w:szCs w:val="24"/>
-        </w:rPr>
-        <w:t>.</w:t>
-      </w:r>
-      <w:r>
-        <w:rPr>
-          <w:sz w:val="24"/>
-          <w:szCs w:val="24"/>
-        </w:rPr>
-        <w:t>2</w:t>
+        <w:t>3.1.3.2</w:t>
       </w:r>
       <w:r>
         <w:rPr>
@@ -2377,11 +2363,8 @@
         </w:tabs>
       </w:pPr>
       <w:r>
-        <w:rPr>
-          <w:noProof/>
-        </w:rPr>
         <w:drawing>
-          <wp:inline distT="0" distB="0" distL="114300" distR="114300" wp14:anchorId="1A026CB9" wp14:editId="6A11C587">
+          <wp:inline distT="0" distB="0" distL="114300" distR="114300">
             <wp:extent cx="5269230" cy="3637915"/>
             <wp:effectExtent l="0" t="0" r="7620" b="635"/>
             <wp:docPr id="6" name="Picture 2"/>
@@ -2398,7 +2381,7 @@
                     </pic:cNvPicPr>
                   </pic:nvPicPr>
                   <pic:blipFill>
-                    <a:blip r:embed="rId13"/>
+                    <a:blip r:embed="rId12"/>
                     <a:stretch>
                       <a:fillRect/>
                     </a:stretch>
@@ -2482,64 +2465,33 @@
           <w:sz w:val="24"/>
           <w:szCs w:val="24"/>
         </w:rPr>
-        <w:t>3.1.</w:t>
-      </w:r>
-      <w:r>
-        <w:rPr>
-          <w:sz w:val="24"/>
-          <w:szCs w:val="24"/>
-        </w:rPr>
-        <w:t>3</w:t>
-      </w:r>
-      <w:r>
-        <w:rPr>
-          <w:sz w:val="24"/>
-          <w:szCs w:val="24"/>
-        </w:rPr>
-        <w:t>.</w:t>
-      </w:r>
-      <w:r>
-        <w:rPr>
-          <w:sz w:val="24"/>
-          <w:szCs w:val="24"/>
-        </w:rPr>
-        <w:t>3</w:t>
-      </w:r>
-      <w:r>
-        <w:rPr>
-          <w:sz w:val="24"/>
-          <w:szCs w:val="24"/>
-        </w:rPr>
-        <w:t xml:space="preserve"> Confirm password validation </w:t>
-      </w:r>
-    </w:p>
-    <w:p>
-      <w:pPr>
-        <w:tabs>
-          <w:tab w:val="left" w:pos="927"/>
-        </w:tabs>
-        <w:rPr>
-          <w:sz w:val="24"/>
-          <w:szCs w:val="24"/>
-        </w:rPr>
-      </w:pPr>
-    </w:p>
-    <w:p>
-      <w:pPr>
-        <w:tabs>
-          <w:tab w:val="left" w:pos="927"/>
-        </w:tabs>
-        <w:rPr>
-          <w:sz w:val="24"/>
-          <w:szCs w:val="24"/>
-        </w:rPr>
-      </w:pPr>
-      <w:r>
-        <w:rPr>
-          <w:noProof/>
-        </w:rPr>
+        <w:t xml:space="preserve">3.1.3.3 Confirm password validation </w:t>
+      </w:r>
+    </w:p>
+    <w:p>
+      <w:pPr>
+        <w:tabs>
+          <w:tab w:val="left" w:pos="927"/>
+        </w:tabs>
+        <w:rPr>
+          <w:sz w:val="24"/>
+          <w:szCs w:val="24"/>
+        </w:rPr>
+      </w:pPr>
+    </w:p>
+    <w:p>
+      <w:pPr>
+        <w:tabs>
+          <w:tab w:val="left" w:pos="927"/>
+        </w:tabs>
+        <w:rPr>
+          <w:sz w:val="24"/>
+          <w:szCs w:val="24"/>
+        </w:rPr>
+      </w:pPr>
+      <w:r>
         <w:drawing>
-          <wp:inline distT="0" distB="0" distL="114300" distR="114300" wp14:anchorId="46D3C175" wp14:editId="44B1712E">
+          <wp:inline distT="0" distB="0" distL="114300" distR="114300">
             <wp:extent cx="5274310" cy="3815080"/>
             <wp:effectExtent l="0" t="0" r="2540" b="13970"/>
             <wp:docPr id="2" name="Picture 1"/>
@@ -2556,7 +2508,7 @@
                     </pic:cNvPicPr>
                   </pic:nvPicPr>
                   <pic:blipFill>
-                    <a:blip r:embed="rId14"/>
+                    <a:blip r:embed="rId13"/>
                     <a:stretch>
                       <a:fillRect/>
                     </a:stretch>
@@ -2606,53 +2558,31 @@
           <w:sz w:val="24"/>
           <w:szCs w:val="24"/>
         </w:rPr>
-        <w:t>3.1.</w:t>
-      </w:r>
-      <w:r>
-        <w:rPr>
-          <w:sz w:val="24"/>
-          <w:szCs w:val="24"/>
-        </w:rPr>
-        <w:t>3</w:t>
-      </w:r>
-      <w:r>
-        <w:rPr>
-          <w:sz w:val="24"/>
-          <w:szCs w:val="24"/>
-        </w:rPr>
-        <w:t>.</w:t>
-      </w:r>
-      <w:r>
-        <w:rPr>
-          <w:sz w:val="24"/>
-          <w:szCs w:val="24"/>
-        </w:rPr>
-        <w:t>4 Construct(Database $db)</w:t>
-      </w:r>
-    </w:p>
-    <w:p>
-      <w:pPr>
-        <w:rPr>
-          <w:sz w:val="24"/>
-          <w:szCs w:val="24"/>
-        </w:rPr>
-      </w:pPr>
-    </w:p>
-    <w:p>
-      <w:pPr>
-        <w:rPr>
-          <w:sz w:val="24"/>
-          <w:szCs w:val="24"/>
-        </w:rPr>
-      </w:pPr>
-      <w:r>
-        <w:rPr>
-          <w:noProof/>
+        <w:t>3.1.3.4 Construct(Database $db)</w:t>
+      </w:r>
+    </w:p>
+    <w:p>
+      <w:pPr>
+        <w:rPr>
+          <w:sz w:val="24"/>
+          <w:szCs w:val="24"/>
+        </w:rPr>
+      </w:pPr>
+    </w:p>
+    <w:p>
+      <w:pPr>
+        <w:rPr>
+          <w:sz w:val="24"/>
+          <w:szCs w:val="24"/>
+        </w:rPr>
+      </w:pPr>
+      <w:r>
+        <w:rPr>
           <w:sz w:val="24"/>
           <w:szCs w:val="24"/>
         </w:rPr>
         <w:drawing>
-          <wp:inline distT="0" distB="0" distL="0" distR="0" wp14:anchorId="79D5AEF6" wp14:editId="49DD91D8">
+          <wp:inline distT="0" distB="0" distL="0" distR="0">
             <wp:extent cx="4137660" cy="3200400"/>
             <wp:effectExtent l="0" t="0" r="0" b="0"/>
             <wp:docPr id="301803217" name="Picture 1" descr="A picture containing text, screenshot, diagram, design&#10;&#10;Description automatically generated"/>
@@ -2664,10 +2594,12 @@
                 <pic:pic xmlns:pic="http://schemas.openxmlformats.org/drawingml/2006/picture">
                   <pic:nvPicPr>
                     <pic:cNvPr id="301803217" name="Picture 1" descr="A picture containing text, screenshot, diagram, design&#10;&#10;Description automatically generated"/>
-                    <pic:cNvPicPr/>
+                    <pic:cNvPicPr>
+                      <a:picLocks noChangeAspect="1"/>
+                    </pic:cNvPicPr>
                   </pic:nvPicPr>
                   <pic:blipFill>
-                    <a:blip r:embed="rId15">
+                    <a:blip r:embed="rId14">
                       <a:extLst>
                         <a:ext uri="{28A0092B-C50C-407E-A947-70E740481C1C}">
                           <a14:useLocalDpi xmlns:a14="http://schemas.microsoft.com/office/drawing/2010/main" val="0"/>
@@ -2706,39 +2638,13 @@
           <w:szCs w:val="28"/>
         </w:rPr>
       </w:pPr>
-    </w:p>
-    <w:p>
-      <w:pPr>
-        <w:tabs>
-          <w:tab w:val="left" w:pos="927"/>
-        </w:tabs>
+      <w:r>
         <w:rPr>
           <w:b/>
           <w:bCs/>
           <w:sz w:val="28"/>
           <w:szCs w:val="28"/>
         </w:rPr>
-      </w:pPr>
-    </w:p>
-    <w:p>
-      <w:pPr>
-        <w:tabs>
-          <w:tab w:val="left" w:pos="927"/>
-        </w:tabs>
-        <w:rPr>
-          <w:b/>
-          <w:bCs/>
-          <w:sz w:val="28"/>
-          <w:szCs w:val="28"/>
-        </w:rPr>
-      </w:pPr>
-      <w:r>
-        <w:rPr>
-          <w:b/>
-          <w:bCs/>
-          <w:sz w:val="28"/>
-          <w:szCs w:val="28"/>
-        </w:rPr>
         <w:t>3.2 Login</w:t>
       </w:r>
     </w:p>
@@ -2778,11 +2684,8 @@
         </w:rPr>
       </w:pPr>
       <w:r>
-        <w:rPr>
-          <w:noProof/>
-        </w:rPr>
         <w:drawing>
-          <wp:inline distT="0" distB="0" distL="114300" distR="114300" wp14:anchorId="664FDD15" wp14:editId="20E153A2">
+          <wp:inline distT="0" distB="0" distL="114300" distR="114300">
             <wp:extent cx="4457700" cy="2405380"/>
             <wp:effectExtent l="0" t="0" r="0" b="13970"/>
             <wp:docPr id="16" name="Picture 2"/>
@@ -2799,7 +2702,7 @@
                     </pic:cNvPicPr>
                   </pic:nvPicPr>
                   <pic:blipFill>
-                    <a:blip r:embed="rId16"/>
+                    <a:blip r:embed="rId15"/>
                     <a:stretch>
                       <a:fillRect/>
                     </a:stretch>
@@ -2847,76 +2750,6 @@
         <w:tabs>
           <w:tab w:val="left" w:pos="927"/>
         </w:tabs>
-      </w:pPr>
-    </w:p>
-    <w:p>
-      <w:pPr>
-        <w:tabs>
-          <w:tab w:val="left" w:pos="927"/>
-        </w:tabs>
-      </w:pPr>
-    </w:p>
-    <w:p>
-      <w:pPr>
-        <w:tabs>
-          <w:tab w:val="left" w:pos="927"/>
-        </w:tabs>
-      </w:pPr>
-    </w:p>
-    <w:p>
-      <w:pPr>
-        <w:tabs>
-          <w:tab w:val="left" w:pos="927"/>
-        </w:tabs>
-      </w:pPr>
-    </w:p>
-    <w:p>
-      <w:pPr>
-        <w:tabs>
-          <w:tab w:val="left" w:pos="927"/>
-        </w:tabs>
-      </w:pPr>
-    </w:p>
-    <w:p>
-      <w:pPr>
-        <w:tabs>
-          <w:tab w:val="left" w:pos="927"/>
-        </w:tabs>
-      </w:pPr>
-    </w:p>
-    <w:p>
-      <w:pPr>
-        <w:tabs>
-          <w:tab w:val="left" w:pos="927"/>
-        </w:tabs>
-      </w:pPr>
-    </w:p>
-    <w:p>
-      <w:pPr>
-        <w:tabs>
-          <w:tab w:val="left" w:pos="927"/>
-        </w:tabs>
-      </w:pPr>
-    </w:p>
-    <w:p>
-      <w:pPr>
-        <w:tabs>
-          <w:tab w:val="left" w:pos="927"/>
-        </w:tabs>
-      </w:pPr>
-    </w:p>
-    <w:p>
-      <w:pPr>
-        <w:tabs>
-          <w:tab w:val="left" w:pos="927"/>
-        </w:tabs>
-      </w:pPr>
-    </w:p>
-    <w:p>
-      <w:pPr>
-        <w:tabs>
-          <w:tab w:val="left" w:pos="927"/>
-        </w:tabs>
         <w:rPr>
           <w:sz w:val="24"/>
           <w:szCs w:val="24"/>
@@ -2969,12 +2802,8 @@
         </w:rPr>
       </w:pPr>
       <w:r>
-        <w:rPr>
-          <w:noProof/>
-        </w:rPr>
-        <w:lastRenderedPageBreak/>
         <w:drawing>
-          <wp:inline distT="0" distB="0" distL="114300" distR="114300" wp14:anchorId="7F5241FE" wp14:editId="11BAACCE">
+          <wp:inline distT="0" distB="0" distL="114300" distR="114300">
             <wp:extent cx="5272405" cy="5129530"/>
             <wp:effectExtent l="0" t="0" r="4445" b="13970"/>
             <wp:docPr id="31" name="Picture 14"/>
@@ -2991,7 +2820,7 @@
                     </pic:cNvPicPr>
                   </pic:nvPicPr>
                   <pic:blipFill>
-                    <a:blip r:embed="rId17"/>
+                    <a:blip r:embed="rId16"/>
                     <a:stretch>
                       <a:fillRect/>
                     </a:stretch>
@@ -3022,45 +2851,40 @@
           <w:tab w:val="left" w:pos="927"/>
         </w:tabs>
         <w:rPr>
-          <w:sz w:val="24"/>
-          <w:szCs w:val="24"/>
-        </w:rPr>
-      </w:pPr>
-    </w:p>
-    <w:p>
-      <w:pPr>
-        <w:tabs>
-          <w:tab w:val="left" w:pos="927"/>
-        </w:tabs>
-        <w:rPr>
-          <w:sz w:val="24"/>
-          <w:szCs w:val="24"/>
-        </w:rPr>
-      </w:pPr>
-    </w:p>
-    <w:p>
-      <w:pPr>
-        <w:tabs>
-          <w:tab w:val="left" w:pos="927"/>
-        </w:tabs>
-        <w:rPr>
-          <w:sz w:val="24"/>
-          <w:szCs w:val="24"/>
-        </w:rPr>
-      </w:pPr>
-    </w:p>
-    <w:p>
-      <w:pPr>
-        <w:tabs>
-          <w:tab w:val="left" w:pos="927"/>
-        </w:tabs>
-        <w:rPr>
           <w:b/>
           <w:bCs/>
           <w:sz w:val="32"/>
           <w:szCs w:val="32"/>
         </w:rPr>
       </w:pPr>
+      <w:r>
+        <w:t xml:space="preserve">3.2.3 </w:t>
+      </w:r>
+      <w:r>
+        <w:rPr>
+          <w:sz w:val="24"/>
+          <w:szCs w:val="24"/>
+        </w:rPr>
+        <w:t>Low Level Design</w:t>
+      </w:r>
+    </w:p>
+    <w:p>
+      <w:pPr>
+        <w:tabs>
+          <w:tab w:val="left" w:pos="927"/>
+        </w:tabs>
+        <w:rPr>
+          <w:sz w:val="24"/>
+          <w:szCs w:val="24"/>
+        </w:rPr>
+      </w:pPr>
+      <w:r>
+        <w:rPr>
+          <w:sz w:val="24"/>
+          <w:szCs w:val="24"/>
+        </w:rPr>
+        <w:t>Construct(Database $db)</w:t>
+      </w:r>
     </w:p>
     <w:p>
       <w:pPr>
@@ -3074,39 +2898,12 @@
           <w:szCs w:val="32"/>
         </w:rPr>
       </w:pPr>
-    </w:p>
-    <w:p>
-      <w:pPr>
-        <w:tabs>
-          <w:tab w:val="left" w:pos="927"/>
-        </w:tabs>
-        <w:rPr>
-          <w:sz w:val="24"/>
-          <w:szCs w:val="24"/>
-        </w:rPr>
-      </w:pPr>
-      <w:r>
-        <w:t>3.2.</w:t>
-      </w:r>
-      <w:r>
-        <w:t>3</w:t>
-      </w:r>
-      <w:r>
-        <w:t xml:space="preserve"> </w:t>
-      </w:r>
-      <w:r>
-        <w:rPr>
-          <w:sz w:val="24"/>
-          <w:szCs w:val="24"/>
-        </w:rPr>
-        <w:t>Low</w:t>
-      </w:r>
-      <w:r>
-        <w:rPr>
-          <w:sz w:val="24"/>
-          <w:szCs w:val="24"/>
-        </w:rPr>
-        <w:t xml:space="preserve"> Level Design</w:t>
+      <w:r>
+        <w:rPr>
+          <w:sz w:val="24"/>
+          <w:szCs w:val="24"/>
+        </w:rPr>
+        <w:t>Look at (3.1.3.4)</w:t>
       </w:r>
     </w:p>
     <w:p>
@@ -3121,117 +2918,13 @@
           <w:szCs w:val="32"/>
         </w:rPr>
       </w:pPr>
-    </w:p>
-    <w:p>
-      <w:pPr>
-        <w:tabs>
-          <w:tab w:val="left" w:pos="927"/>
-        </w:tabs>
-        <w:rPr>
-          <w:sz w:val="24"/>
-          <w:szCs w:val="24"/>
-        </w:rPr>
-      </w:pPr>
-      <w:r>
-        <w:rPr>
-          <w:sz w:val="24"/>
-          <w:szCs w:val="24"/>
-        </w:rPr>
-        <w:t>Construct(Database $db)</w:t>
-      </w:r>
-    </w:p>
-    <w:p>
-      <w:pPr>
-        <w:tabs>
-          <w:tab w:val="left" w:pos="927"/>
-        </w:tabs>
+      <w:r>
         <w:rPr>
           <w:b/>
           <w:bCs/>
           <w:sz w:val="32"/>
           <w:szCs w:val="32"/>
         </w:rPr>
-      </w:pPr>
-      <w:r>
-        <w:rPr>
-          <w:sz w:val="24"/>
-          <w:szCs w:val="24"/>
-        </w:rPr>
-        <w:t>Look at (</w:t>
-      </w:r>
-      <w:r>
-        <w:rPr>
-          <w:sz w:val="24"/>
-          <w:szCs w:val="24"/>
-        </w:rPr>
-        <w:t>3.1.3.4</w:t>
-      </w:r>
-      <w:r>
-        <w:rPr>
-          <w:sz w:val="24"/>
-          <w:szCs w:val="24"/>
-        </w:rPr>
-        <w:t>)</w:t>
-      </w:r>
-    </w:p>
-    <w:p>
-      <w:pPr>
-        <w:tabs>
-          <w:tab w:val="left" w:pos="927"/>
-        </w:tabs>
-        <w:rPr>
-          <w:b/>
-          <w:bCs/>
-          <w:sz w:val="32"/>
-          <w:szCs w:val="32"/>
-        </w:rPr>
-      </w:pPr>
-    </w:p>
-    <w:p>
-      <w:pPr>
-        <w:tabs>
-          <w:tab w:val="left" w:pos="927"/>
-        </w:tabs>
-        <w:rPr>
-          <w:b/>
-          <w:bCs/>
-          <w:sz w:val="32"/>
-          <w:szCs w:val="32"/>
-        </w:rPr>
-      </w:pPr>
-    </w:p>
-    <w:p>
-      <w:pPr>
-        <w:tabs>
-          <w:tab w:val="left" w:pos="927"/>
-        </w:tabs>
-        <w:rPr>
-          <w:b/>
-          <w:bCs/>
-          <w:sz w:val="32"/>
-          <w:szCs w:val="32"/>
-        </w:rPr>
-      </w:pPr>
-    </w:p>
-    <w:p>
-      <w:pPr>
-        <w:tabs>
-          <w:tab w:val="left" w:pos="927"/>
-        </w:tabs>
-        <w:rPr>
-          <w:b/>
-          <w:bCs/>
-          <w:sz w:val="32"/>
-          <w:szCs w:val="32"/>
-        </w:rPr>
-      </w:pPr>
-      <w:r>
-        <w:rPr>
-          <w:b/>
-          <w:bCs/>
-          <w:sz w:val="32"/>
-          <w:szCs w:val="32"/>
-        </w:rPr>
         <w:t xml:space="preserve">3.3 Add content </w:t>
       </w:r>
     </w:p>
@@ -3292,12 +2985,8 @@
         <w:jc w:val="both"/>
       </w:pPr>
       <w:r>
-        <w:rPr>
-          <w:noProof/>
-        </w:rPr>
-        <w:lastRenderedPageBreak/>
         <w:drawing>
-          <wp:inline distT="0" distB="0" distL="114300" distR="114300" wp14:anchorId="4184144E" wp14:editId="030BDA64">
+          <wp:inline distT="0" distB="0" distL="114300" distR="114300">
             <wp:extent cx="4686300" cy="3375025"/>
             <wp:effectExtent l="0" t="0" r="0" b="15875"/>
             <wp:docPr id="26" name="Picture 26" descr="Untitled"/>
@@ -3314,7 +3003,7 @@
                     </pic:cNvPicPr>
                   </pic:nvPicPr>
                   <pic:blipFill>
-                    <a:blip r:embed="rId18"/>
+                    <a:blip r:embed="rId17"/>
                     <a:stretch>
                       <a:fillRect/>
                     </a:stretch>
@@ -3388,56 +3077,28 @@
           <w:tab w:val="left" w:pos="927"/>
         </w:tabs>
         <w:rPr>
-          <w:sz w:val="24"/>
-          <w:szCs w:val="24"/>
-        </w:rPr>
-      </w:pPr>
-    </w:p>
-    <w:p>
-      <w:pPr>
-        <w:tabs>
-          <w:tab w:val="left" w:pos="927"/>
-        </w:tabs>
-        <w:rPr>
           <w:lang w:eastAsia="en-US"/>
         </w:rPr>
       </w:pPr>
-    </w:p>
-    <w:p>
-      <w:pPr>
-        <w:tabs>
-          <w:tab w:val="left" w:pos="927"/>
-        </w:tabs>
+      <w:r>
         <w:rPr>
           <w:lang w:eastAsia="en-US"/>
         </w:rPr>
+        <w:t>3.3.2.1</w:t>
+      </w:r>
+    </w:p>
+    <w:p>
+      <w:pPr>
+        <w:tabs>
+          <w:tab w:val="left" w:pos="927"/>
+        </w:tabs>
       </w:pPr>
       <w:r>
         <w:rPr>
           <w:lang w:eastAsia="en-US"/>
         </w:rPr>
-        <w:t>3.</w:t>
-      </w:r>
-      <w:r>
-        <w:rPr>
-          <w:lang w:eastAsia="en-US"/>
-        </w:rPr>
-        <w:t>3.2.1</w:t>
-      </w:r>
-    </w:p>
-    <w:p>
-      <w:pPr>
-        <w:tabs>
-          <w:tab w:val="left" w:pos="927"/>
-        </w:tabs>
-      </w:pPr>
-      <w:r>
-        <w:rPr>
-          <w:noProof/>
-          <w:lang w:eastAsia="en-US"/>
-        </w:rPr>
         <w:drawing>
-          <wp:inline distT="0" distB="0" distL="114300" distR="114300" wp14:anchorId="78C5F0F0" wp14:editId="5CB91363">
+          <wp:inline distT="0" distB="0" distL="114300" distR="114300">
             <wp:extent cx="4324350" cy="2936240"/>
             <wp:effectExtent l="0" t="0" r="0" b="16510"/>
             <wp:docPr id="14" name="Picture 11"/>
@@ -3454,7 +3115,7 @@
                     </pic:cNvPicPr>
                   </pic:nvPicPr>
                   <pic:blipFill>
-                    <a:blip r:embed="rId19"/>
+                    <a:blip r:embed="rId18"/>
                     <a:stretch>
                       <a:fillRect/>
                     </a:stretch>
@@ -3489,19 +3150,23 @@
           <w:szCs w:val="24"/>
         </w:rPr>
       </w:pPr>
-      <w:r>
-        <w:rPr>
-          <w:sz w:val="24"/>
-          <w:szCs w:val="24"/>
-        </w:rPr>
-        <w:t>3.3.</w:t>
-      </w:r>
-      <w:r>
-        <w:rPr>
-          <w:sz w:val="24"/>
-          <w:szCs w:val="24"/>
-        </w:rPr>
-        <w:t>2.2</w:t>
+    </w:p>
+    <w:p>
+      <w:pPr>
+        <w:tabs>
+          <w:tab w:val="left" w:pos="927"/>
+        </w:tabs>
+        <w:rPr>
+          <w:sz w:val="24"/>
+          <w:szCs w:val="24"/>
+        </w:rPr>
+      </w:pPr>
+      <w:r>
+        <w:rPr>
+          <w:sz w:val="24"/>
+          <w:szCs w:val="24"/>
+        </w:rPr>
+        <w:t>3.3.2.2</w:t>
       </w:r>
     </w:p>
     <w:p>
@@ -3603,7 +3268,6 @@
           <w:sz w:val="28"/>
           <w:szCs w:val="28"/>
         </w:rPr>
-        <w:lastRenderedPageBreak/>
         <w:t>3.3.3 High Level</w:t>
       </w:r>
     </w:p>
@@ -3668,13 +3332,10 @@
         </w:tabs>
       </w:pPr>
       <w:r>
-        <w:rPr>
-          <w:noProof/>
-        </w:rPr>
         <w:drawing>
-          <wp:inline distT="0" distB="0" distL="114300" distR="114300" wp14:anchorId="4329929C" wp14:editId="2CEA35C0">
-            <wp:extent cx="5266690" cy="7364095"/>
-            <wp:effectExtent l="0" t="0" r="10160" b="8255"/>
+          <wp:inline distT="0" distB="0" distL="114300" distR="114300">
+            <wp:extent cx="5266690" cy="5292090"/>
+            <wp:effectExtent l="0" t="0" r="10160" b="3810"/>
             <wp:docPr id="23" name="Picture 6"/>
             <wp:cNvGraphicFramePr>
               <a:graphicFrameLocks xmlns:a="http://schemas.openxmlformats.org/drawingml/2006/main" noChangeAspect="1"/>
@@ -3689,7 +3350,7 @@
                     </pic:cNvPicPr>
                   </pic:nvPicPr>
                   <pic:blipFill>
-                    <a:blip r:embed="rId20"/>
+                    <a:blip r:embed="rId19"/>
                     <a:stretch>
                       <a:fillRect/>
                     </a:stretch>
@@ -3697,7 +3358,7 @@
                   <pic:spPr>
                     <a:xfrm>
                       <a:off x="0" y="0"/>
-                      <a:ext cx="5266690" cy="7364095"/>
+                      <a:ext cx="5266690" cy="5292090"/>
                     </a:xfrm>
                     <a:prstGeom prst="rect">
                       <a:avLst/>
@@ -3741,16 +3402,59 @@
           <w:tab w:val="left" w:pos="927"/>
         </w:tabs>
         <w:rPr>
-          <w:sz w:val="28"/>
-          <w:szCs w:val="28"/>
-        </w:rPr>
-      </w:pPr>
-      <w:r>
-        <w:rPr>
-          <w:sz w:val="24"/>
-          <w:szCs w:val="24"/>
-        </w:rPr>
-        <w:lastRenderedPageBreak/>
+          <w:sz w:val="24"/>
+          <w:szCs w:val="24"/>
+        </w:rPr>
+      </w:pPr>
+    </w:p>
+    <w:p>
+      <w:pPr>
+        <w:tabs>
+          <w:tab w:val="left" w:pos="927"/>
+        </w:tabs>
+        <w:rPr>
+          <w:sz w:val="24"/>
+          <w:szCs w:val="24"/>
+        </w:rPr>
+      </w:pPr>
+    </w:p>
+    <w:p>
+      <w:pPr>
+        <w:tabs>
+          <w:tab w:val="left" w:pos="927"/>
+        </w:tabs>
+        <w:rPr>
+          <w:sz w:val="24"/>
+          <w:szCs w:val="24"/>
+        </w:rPr>
+      </w:pPr>
+    </w:p>
+    <w:p>
+      <w:pPr>
+        <w:tabs>
+          <w:tab w:val="left" w:pos="927"/>
+        </w:tabs>
+        <w:rPr>
+          <w:sz w:val="24"/>
+          <w:szCs w:val="24"/>
+        </w:rPr>
+      </w:pPr>
+    </w:p>
+    <w:p>
+      <w:pPr>
+        <w:tabs>
+          <w:tab w:val="left" w:pos="927"/>
+        </w:tabs>
+        <w:rPr>
+          <w:sz w:val="28"/>
+          <w:szCs w:val="28"/>
+        </w:rPr>
+      </w:pPr>
+      <w:r>
+        <w:rPr>
+          <w:sz w:val="24"/>
+          <w:szCs w:val="24"/>
+        </w:rPr>
         <w:t>3.3.3.2</w:t>
       </w:r>
       <w:r>
@@ -3768,13 +3472,10 @@
         </w:tabs>
       </w:pPr>
       <w:r>
-        <w:rPr>
-          <w:noProof/>
-        </w:rPr>
         <w:drawing>
-          <wp:inline distT="0" distB="0" distL="114300" distR="114300" wp14:anchorId="301CE0BD" wp14:editId="5EE69244">
-            <wp:extent cx="5266690" cy="7198360"/>
-            <wp:effectExtent l="0" t="0" r="10160" b="2540"/>
+          <wp:inline distT="0" distB="0" distL="114300" distR="114300">
+            <wp:extent cx="5266690" cy="6111875"/>
+            <wp:effectExtent l="0" t="0" r="10160" b="3175"/>
             <wp:docPr id="24" name="Picture 7"/>
             <wp:cNvGraphicFramePr>
               <a:graphicFrameLocks xmlns:a="http://schemas.openxmlformats.org/drawingml/2006/main" noChangeAspect="1"/>
@@ -3789,7 +3490,7 @@
                     </pic:cNvPicPr>
                   </pic:nvPicPr>
                   <pic:blipFill>
-                    <a:blip r:embed="rId21"/>
+                    <a:blip r:embed="rId20"/>
                     <a:stretch>
                       <a:fillRect/>
                     </a:stretch>
@@ -3797,7 +3498,7 @@
                   <pic:spPr>
                     <a:xfrm>
                       <a:off x="0" y="0"/>
-                      <a:ext cx="5266690" cy="7198360"/>
+                      <a:ext cx="5266690" cy="6111875"/>
                     </a:xfrm>
                     <a:prstGeom prst="rect">
                       <a:avLst/>
@@ -3894,7 +3595,6 @@
           <w:sz w:val="32"/>
           <w:szCs w:val="32"/>
         </w:rPr>
-        <w:lastRenderedPageBreak/>
         <w:t xml:space="preserve">3.4 Notification page </w:t>
       </w:r>
     </w:p>
@@ -3979,17 +3679,10 @@
         <w:tabs>
           <w:tab w:val="left" w:pos="927"/>
         </w:tabs>
-        <w:rPr>
-          <w:sz w:val="28"/>
-          <w:szCs w:val="28"/>
-        </w:rPr>
-      </w:pPr>
-      <w:r>
-        <w:rPr>
-          <w:noProof/>
-        </w:rPr>
+      </w:pPr>
+      <w:r>
         <w:drawing>
-          <wp:inline distT="0" distB="0" distL="114300" distR="114300" wp14:anchorId="4E863237" wp14:editId="0D4136F5">
+          <wp:inline distT="0" distB="0" distL="114300" distR="114300">
             <wp:extent cx="5272405" cy="3147695"/>
             <wp:effectExtent l="0" t="0" r="4445" b="14605"/>
             <wp:docPr id="25" name="Picture 8"/>
@@ -4006,7 +3699,7 @@
                     </pic:cNvPicPr>
                   </pic:nvPicPr>
                   <pic:blipFill>
-                    <a:blip r:embed="rId22"/>
+                    <a:blip r:embed="rId21"/>
                     <a:stretch>
                       <a:fillRect/>
                     </a:stretch>
@@ -4037,6 +3730,19 @@
           <w:tab w:val="left" w:pos="927"/>
         </w:tabs>
         <w:rPr>
+          <w:rFonts w:hint="default"/>
+          <w:sz w:val="24"/>
+          <w:szCs w:val="24"/>
+          <w:lang w:val="en-US"/>
+        </w:rPr>
+      </w:pPr>
+    </w:p>
+    <w:p>
+      <w:pPr>
+        <w:tabs>
+          <w:tab w:val="left" w:pos="927"/>
+        </w:tabs>
+        <w:rPr>
           <w:sz w:val="28"/>
           <w:szCs w:val="28"/>
         </w:rPr>
@@ -4137,12 +3843,11 @@
       </w:pPr>
       <w:r>
         <w:rPr>
-          <w:noProof/>
           <w:sz w:val="24"/>
           <w:szCs w:val="24"/>
         </w:rPr>
         <w:drawing>
-          <wp:inline distT="0" distB="0" distL="114300" distR="114300" wp14:anchorId="19E619B7" wp14:editId="2B754A9D">
+          <wp:inline distT="0" distB="0" distL="114300" distR="114300">
             <wp:extent cx="5270500" cy="2666365"/>
             <wp:effectExtent l="0" t="0" r="6350" b="635"/>
             <wp:docPr id="30" name="Picture 30" descr="Untitled2"/>
@@ -4159,7 +3864,7 @@
                     </pic:cNvPicPr>
                   </pic:nvPicPr>
                   <pic:blipFill>
-                    <a:blip r:embed="rId23"/>
+                    <a:blip r:embed="rId22"/>
                     <a:stretch>
                       <a:fillRect/>
                     </a:stretch>
@@ -4216,7 +3921,6 @@
           <w:sz w:val="24"/>
           <w:szCs w:val="24"/>
         </w:rPr>
-        <w:lastRenderedPageBreak/>
         <w:t>3.5.2 Low Level</w:t>
       </w:r>
     </w:p>
@@ -4281,11 +3985,8 @@
         </w:tabs>
       </w:pPr>
       <w:r>
-        <w:rPr>
-          <w:noProof/>
-        </w:rPr>
         <w:drawing>
-          <wp:inline distT="0" distB="0" distL="114300" distR="114300" wp14:anchorId="4DBC274D" wp14:editId="463C8CA4">
+          <wp:inline distT="0" distB="0" distL="114300" distR="114300">
             <wp:extent cx="3512185" cy="5789295"/>
             <wp:effectExtent l="0" t="0" r="12065" b="1905"/>
             <wp:docPr id="21" name="Picture 4"/>
@@ -4302,7 +4003,7 @@
                     </pic:cNvPicPr>
                   </pic:nvPicPr>
                   <pic:blipFill>
-                    <a:blip r:embed="rId24"/>
+                    <a:blip r:embed="rId23"/>
                     <a:stretch>
                       <a:fillRect/>
                     </a:stretch>
@@ -4512,6 +4213,28 @@
           <w:szCs w:val="24"/>
         </w:rPr>
       </w:pPr>
+    </w:p>
+    <w:p>
+      <w:pPr>
+        <w:tabs>
+          <w:tab w:val="left" w:pos="927"/>
+        </w:tabs>
+        <w:rPr>
+          <w:sz w:val="24"/>
+          <w:szCs w:val="24"/>
+        </w:rPr>
+      </w:pPr>
+    </w:p>
+    <w:p>
+      <w:pPr>
+        <w:tabs>
+          <w:tab w:val="left" w:pos="927"/>
+        </w:tabs>
+        <w:rPr>
+          <w:sz w:val="24"/>
+          <w:szCs w:val="24"/>
+        </w:rPr>
+      </w:pPr>
       <w:r>
         <w:rPr>
           <w:sz w:val="24"/>
@@ -4591,11 +4314,8 @@
         <w:jc w:val="both"/>
       </w:pPr>
       <w:r>
-        <w:rPr>
-          <w:noProof/>
-        </w:rPr>
         <w:drawing>
-          <wp:inline distT="0" distB="0" distL="114300" distR="114300" wp14:anchorId="1BEC36FD" wp14:editId="50063F5B">
+          <wp:inline distT="0" distB="0" distL="114300" distR="114300">
             <wp:extent cx="5273675" cy="5128895"/>
             <wp:effectExtent l="0" t="0" r="3175" b="14605"/>
             <wp:docPr id="34" name="Picture 17"/>
@@ -4612,7 +4332,7 @@
                     </pic:cNvPicPr>
                   </pic:nvPicPr>
                   <pic:blipFill>
-                    <a:blip r:embed="rId25"/>
+                    <a:blip r:embed="rId24"/>
                     <a:stretch>
                       <a:fillRect/>
                     </a:stretch>
@@ -4745,30 +4465,20 @@
           <w:sz w:val="28"/>
           <w:szCs w:val="28"/>
         </w:rPr>
-        <w:t>3.5.</w:t>
-      </w:r>
-      <w:r>
-        <w:rPr>
-          <w:sz w:val="28"/>
-          <w:szCs w:val="28"/>
-        </w:rPr>
-        <w:t>3.2</w:t>
-      </w:r>
-    </w:p>
-    <w:p>
-      <w:pPr>
-        <w:jc w:val="both"/>
-        <w:rPr>
-          <w:sz w:val="28"/>
-          <w:szCs w:val="28"/>
-        </w:rPr>
-      </w:pPr>
-      <w:r>
-        <w:rPr>
-          <w:noProof/>
-        </w:rPr>
+        <w:t>3.5.3.2</w:t>
+      </w:r>
+    </w:p>
+    <w:p>
+      <w:pPr>
+        <w:jc w:val="both"/>
+        <w:rPr>
+          <w:sz w:val="28"/>
+          <w:szCs w:val="28"/>
+        </w:rPr>
+      </w:pPr>
+      <w:r>
         <w:drawing>
-          <wp:inline distT="0" distB="0" distL="114300" distR="114300" wp14:anchorId="1AB96FC9" wp14:editId="570230CF">
+          <wp:inline distT="0" distB="0" distL="114300" distR="114300">
             <wp:extent cx="5271135" cy="5563235"/>
             <wp:effectExtent l="0" t="0" r="5715" b="18415"/>
             <wp:docPr id="33" name="Picture 16"/>
@@ -4785,7 +4495,7 @@
                     </pic:cNvPicPr>
                   </pic:nvPicPr>
                   <pic:blipFill>
-                    <a:blip r:embed="rId26"/>
+                    <a:blip r:embed="rId25"/>
                     <a:stretch>
                       <a:fillRect/>
                     </a:stretch>
@@ -4973,11 +4683,8 @@
         <w:jc w:val="both"/>
       </w:pPr>
       <w:r>
-        <w:rPr>
-          <w:noProof/>
-        </w:rPr>
         <w:drawing>
-          <wp:inline distT="0" distB="0" distL="114300" distR="114300" wp14:anchorId="0A175749" wp14:editId="3C7C3614">
+          <wp:inline distT="0" distB="0" distL="114300" distR="114300">
             <wp:extent cx="5271135" cy="6774815"/>
             <wp:effectExtent l="0" t="0" r="5715" b="6985"/>
             <wp:docPr id="27" name="Picture 10"/>
@@ -4994,7 +4701,7 @@
                     </pic:cNvPicPr>
                   </pic:nvPicPr>
                   <pic:blipFill>
-                    <a:blip r:embed="rId27"/>
+                    <a:blip r:embed="rId26"/>
                     <a:stretch>
                       <a:fillRect/>
                     </a:stretch>
@@ -5142,11 +4849,8 @@
         </w:rPr>
       </w:pPr>
       <w:r>
-        <w:rPr>
-          <w:noProof/>
-        </w:rPr>
         <w:drawing>
-          <wp:inline distT="0" distB="0" distL="114300" distR="114300" wp14:anchorId="04337DB4" wp14:editId="466A0D1A">
+          <wp:inline distT="0" distB="0" distL="114300" distR="114300">
             <wp:extent cx="5267960" cy="7063740"/>
             <wp:effectExtent l="0" t="0" r="8890" b="3810"/>
             <wp:docPr id="29" name="Picture 12"/>
@@ -5163,7 +4867,7 @@
                     </pic:cNvPicPr>
                   </pic:nvPicPr>
                   <pic:blipFill>
-                    <a:blip r:embed="rId28"/>
+                    <a:blip r:embed="rId27"/>
                     <a:stretch>
                       <a:fillRect/>
                     </a:stretch>
@@ -5228,10 +4932,77 @@
       <w:pPr>
         <w:jc w:val="both"/>
         <w:rPr>
-          <w:sz w:val="28"/>
-          <w:szCs w:val="28"/>
-        </w:rPr>
-      </w:pPr>
+          <w:rFonts w:hint="default"/>
+          <w:sz w:val="28"/>
+          <w:szCs w:val="28"/>
+          <w:lang w:val="en-US"/>
+        </w:rPr>
+      </w:pPr>
+      <w:r>
+        <w:rPr>
+          <w:rFonts w:hint="default"/>
+          <w:sz w:val="28"/>
+          <w:szCs w:val="28"/>
+          <w:lang w:val="en-US"/>
+        </w:rPr>
+        <w:t>3.7.2 Class Diagram</w:t>
+      </w:r>
+    </w:p>
+    <w:p>
+      <w:pPr>
+        <w:jc w:val="both"/>
+        <w:rPr>
+          <w:rFonts w:hint="default"/>
+          <w:sz w:val="28"/>
+          <w:szCs w:val="28"/>
+          <w:lang w:val="en-US"/>
+        </w:rPr>
+      </w:pPr>
+      <w:r>
+        <w:rPr>
+          <w:rFonts w:hint="default"/>
+          <w:sz w:val="28"/>
+          <w:szCs w:val="28"/>
+          <w:lang w:val="en-US"/>
+        </w:rPr>
+        <w:drawing>
+          <wp:inline distT="0" distB="0" distL="114300" distR="114300">
+            <wp:extent cx="3238500" cy="2295525"/>
+            <wp:effectExtent l="0" t="0" r="0" b="9525"/>
+            <wp:docPr id="4" name="Picture 4" descr="add user"/>
+            <wp:cNvGraphicFramePr>
+              <a:graphicFrameLocks xmlns:a="http://schemas.openxmlformats.org/drawingml/2006/main" noChangeAspect="1"/>
+            </wp:cNvGraphicFramePr>
+            <a:graphic xmlns:a="http://schemas.openxmlformats.org/drawingml/2006/main">
+              <a:graphicData uri="http://schemas.openxmlformats.org/drawingml/2006/picture">
+                <pic:pic xmlns:pic="http://schemas.openxmlformats.org/drawingml/2006/picture">
+                  <pic:nvPicPr>
+                    <pic:cNvPr id="4" name="Picture 4" descr="add user"/>
+                    <pic:cNvPicPr>
+                      <a:picLocks noChangeAspect="1"/>
+                    </pic:cNvPicPr>
+                  </pic:nvPicPr>
+                  <pic:blipFill>
+                    <a:blip r:embed="rId28"/>
+                    <a:stretch>
+                      <a:fillRect/>
+                    </a:stretch>
+                  </pic:blipFill>
+                  <pic:spPr>
+                    <a:xfrm>
+                      <a:off x="0" y="0"/>
+                      <a:ext cx="3238500" cy="2295525"/>
+                    </a:xfrm>
+                    <a:prstGeom prst="rect">
+                      <a:avLst/>
+                    </a:prstGeom>
+                  </pic:spPr>
+                </pic:pic>
+              </a:graphicData>
+            </a:graphic>
+          </wp:inline>
+        </w:drawing>
+      </w:r>
     </w:p>
     <w:p>
       <w:pPr>
@@ -5283,11 +5054,8 @@
         </w:rPr>
       </w:pPr>
       <w:r>
-        <w:rPr>
-          <w:noProof/>
-        </w:rPr>
         <w:drawing>
-          <wp:inline distT="0" distB="0" distL="114300" distR="114300" wp14:anchorId="6D856673" wp14:editId="31B838F9">
+          <wp:inline distT="0" distB="0" distL="114300" distR="114300">
             <wp:extent cx="5270500" cy="3175000"/>
             <wp:effectExtent l="0" t="0" r="6350" b="6350"/>
             <wp:docPr id="28" name="Picture 11"/>
@@ -5348,17 +5116,10 @@
     <w:p>
       <w:pPr>
         <w:jc w:val="both"/>
-        <w:rPr>
-          <w:sz w:val="28"/>
-          <w:szCs w:val="28"/>
-        </w:rPr>
-      </w:pPr>
-      <w:r>
-        <w:rPr>
-          <w:noProof/>
-        </w:rPr>
+      </w:pPr>
+      <w:r>
         <w:drawing>
-          <wp:inline distT="0" distB="0" distL="114300" distR="114300" wp14:anchorId="036E7137" wp14:editId="3EFA0CC5">
+          <wp:inline distT="0" distB="0" distL="114300" distR="114300">
             <wp:extent cx="5272405" cy="3209925"/>
             <wp:effectExtent l="0" t="0" r="4445" b="9525"/>
             <wp:docPr id="32" name="Picture 15"/>
@@ -5375,7 +5136,7 @@
                     </pic:cNvPicPr>
                   </pic:nvPicPr>
                   <pic:blipFill>
-                    <a:blip r:embed="rId17"/>
+                    <a:blip r:embed="rId16"/>
                     <a:stretch>
                       <a:fillRect/>
                     </a:stretch>
@@ -5400,23 +5161,117 @@
         </w:drawing>
       </w:r>
     </w:p>
+    <w:p>
+      <w:pPr>
+        <w:jc w:val="both"/>
+      </w:pPr>
+    </w:p>
+    <w:p>
+      <w:pPr>
+        <w:jc w:val="both"/>
+        <w:rPr>
+          <w:rFonts w:hint="default"/>
+          <w:sz w:val="24"/>
+          <w:szCs w:val="24"/>
+          <w:lang w:val="en-US"/>
+        </w:rPr>
+      </w:pPr>
+      <w:r>
+        <w:rPr>
+          <w:rFonts w:hint="default"/>
+          <w:sz w:val="24"/>
+          <w:szCs w:val="24"/>
+          <w:lang w:val="en-US"/>
+        </w:rPr>
+        <w:t>3.8.2 Class Diagram</w:t>
+      </w:r>
+    </w:p>
+    <w:p>
+      <w:pPr>
+        <w:jc w:val="both"/>
+        <w:rPr>
+          <w:rFonts w:hint="default"/>
+          <w:sz w:val="24"/>
+          <w:szCs w:val="24"/>
+          <w:lang w:val="en-US"/>
+        </w:rPr>
+      </w:pPr>
+    </w:p>
+    <w:p>
+      <w:pPr>
+        <w:jc w:val="both"/>
+        <w:rPr>
+          <w:rFonts w:hint="default"/>
+          <w:sz w:val="24"/>
+          <w:szCs w:val="24"/>
+          <w:lang w:val="en-US"/>
+        </w:rPr>
+      </w:pPr>
+      <w:r>
+        <w:rPr>
+          <w:rFonts w:hint="default"/>
+          <w:sz w:val="24"/>
+          <w:szCs w:val="24"/>
+          <w:lang w:val="en-US"/>
+        </w:rPr>
+        <w:drawing>
+          <wp:inline distT="0" distB="0" distL="114300" distR="114300">
+            <wp:extent cx="3248025" cy="2981325"/>
+            <wp:effectExtent l="0" t="0" r="9525" b="9525"/>
+            <wp:docPr id="5" name="Picture 5" descr="delete user"/>
+            <wp:cNvGraphicFramePr>
+              <a:graphicFrameLocks xmlns:a="http://schemas.openxmlformats.org/drawingml/2006/main" noChangeAspect="1"/>
+            </wp:cNvGraphicFramePr>
+            <a:graphic xmlns:a="http://schemas.openxmlformats.org/drawingml/2006/main">
+              <a:graphicData uri="http://schemas.openxmlformats.org/drawingml/2006/picture">
+                <pic:pic xmlns:pic="http://schemas.openxmlformats.org/drawingml/2006/picture">
+                  <pic:nvPicPr>
+                    <pic:cNvPr id="5" name="Picture 5" descr="delete user"/>
+                    <pic:cNvPicPr>
+                      <a:picLocks noChangeAspect="1"/>
+                    </pic:cNvPicPr>
+                  </pic:nvPicPr>
+                  <pic:blipFill>
+                    <a:blip r:embed="rId30"/>
+                    <a:stretch>
+                      <a:fillRect/>
+                    </a:stretch>
+                  </pic:blipFill>
+                  <pic:spPr>
+                    <a:xfrm>
+                      <a:off x="0" y="0"/>
+                      <a:ext cx="3248025" cy="2981325"/>
+                    </a:xfrm>
+                    <a:prstGeom prst="rect">
+                      <a:avLst/>
+                    </a:prstGeom>
+                  </pic:spPr>
+                </pic:pic>
+              </a:graphicData>
+            </a:graphic>
+          </wp:inline>
+        </w:drawing>
+      </w:r>
+      <w:bookmarkStart w:id="1" w:name="_GoBack"/>
+      <w:bookmarkEnd w:id="1"/>
+    </w:p>
     <w:sectPr>
       <w:pgSz w:w="11906" w:h="16838"/>
       <w:pgMar w:top="1440" w:right="1800" w:bottom="1440" w:left="1800" w:header="720" w:footer="720" w:gutter="0"/>
-      <w:cols w:space="720"/>
-      <w:docGrid w:linePitch="360"/>
+      <w:cols w:space="720" w:num="1"/>
+      <w:docGrid w:linePitch="360" w:charSpace="0"/>
     </w:sectPr>
   </w:body>
 </w:document>
 </file>
 
 <file path=word/numbering.xml><?xml version="1.0" encoding="utf-8"?>
-<w:numbering xmlns:wpc="http://schemas.microsoft.com/office/word/2010/wordprocessingCanvas" xmlns:cx="http://schemas.microsoft.com/office/drawing/2014/chartex" xmlns:cx1="http://schemas.microsoft.com/office/drawing/2015/9/8/chartex" xmlns:cx2="http://schemas.microsoft.com/office/drawing/2015/10/21/chartex" xmlns:cx3="http://schemas.microsoft.com/office/drawing/2016/5/9/chartex" xmlns:cx4="http://schemas.microsoft.com/office/drawing/2016/5/10/chartex" xmlns:cx5="http://schemas.microsoft.com/office/drawing/2016/5/11/chartex" xmlns:cx6="http://schemas.microsoft.com/office/drawing/2016/5/12/chartex" xmlns:cx7="http://schemas.microsoft.com/office/drawing/2016/5/13/chartex" xmlns:cx8="http://schemas.microsoft.com/office/drawing/2016/5/14/chartex" xmlns:mc="http://schemas.openxmlformats.org/markup-compatibility/2006" xmlns:aink="http://schemas.microsoft.com/office/drawing/2016/ink" xmlns:am3d="http://schemas.microsoft.com/office/drawing/2017/model3d" xmlns:o="urn:schemas-microsoft-com:office:office" xmlns:oel="http://schemas.microsoft.com/office/2019/extlst" xmlns:r="http://schemas.openxmlformats.org/officeDocument/2006/relationships" xmlns:m="http://schemas.openxmlformats.org/officeDocument/2006/math" xmlns:v="urn:schemas-microsoft-com:vml" xmlns:wp14="http://schemas.microsoft.com/office/word/2010/wordprocessingDrawing" xmlns:wp="http://schemas.openxmlformats.org/drawingml/2006/wordprocessingDrawing" xmlns:w10="urn:schemas-microsoft-com:office:word" xmlns:w="http://schemas.openxmlformats.org/wordprocessingml/2006/main" xmlns:w14="http://schemas.microsoft.com/office/word/2010/wordml" xmlns:w15="http://schemas.microsoft.com/office/word/2012/wordml" xmlns:w16cex="http://schemas.microsoft.com/office/word/2018/wordml/cex" xmlns:w16cid="http://schemas.microsoft.com/office/word/2016/wordml/cid" xmlns:w16="http://schemas.microsoft.com/office/word/2018/wordml" xmlns:w16du="http://schemas.microsoft.com/office/word/2023/wordml/word16du" xmlns:w16sdtdh="http://schemas.microsoft.com/office/word/2020/wordml/sdtdatahash" xmlns:w16se="http://schemas.microsoft.com/office/word/2015/wordml/symex" xmlns:wpg="http://schemas.microsoft.com/office/word/2010/wordprocessingGroup" xmlns:wpi="http://schemas.microsoft.com/office/word/2010/wordprocessingInk" xmlns:wne="http://schemas.microsoft.com/office/word/2006/wordml" xmlns:wps="http://schemas.microsoft.com/office/word/2010/wordprocessingShape" mc:Ignorable="w14 w15 w16se w16cid w16 w16cex w16sdtdh wp14">
-  <w:abstractNum w:abstractNumId="0" w15:restartNumberingAfterBreak="0">
+<w:numbering xmlns:wpc="http://schemas.microsoft.com/office/word/2010/wordprocessingCanvas" xmlns:mc="http://schemas.openxmlformats.org/markup-compatibility/2006" xmlns:o="urn:schemas-microsoft-com:office:office" xmlns:r="http://schemas.openxmlformats.org/officeDocument/2006/relationships" xmlns:m="http://schemas.openxmlformats.org/officeDocument/2006/math" xmlns:v="urn:schemas-microsoft-com:vml" xmlns:wp14="http://schemas.microsoft.com/office/word/2010/wordprocessingDrawing" xmlns:wp="http://schemas.openxmlformats.org/drawingml/2006/wordprocessingDrawing" xmlns:w10="urn:schemas-microsoft-com:office:word" xmlns:w="http://schemas.openxmlformats.org/wordprocessingml/2006/main" xmlns:w14="http://schemas.microsoft.com/office/word/2010/wordml" xmlns:wpg="http://schemas.microsoft.com/office/word/2010/wordprocessingGroup" xmlns:wpi="http://schemas.microsoft.com/office/word/2010/wordprocessingInk" xmlns:wne="http://schemas.microsoft.com/office/word/2006/wordml" xmlns:wps="http://schemas.microsoft.com/office/word/2010/wordprocessingShape" xmlns:wpsCustomData="http://www.wps.cn/officeDocument/2013/wpsCustomData" mc:Ignorable="w14 wp14">
+  <w:abstractNum w:abstractNumId="0">
     <w:nsid w:val="8C820B75"/>
     <w:multiLevelType w:val="singleLevel"/>
     <w:tmpl w:val="8C820B75"/>
-    <w:lvl w:ilvl="0">
+    <w:lvl w:ilvl="0" w:tentative="0">
       <w:start w:val="2"/>
       <w:numFmt w:val="decimal"/>
       <w:suff w:val="space"/>
@@ -5424,326 +5279,287 @@
       <w:lvlJc w:val="left"/>
     </w:lvl>
   </w:abstractNum>
-  <w:num w:numId="1" w16cid:durableId="1670451078">
+  <w:num w:numId="1">
     <w:abstractNumId w:val="0"/>
   </w:num>
 </w:numbering>
 </file>
 
 <file path=word/styles.xml><?xml version="1.0" encoding="utf-8"?>
-<w:styles xmlns:mc="http://schemas.openxmlformats.org/markup-compatibility/2006" xmlns:r="http://schemas.openxmlformats.org/officeDocument/2006/relationships" xmlns:w="http://schemas.openxmlformats.org/wordprocessingml/2006/main" xmlns:w14="http://schemas.microsoft.com/office/word/2010/wordml" xmlns:w15="http://schemas.microsoft.com/office/word/2012/wordml" xmlns:w16cex="http://schemas.microsoft.com/office/word/2018/wordml/cex" xmlns:w16cid="http://schemas.microsoft.com/office/word/2016/wordml/cid" xmlns:w16="http://schemas.microsoft.com/office/word/2018/wordml" xmlns:w16sdtdh="http://schemas.microsoft.com/office/word/2020/wordml/sdtdatahash" xmlns:w16se="http://schemas.microsoft.com/office/word/2015/wordml/symex" mc:Ignorable="w14 w15 w16se w16cid w16 w16cex w16sdtdh">
+<w:styles xmlns:mc="http://schemas.openxmlformats.org/markup-compatibility/2006" xmlns:o="urn:schemas-microsoft-com:office:office" xmlns:r="http://schemas.openxmlformats.org/officeDocument/2006/relationships" xmlns:m="http://schemas.openxmlformats.org/officeDocument/2006/math" xmlns:v="urn:schemas-microsoft-com:vml" xmlns:w="http://schemas.openxmlformats.org/wordprocessingml/2006/main" xmlns:w14="http://schemas.microsoft.com/office/word/2010/wordml" xmlns:w10="urn:schemas-microsoft-com:office:word" xmlns:sl="http://schemas.openxmlformats.org/schemaLibrary/2006/main" xmlns:wpsCustomData="http://www.wps.cn/officeDocument/2013/wpsCustomData" mc:Ignorable="w14">
   <w:docDefaults>
     <w:rPrDefault>
       <w:rPr>
-        <w:rFonts w:asciiTheme="minorHAnsi" w:eastAsiaTheme="minorEastAsia" w:hAnsiTheme="minorHAnsi" w:cstheme="minorBidi"/>
-        <w:lang w:val="en-GB" w:eastAsia="en-GB" w:bidi="ar-SA"/>
+        <w:rFonts w:asciiTheme="minorHAnsi" w:hAnsiTheme="minorHAnsi" w:eastAsiaTheme="minorEastAsia" w:cstheme="minorBidi"/>
       </w:rPr>
     </w:rPrDefault>
     <w:pPrDefault/>
   </w:docDefaults>
-  <w:latentStyles w:defLockedState="0" w:defUIPriority="0" w:defSemiHidden="0" w:defUnhideWhenUsed="0" w:defQFormat="0" w:count="376">
-    <w:lsdException w:name="Normal" w:qFormat="1"/>
-    <w:lsdException w:name="heading 1" w:uiPriority="9" w:qFormat="1"/>
-    <w:lsdException w:name="heading 2" w:semiHidden="1" w:unhideWhenUsed="1" w:qFormat="1"/>
-    <w:lsdException w:name="heading 3" w:semiHidden="1" w:unhideWhenUsed="1" w:qFormat="1"/>
-    <w:lsdException w:name="heading 4" w:semiHidden="1" w:unhideWhenUsed="1" w:qFormat="1"/>
-    <w:lsdException w:name="heading 5" w:semiHidden="1" w:unhideWhenUsed="1" w:qFormat="1"/>
-    <w:lsdException w:name="heading 6" w:semiHidden="1" w:unhideWhenUsed="1" w:qFormat="1"/>
-    <w:lsdException w:name="heading 7" w:semiHidden="1" w:unhideWhenUsed="1" w:qFormat="1"/>
-    <w:lsdException w:name="heading 8" w:semiHidden="1" w:unhideWhenUsed="1" w:qFormat="1"/>
-    <w:lsdException w:name="heading 9" w:semiHidden="1" w:unhideWhenUsed="1" w:qFormat="1"/>
-    <w:lsdException w:name="header" w:qFormat="1"/>
-    <w:lsdException w:name="footer" w:qFormat="1"/>
-    <w:lsdException w:name="caption" w:semiHidden="1" w:unhideWhenUsed="1" w:qFormat="1"/>
-    <w:lsdException w:name="Title" w:qFormat="1"/>
-    <w:lsdException w:name="Default Paragraph Font" w:semiHidden="1" w:uiPriority="1" w:unhideWhenUsed="1" w:qFormat="1"/>
-    <w:lsdException w:name="Subtitle" w:qFormat="1"/>
-    <w:lsdException w:name="Strong" w:qFormat="1"/>
-    <w:lsdException w:name="Emphasis" w:qFormat="1"/>
-    <w:lsdException w:name="HTML Top of Form" w:semiHidden="1" w:uiPriority="99" w:unhideWhenUsed="1"/>
-    <w:lsdException w:name="HTML Bottom of Form" w:semiHidden="1" w:uiPriority="99" w:unhideWhenUsed="1"/>
-    <w:lsdException w:name="Normal Table" w:semiHidden="1" w:uiPriority="99" w:unhideWhenUsed="1" w:qFormat="1"/>
-    <w:lsdException w:name="No List" w:semiHidden="1" w:uiPriority="99" w:unhideWhenUsed="1"/>
-    <w:lsdException w:name="Outline List 1" w:semiHidden="1" w:uiPriority="99" w:unhideWhenUsed="1"/>
-    <w:lsdException w:name="Outline List 2" w:semiHidden="1" w:uiPriority="99" w:unhideWhenUsed="1"/>
-    <w:lsdException w:name="Outline List 3" w:semiHidden="1" w:uiPriority="99" w:unhideWhenUsed="1"/>
-    <w:lsdException w:name="Table Simple 1" w:semiHidden="1" w:unhideWhenUsed="1"/>
-    <w:lsdException w:name="Table Simple 2" w:semiHidden="1" w:unhideWhenUsed="1"/>
-    <w:lsdException w:name="Table Simple 3" w:semiHidden="1" w:unhideWhenUsed="1"/>
-    <w:lsdException w:name="Table Classic 1" w:semiHidden="1" w:unhideWhenUsed="1"/>
-    <w:lsdException w:name="Table Classic 2" w:semiHidden="1" w:unhideWhenUsed="1"/>
-    <w:lsdException w:name="Table Classic 3" w:semiHidden="1" w:unhideWhenUsed="1"/>
-    <w:lsdException w:name="Table Classic 4" w:semiHidden="1" w:unhideWhenUsed="1"/>
-    <w:lsdException w:name="Table Colorful 1" w:semiHidden="1" w:unhideWhenUsed="1"/>
-    <w:lsdException w:name="Table Colorful 2" w:semiHidden="1" w:unhideWhenUsed="1"/>
-    <w:lsdException w:name="Table Colorful 3" w:semiHidden="1" w:unhideWhenUsed="1"/>
-    <w:lsdException w:name="Table Columns 1" w:semiHidden="1" w:unhideWhenUsed="1"/>
-    <w:lsdException w:name="Table Columns 2" w:semiHidden="1" w:unhideWhenUsed="1"/>
-    <w:lsdException w:name="Table Columns 3" w:semiHidden="1" w:unhideWhenUsed="1"/>
-    <w:lsdException w:name="Table Columns 4" w:semiHidden="1" w:unhideWhenUsed="1"/>
-    <w:lsdException w:name="Table Columns 5" w:semiHidden="1" w:unhideWhenUsed="1"/>
-    <w:lsdException w:name="Table Grid 1" w:semiHidden="1" w:unhideWhenUsed="1"/>
-    <w:lsdException w:name="Table Grid 2" w:semiHidden="1" w:unhideWhenUsed="1"/>
-    <w:lsdException w:name="Table Grid 3" w:semiHidden="1" w:unhideWhenUsed="1"/>
-    <w:lsdException w:name="Table Grid 4" w:semiHidden="1" w:unhideWhenUsed="1"/>
-    <w:lsdException w:name="Table Grid 5" w:semiHidden="1" w:unhideWhenUsed="1"/>
-    <w:lsdException w:name="Table Grid 6" w:semiHidden="1" w:unhideWhenUsed="1"/>
-    <w:lsdException w:name="Table Grid 7" w:semiHidden="1" w:unhideWhenUsed="1"/>
-    <w:lsdException w:name="Table Grid 8" w:semiHidden="1" w:unhideWhenUsed="1"/>
-    <w:lsdException w:name="Table List 1" w:semiHidden="1" w:unhideWhenUsed="1"/>
-    <w:lsdException w:name="Table List 2" w:semiHidden="1" w:unhideWhenUsed="1"/>
-    <w:lsdException w:name="Table List 3" w:semiHidden="1" w:unhideWhenUsed="1"/>
-    <w:lsdException w:name="Table List 4" w:semiHidden="1" w:unhideWhenUsed="1"/>
-    <w:lsdException w:name="Table List 5" w:semiHidden="1" w:unhideWhenUsed="1"/>
-    <w:lsdException w:name="Table List 6" w:semiHidden="1" w:unhideWhenUsed="1"/>
-    <w:lsdException w:name="Table List 7" w:semiHidden="1" w:unhideWhenUsed="1"/>
-    <w:lsdException w:name="Table List 8" w:semiHidden="1" w:unhideWhenUsed="1"/>
-    <w:lsdException w:name="Table 3D effects 1" w:semiHidden="1" w:unhideWhenUsed="1"/>
-    <w:lsdException w:name="Table 3D effects 2" w:semiHidden="1" w:unhideWhenUsed="1"/>
-    <w:lsdException w:name="Table 3D effects 3" w:semiHidden="1" w:unhideWhenUsed="1"/>
-    <w:lsdException w:name="Table Contemporary" w:semiHidden="1" w:unhideWhenUsed="1"/>
-    <w:lsdException w:name="Table Elegant" w:semiHidden="1" w:unhideWhenUsed="1"/>
-    <w:lsdException w:name="Table Professional" w:semiHidden="1" w:unhideWhenUsed="1"/>
-    <w:lsdException w:name="Table Subtle 1" w:semiHidden="1" w:unhideWhenUsed="1"/>
-    <w:lsdException w:name="Table Subtle 2" w:semiHidden="1" w:unhideWhenUsed="1"/>
-    <w:lsdException w:name="Table Web 1" w:semiHidden="1" w:unhideWhenUsed="1"/>
-    <w:lsdException w:name="Table Web 2" w:semiHidden="1" w:unhideWhenUsed="1"/>
-    <w:lsdException w:name="Table Web 3" w:semiHidden="1" w:unhideWhenUsed="1"/>
-    <w:lsdException w:name="Table Theme" w:semiHidden="1" w:unhideWhenUsed="1"/>
-    <w:lsdException w:name="Placeholder Text" w:semiHidden="1" w:uiPriority="99"/>
-    <w:lsdException w:name="No Spacing" w:uiPriority="99"/>
-    <w:lsdException w:name="Light Shading" w:uiPriority="60"/>
-    <w:lsdException w:name="Light List" w:uiPriority="61"/>
-    <w:lsdException w:name="Light Grid" w:uiPriority="62"/>
-    <w:lsdException w:name="Medium Shading 1" w:uiPriority="63"/>
-    <w:lsdException w:name="Medium Shading 2" w:uiPriority="64"/>
-    <w:lsdException w:name="Medium List 1" w:uiPriority="65"/>
-    <w:lsdException w:name="Medium List 2" w:uiPriority="66"/>
-    <w:lsdException w:name="Medium Grid 1" w:uiPriority="67"/>
-    <w:lsdException w:name="Medium Grid 2" w:uiPriority="68"/>
-    <w:lsdException w:name="Medium Grid 3" w:uiPriority="69"/>
-    <w:lsdException w:name="Dark List" w:uiPriority="70"/>
-    <w:lsdException w:name="Colorful Shading" w:uiPriority="71"/>
-    <w:lsdException w:name="Colorful List" w:uiPriority="72"/>
-    <w:lsdException w:name="Colorful Grid" w:uiPriority="73"/>
-    <w:lsdException w:name="Light Shading Accent 1" w:uiPriority="60"/>
-    <w:lsdException w:name="Light List Accent 1" w:uiPriority="61"/>
-    <w:lsdException w:name="Light Grid Accent 1" w:uiPriority="62"/>
-    <w:lsdException w:name="Medium Shading 1 Accent 1" w:uiPriority="63"/>
-    <w:lsdException w:name="Medium Shading 2 Accent 1" w:uiPriority="64"/>
-    <w:lsdException w:name="Medium List 1 Accent 1" w:uiPriority="65"/>
-    <w:lsdException w:name="Revision" w:semiHidden="1" w:uiPriority="99"/>
-    <w:lsdException w:name="List Paragraph" w:uiPriority="99"/>
-    <w:lsdException w:name="Quote" w:uiPriority="99"/>
-    <w:lsdException w:name="Intense Quote" w:uiPriority="99"/>
-    <w:lsdException w:name="Medium List 2 Accent 1" w:uiPriority="66"/>
-    <w:lsdException w:name="Medium Grid 1 Accent 1" w:uiPriority="67"/>
-    <w:lsdException w:name="Medium Grid 2 Accent 1" w:uiPriority="68"/>
-    <w:lsdException w:name="Medium Grid 3 Accent 1" w:uiPriority="69"/>
-    <w:lsdException w:name="Dark List Accent 1" w:uiPriority="70"/>
-    <w:lsdException w:name="Colorful Shading Accent 1" w:uiPriority="71"/>
-    <w:lsdException w:name="Colorful List Accent 1" w:uiPriority="72"/>
-    <w:lsdException w:name="Colorful Grid Accent 1" w:uiPriority="73"/>
-    <w:lsdException w:name="Light Shading Accent 2" w:uiPriority="60"/>
-    <w:lsdException w:name="Light List Accent 2" w:uiPriority="61"/>
-    <w:lsdException w:name="Light Grid Accent 2" w:uiPriority="62"/>
-    <w:lsdException w:name="Medium Shading 1 Accent 2" w:uiPriority="63"/>
-    <w:lsdException w:name="Medium Shading 2 Accent 2" w:uiPriority="64"/>
-    <w:lsdException w:name="Medium List 1 Accent 2" w:uiPriority="65"/>
-    <w:lsdException w:name="Medium List 2 Accent 2" w:uiPriority="66"/>
-    <w:lsdException w:name="Medium Grid 1 Accent 2" w:uiPriority="67"/>
-    <w:lsdException w:name="Medium Grid 2 Accent 2" w:uiPriority="68"/>
-    <w:lsdException w:name="Medium Grid 3 Accent 2" w:uiPriority="69"/>
-    <w:lsdException w:name="Dark List Accent 2" w:uiPriority="70"/>
-    <w:lsdException w:name="Colorful Shading Accent 2" w:uiPriority="71"/>
-    <w:lsdException w:name="Colorful List Accent 2" w:uiPriority="72"/>
-    <w:lsdException w:name="Colorful Grid Accent 2" w:uiPriority="73"/>
-    <w:lsdException w:name="Light Shading Accent 3" w:uiPriority="60"/>
-    <w:lsdException w:name="Light List Accent 3" w:uiPriority="61"/>
-    <w:lsdException w:name="Light Grid Accent 3" w:uiPriority="62"/>
-    <w:lsdException w:name="Medium Shading 1 Accent 3" w:uiPriority="63"/>
-    <w:lsdException w:name="Medium Shading 2 Accent 3" w:uiPriority="64"/>
-    <w:lsdException w:name="Medium List 1 Accent 3" w:uiPriority="65"/>
-    <w:lsdException w:name="Medium List 2 Accent 3" w:uiPriority="66"/>
-    <w:lsdException w:name="Medium Grid 1 Accent 3" w:uiPriority="67"/>
-    <w:lsdException w:name="Medium Grid 2 Accent 3" w:uiPriority="68"/>
-    <w:lsdException w:name="Medium Grid 3 Accent 3" w:uiPriority="69"/>
-    <w:lsdException w:name="Dark List Accent 3" w:uiPriority="70"/>
-    <w:lsdException w:name="Colorful Shading Accent 3" w:uiPriority="71"/>
-    <w:lsdException w:name="Colorful List Accent 3" w:uiPriority="72"/>
-    <w:lsdException w:name="Colorful Grid Accent 3" w:uiPriority="73"/>
-    <w:lsdException w:name="Light Shading Accent 4" w:uiPriority="60"/>
-    <w:lsdException w:name="Light List Accent 4" w:uiPriority="61"/>
-    <w:lsdException w:name="Light Grid Accent 4" w:uiPriority="62"/>
-    <w:lsdException w:name="Medium Shading 1 Accent 4" w:uiPriority="63"/>
-    <w:lsdException w:name="Medium Shading 2 Accent 4" w:uiPriority="64"/>
-    <w:lsdException w:name="Medium List 1 Accent 4" w:uiPriority="65"/>
-    <w:lsdException w:name="Medium List 2 Accent 4" w:uiPriority="66"/>
-    <w:lsdException w:name="Medium Grid 1 Accent 4" w:uiPriority="67"/>
-    <w:lsdException w:name="Medium Grid 2 Accent 4" w:uiPriority="68"/>
-    <w:lsdException w:name="Medium Grid 3 Accent 4" w:uiPriority="69"/>
-    <w:lsdException w:name="Dark List Accent 4" w:uiPriority="70"/>
-    <w:lsdException w:name="Colorful Shading Accent 4" w:uiPriority="71"/>
-    <w:lsdException w:name="Colorful List Accent 4" w:uiPriority="72"/>
-    <w:lsdException w:name="Colorful Grid Accent 4" w:uiPriority="73"/>
-    <w:lsdException w:name="Light Shading Accent 5" w:uiPriority="60"/>
-    <w:lsdException w:name="Light List Accent 5" w:uiPriority="61"/>
-    <w:lsdException w:name="Light Grid Accent 5" w:uiPriority="62"/>
-    <w:lsdException w:name="Medium Shading 1 Accent 5" w:uiPriority="63"/>
-    <w:lsdException w:name="Medium Shading 2 Accent 5" w:uiPriority="64"/>
-    <w:lsdException w:name="Medium List 1 Accent 5" w:uiPriority="65"/>
-    <w:lsdException w:name="Medium List 2 Accent 5" w:uiPriority="66"/>
-    <w:lsdException w:name="Medium Grid 1 Accent 5" w:uiPriority="67"/>
-    <w:lsdException w:name="Medium Grid 2 Accent 5" w:uiPriority="68"/>
-    <w:lsdException w:name="Medium Grid 3 Accent 5" w:uiPriority="69"/>
-    <w:lsdException w:name="Dark List Accent 5" w:uiPriority="70"/>
-    <w:lsdException w:name="Colorful Shading Accent 5" w:uiPriority="71"/>
-    <w:lsdException w:name="Colorful List Accent 5" w:uiPriority="72"/>
-    <w:lsdException w:name="Colorful Grid Accent 5" w:uiPriority="73"/>
-    <w:lsdException w:name="Light Shading Accent 6" w:uiPriority="60"/>
-    <w:lsdException w:name="Light List Accent 6" w:uiPriority="61"/>
-    <w:lsdException w:name="Light Grid Accent 6" w:uiPriority="62"/>
-    <w:lsdException w:name="Medium Shading 1 Accent 6" w:uiPriority="63"/>
-    <w:lsdException w:name="Medium Shading 2 Accent 6" w:uiPriority="64"/>
-    <w:lsdException w:name="Medium List 1 Accent 6" w:uiPriority="65"/>
-    <w:lsdException w:name="Medium List 2 Accent 6" w:uiPriority="66"/>
-    <w:lsdException w:name="Medium Grid 1 Accent 6" w:uiPriority="67"/>
-    <w:lsdException w:name="Medium Grid 2 Accent 6" w:uiPriority="68"/>
-    <w:lsdException w:name="Medium Grid 3 Accent 6" w:uiPriority="69"/>
-    <w:lsdException w:name="Dark List Accent 6" w:uiPriority="70"/>
-    <w:lsdException w:name="Colorful Shading Accent 6" w:uiPriority="71"/>
-    <w:lsdException w:name="Colorful List Accent 6" w:uiPriority="72"/>
-    <w:lsdException w:name="Colorful Grid Accent 6" w:uiPriority="73"/>
-    <w:lsdException w:name="Subtle Emphasis" w:uiPriority="19" w:qFormat="1"/>
-    <w:lsdException w:name="Intense Emphasis" w:uiPriority="21" w:qFormat="1"/>
-    <w:lsdException w:name="Subtle Reference" w:uiPriority="31" w:qFormat="1"/>
-    <w:lsdException w:name="Intense Reference" w:uiPriority="32" w:qFormat="1"/>
-    <w:lsdException w:name="Book Title" w:uiPriority="33" w:qFormat="1"/>
-    <w:lsdException w:name="Bibliography" w:semiHidden="1" w:uiPriority="37" w:unhideWhenUsed="1"/>
-    <w:lsdException w:name="TOC Heading" w:semiHidden="1" w:uiPriority="39" w:unhideWhenUsed="1" w:qFormat="1"/>
-    <w:lsdException w:name="Plain Table 1" w:uiPriority="41"/>
-    <w:lsdException w:name="Plain Table 2" w:uiPriority="42"/>
-    <w:lsdException w:name="Plain Table 3" w:uiPriority="43"/>
-    <w:lsdException w:name="Plain Table 4" w:uiPriority="44"/>
-    <w:lsdException w:name="Plain Table 5" w:uiPriority="45"/>
-    <w:lsdException w:name="Grid Table Light" w:uiPriority="40"/>
-    <w:lsdException w:name="Grid Table 1 Light" w:uiPriority="46"/>
-    <w:lsdException w:name="Grid Table 2" w:uiPriority="47"/>
-    <w:lsdException w:name="Grid Table 3" w:uiPriority="48"/>
-    <w:lsdException w:name="Grid Table 4" w:uiPriority="49"/>
-    <w:lsdException w:name="Grid Table 5 Dark" w:uiPriority="50"/>
-    <w:lsdException w:name="Grid Table 6 Colorful" w:uiPriority="51"/>
-    <w:lsdException w:name="Grid Table 7 Colorful" w:uiPriority="52"/>
-    <w:lsdException w:name="Grid Table 1 Light Accent 1" w:uiPriority="46"/>
-    <w:lsdException w:name="Grid Table 2 Accent 1" w:uiPriority="47"/>
-    <w:lsdException w:name="Grid Table 3 Accent 1" w:uiPriority="48"/>
-    <w:lsdException w:name="Grid Table 4 Accent 1" w:uiPriority="49"/>
-    <w:lsdException w:name="Grid Table 5 Dark Accent 1" w:uiPriority="50"/>
-    <w:lsdException w:name="Grid Table 6 Colorful Accent 1" w:uiPriority="51"/>
-    <w:lsdException w:name="Grid Table 7 Colorful Accent 1" w:uiPriority="52"/>
-    <w:lsdException w:name="Grid Table 1 Light Accent 2" w:uiPriority="46"/>
-    <w:lsdException w:name="Grid Table 2 Accent 2" w:uiPriority="47"/>
-    <w:lsdException w:name="Grid Table 3 Accent 2" w:uiPriority="48"/>
-    <w:lsdException w:name="Grid Table 4 Accent 2" w:uiPriority="49"/>
-    <w:lsdException w:name="Grid Table 5 Dark Accent 2" w:uiPriority="50"/>
-    <w:lsdException w:name="Grid Table 6 Colorful Accent 2" w:uiPriority="51"/>
-    <w:lsdException w:name="Grid Table 7 Colorful Accent 2" w:uiPriority="52"/>
-    <w:lsdException w:name="Grid Table 1 Light Accent 3" w:uiPriority="46"/>
-    <w:lsdException w:name="Grid Table 2 Accent 3" w:uiPriority="47"/>
-    <w:lsdException w:name="Grid Table 3 Accent 3" w:uiPriority="48"/>
-    <w:lsdException w:name="Grid Table 4 Accent 3" w:uiPriority="49"/>
-    <w:lsdException w:name="Grid Table 5 Dark Accent 3" w:uiPriority="50"/>
-    <w:lsdException w:name="Grid Table 6 Colorful Accent 3" w:uiPriority="51"/>
-    <w:lsdException w:name="Grid Table 7 Colorful Accent 3" w:uiPriority="52"/>
-    <w:lsdException w:name="Grid Table 1 Light Accent 4" w:uiPriority="46"/>
-    <w:lsdException w:name="Grid Table 2 Accent 4" w:uiPriority="47"/>
-    <w:lsdException w:name="Grid Table 3 Accent 4" w:uiPriority="48"/>
-    <w:lsdException w:name="Grid Table 4 Accent 4" w:uiPriority="49"/>
-    <w:lsdException w:name="Grid Table 5 Dark Accent 4" w:uiPriority="50"/>
-    <w:lsdException w:name="Grid Table 6 Colorful Accent 4" w:uiPriority="51"/>
-    <w:lsdException w:name="Grid Table 7 Colorful Accent 4" w:uiPriority="52"/>
-    <w:lsdException w:name="Grid Table 1 Light Accent 5" w:uiPriority="46"/>
-    <w:lsdException w:name="Grid Table 2 Accent 5" w:uiPriority="47"/>
-    <w:lsdException w:name="Grid Table 3 Accent 5" w:uiPriority="48"/>
-    <w:lsdException w:name="Grid Table 4 Accent 5" w:uiPriority="49"/>
-    <w:lsdException w:name="Grid Table 5 Dark Accent 5" w:uiPriority="50"/>
-    <w:lsdException w:name="Grid Table 6 Colorful Accent 5" w:uiPriority="51"/>
-    <w:lsdException w:name="Grid Table 7 Colorful Accent 5" w:uiPriority="52"/>
-    <w:lsdException w:name="Grid Table 1 Light Accent 6" w:uiPriority="46"/>
-    <w:lsdException w:name="Grid Table 2 Accent 6" w:uiPriority="47"/>
-    <w:lsdException w:name="Grid Table 3 Accent 6" w:uiPriority="48"/>
-    <w:lsdException w:name="Grid Table 4 Accent 6" w:uiPriority="49"/>
-    <w:lsdException w:name="Grid Table 5 Dark Accent 6" w:uiPriority="50"/>
-    <w:lsdException w:name="Grid Table 6 Colorful Accent 6" w:uiPriority="51"/>
-    <w:lsdException w:name="Grid Table 7 Colorful Accent 6" w:uiPriority="52"/>
-    <w:lsdException w:name="List Table 1 Light" w:uiPriority="46"/>
-    <w:lsdException w:name="List Table 2" w:uiPriority="47"/>
-    <w:lsdException w:name="List Table 3" w:uiPriority="48"/>
-    <w:lsdException w:name="List Table 4" w:uiPriority="49"/>
-    <w:lsdException w:name="List Table 5 Dark" w:uiPriority="50"/>
-    <w:lsdException w:name="List Table 6 Colorful" w:uiPriority="51"/>
-    <w:lsdException w:name="List Table 7 Colorful" w:uiPriority="52"/>
-    <w:lsdException w:name="List Table 1 Light Accent 1" w:uiPriority="46"/>
-    <w:lsdException w:name="List Table 2 Accent 1" w:uiPriority="47"/>
-    <w:lsdException w:name="List Table 3 Accent 1" w:uiPriority="48"/>
-    <w:lsdException w:name="List Table 4 Accent 1" w:uiPriority="49"/>
-    <w:lsdException w:name="List Table 5 Dark Accent 1" w:uiPriority="50"/>
-    <w:lsdException w:name="List Table 6 Colorful Accent 1" w:uiPriority="51"/>
-    <w:lsdException w:name="List Table 7 Colorful Accent 1" w:uiPriority="52"/>
-    <w:lsdException w:name="List Table 1 Light Accent 2" w:uiPriority="46"/>
-    <w:lsdException w:name="List Table 2 Accent 2" w:uiPriority="47"/>
-    <w:lsdException w:name="List Table 3 Accent 2" w:uiPriority="48"/>
-    <w:lsdException w:name="List Table 4 Accent 2" w:uiPriority="49"/>
-    <w:lsdException w:name="List Table 5 Dark Accent 2" w:uiPriority="50"/>
-    <w:lsdException w:name="List Table 6 Colorful Accent 2" w:uiPriority="51"/>
-    <w:lsdException w:name="List Table 7 Colorful Accent 2" w:uiPriority="52"/>
-    <w:lsdException w:name="List Table 1 Light Accent 3" w:uiPriority="46"/>
-    <w:lsdException w:name="List Table 2 Accent 3" w:uiPriority="47"/>
-    <w:lsdException w:name="List Table 3 Accent 3" w:uiPriority="48"/>
-    <w:lsdException w:name="List Table 4 Accent 3" w:uiPriority="49"/>
-    <w:lsdException w:name="List Table 5 Dark Accent 3" w:uiPriority="50"/>
-    <w:lsdException w:name="List Table 6 Colorful Accent 3" w:uiPriority="51"/>
-    <w:lsdException w:name="List Table 7 Colorful Accent 3" w:uiPriority="52"/>
-    <w:lsdException w:name="List Table 1 Light Accent 4" w:uiPriority="46"/>
-    <w:lsdException w:name="List Table 2 Accent 4" w:uiPriority="47"/>
-    <w:lsdException w:name="List Table 3 Accent 4" w:uiPriority="48"/>
-    <w:lsdException w:name="List Table 4 Accent 4" w:uiPriority="49"/>
-    <w:lsdException w:name="List Table 5 Dark Accent 4" w:uiPriority="50"/>
-    <w:lsdException w:name="List Table 6 Colorful Accent 4" w:uiPriority="51"/>
-    <w:lsdException w:name="List Table 7 Colorful Accent 4" w:uiPriority="52"/>
-    <w:lsdException w:name="List Table 1 Light Accent 5" w:uiPriority="46"/>
-    <w:lsdException w:name="List Table 2 Accent 5" w:uiPriority="47"/>
-    <w:lsdException w:name="List Table 3 Accent 5" w:uiPriority="48"/>
-    <w:lsdException w:name="List Table 4 Accent 5" w:uiPriority="49"/>
-    <w:lsdException w:name="List Table 5 Dark Accent 5" w:uiPriority="50"/>
-    <w:lsdException w:name="List Table 6 Colorful Accent 5" w:uiPriority="51"/>
-    <w:lsdException w:name="List Table 7 Colorful Accent 5" w:uiPriority="52"/>
-    <w:lsdException w:name="List Table 1 Light Accent 6" w:uiPriority="46"/>
-    <w:lsdException w:name="List Table 2 Accent 6" w:uiPriority="47"/>
-    <w:lsdException w:name="List Table 3 Accent 6" w:uiPriority="48"/>
-    <w:lsdException w:name="List Table 4 Accent 6" w:uiPriority="49"/>
-    <w:lsdException w:name="List Table 5 Dark Accent 6" w:uiPriority="50"/>
-    <w:lsdException w:name="List Table 6 Colorful Accent 6" w:uiPriority="51"/>
-    <w:lsdException w:name="List Table 7 Colorful Accent 6" w:uiPriority="52"/>
-    <w:lsdException w:name="Mention" w:semiHidden="1" w:uiPriority="99" w:unhideWhenUsed="1"/>
-    <w:lsdException w:name="Smart Hyperlink" w:semiHidden="1" w:uiPriority="99" w:unhideWhenUsed="1"/>
-    <w:lsdException w:name="Hashtag" w:semiHidden="1" w:uiPriority="99" w:unhideWhenUsed="1"/>
-    <w:lsdException w:name="Unresolved Mention" w:semiHidden="1" w:uiPriority="99" w:unhideWhenUsed="1"/>
-    <w:lsdException w:name="Smart Link" w:semiHidden="1" w:uiPriority="99" w:unhideWhenUsed="1"/>
+  <w:latentStyles w:count="260" w:defQFormat="0" w:defUnhideWhenUsed="1" w:defSemiHidden="1" w:defUIPriority="99" w:defLockedState="0">
+    <w:lsdException w:qFormat="1" w:unhideWhenUsed="0" w:uiPriority="0" w:semiHidden="0" w:name="Normal"/>
+    <w:lsdException w:qFormat="1" w:unhideWhenUsed="0" w:uiPriority="9" w:semiHidden="0" w:name="heading 1"/>
+    <w:lsdException w:qFormat="1" w:uiPriority="0" w:name="heading 2"/>
+    <w:lsdException w:qFormat="1" w:uiPriority="0" w:name="heading 3"/>
+    <w:lsdException w:qFormat="1" w:uiPriority="0" w:name="heading 4"/>
+    <w:lsdException w:qFormat="1" w:uiPriority="0" w:name="heading 5"/>
+    <w:lsdException w:qFormat="1" w:uiPriority="0" w:name="heading 6"/>
+    <w:lsdException w:qFormat="1" w:uiPriority="0" w:name="heading 7"/>
+    <w:lsdException w:qFormat="1" w:uiPriority="0" w:name="heading 8"/>
+    <w:lsdException w:qFormat="1" w:uiPriority="0" w:name="heading 9"/>
+    <w:lsdException w:unhideWhenUsed="0" w:uiPriority="0" w:semiHidden="0" w:name="index 1"/>
+    <w:lsdException w:unhideWhenUsed="0" w:uiPriority="0" w:semiHidden="0" w:name="index 2"/>
+    <w:lsdException w:unhideWhenUsed="0" w:uiPriority="0" w:semiHidden="0" w:name="index 3"/>
+    <w:lsdException w:unhideWhenUsed="0" w:uiPriority="0" w:semiHidden="0" w:name="index 4"/>
+    <w:lsdException w:unhideWhenUsed="0" w:uiPriority="0" w:semiHidden="0" w:name="index 5"/>
+    <w:lsdException w:unhideWhenUsed="0" w:uiPriority="0" w:semiHidden="0" w:name="index 6"/>
+    <w:lsdException w:unhideWhenUsed="0" w:uiPriority="0" w:semiHidden="0" w:name="index 7"/>
+    <w:lsdException w:unhideWhenUsed="0" w:uiPriority="0" w:semiHidden="0" w:name="index 8"/>
+    <w:lsdException w:unhideWhenUsed="0" w:uiPriority="0" w:semiHidden="0" w:name="index 9"/>
+    <w:lsdException w:unhideWhenUsed="0" w:uiPriority="0" w:semiHidden="0" w:name="toc 1"/>
+    <w:lsdException w:unhideWhenUsed="0" w:uiPriority="0" w:semiHidden="0" w:name="toc 2"/>
+    <w:lsdException w:unhideWhenUsed="0" w:uiPriority="0" w:semiHidden="0" w:name="toc 3"/>
+    <w:lsdException w:unhideWhenUsed="0" w:uiPriority="0" w:semiHidden="0" w:name="toc 4"/>
+    <w:lsdException w:unhideWhenUsed="0" w:uiPriority="0" w:semiHidden="0" w:name="toc 5"/>
+    <w:lsdException w:unhideWhenUsed="0" w:uiPriority="0" w:semiHidden="0" w:name="toc 6"/>
+    <w:lsdException w:unhideWhenUsed="0" w:uiPriority="0" w:semiHidden="0" w:name="toc 7"/>
+    <w:lsdException w:unhideWhenUsed="0" w:uiPriority="0" w:semiHidden="0" w:name="toc 8"/>
+    <w:lsdException w:unhideWhenUsed="0" w:uiPriority="0" w:semiHidden="0" w:name="toc 9"/>
+    <w:lsdException w:unhideWhenUsed="0" w:uiPriority="0" w:semiHidden="0" w:name="Normal Indent"/>
+    <w:lsdException w:unhideWhenUsed="0" w:uiPriority="0" w:semiHidden="0" w:name="footnote text"/>
+    <w:lsdException w:unhideWhenUsed="0" w:uiPriority="0" w:semiHidden="0" w:name="annotation text"/>
+    <w:lsdException w:qFormat="1" w:unhideWhenUsed="0" w:uiPriority="0" w:semiHidden="0" w:name="header"/>
+    <w:lsdException w:qFormat="1" w:unhideWhenUsed="0" w:uiPriority="0" w:semiHidden="0" w:name="footer"/>
+    <w:lsdException w:unhideWhenUsed="0" w:uiPriority="0" w:semiHidden="0" w:name="index heading"/>
+    <w:lsdException w:qFormat="1" w:uiPriority="0" w:name="caption"/>
+    <w:lsdException w:unhideWhenUsed="0" w:uiPriority="0" w:semiHidden="0" w:name="table of figures"/>
+    <w:lsdException w:unhideWhenUsed="0" w:uiPriority="0" w:semiHidden="0" w:name="envelope address"/>
+    <w:lsdException w:unhideWhenUsed="0" w:uiPriority="0" w:semiHidden="0" w:name="envelope return"/>
+    <w:lsdException w:unhideWhenUsed="0" w:uiPriority="0" w:semiHidden="0" w:name="footnote reference"/>
+    <w:lsdException w:unhideWhenUsed="0" w:uiPriority="0" w:semiHidden="0" w:name="annotation reference"/>
+    <w:lsdException w:unhideWhenUsed="0" w:uiPriority="0" w:semiHidden="0" w:name="line number"/>
+    <w:lsdException w:unhideWhenUsed="0" w:uiPriority="0" w:semiHidden="0" w:name="page number"/>
+    <w:lsdException w:unhideWhenUsed="0" w:uiPriority="0" w:semiHidden="0" w:name="endnote reference"/>
+    <w:lsdException w:unhideWhenUsed="0" w:uiPriority="0" w:semiHidden="0" w:name="endnote text"/>
+    <w:lsdException w:unhideWhenUsed="0" w:uiPriority="0" w:semiHidden="0" w:name="table of authorities"/>
+    <w:lsdException w:unhideWhenUsed="0" w:uiPriority="0" w:semiHidden="0" w:name="macro"/>
+    <w:lsdException w:unhideWhenUsed="0" w:uiPriority="0" w:semiHidden="0" w:name="toa heading"/>
+    <w:lsdException w:unhideWhenUsed="0" w:uiPriority="0" w:semiHidden="0" w:name="List"/>
+    <w:lsdException w:unhideWhenUsed="0" w:uiPriority="0" w:semiHidden="0" w:name="List Bullet"/>
+    <w:lsdException w:unhideWhenUsed="0" w:uiPriority="0" w:semiHidden="0" w:name="List Number"/>
+    <w:lsdException w:unhideWhenUsed="0" w:uiPriority="0" w:semiHidden="0" w:name="List 2"/>
+    <w:lsdException w:unhideWhenUsed="0" w:uiPriority="0" w:semiHidden="0" w:name="List 3"/>
+    <w:lsdException w:unhideWhenUsed="0" w:uiPriority="0" w:semiHidden="0" w:name="List 4"/>
+    <w:lsdException w:unhideWhenUsed="0" w:uiPriority="0" w:semiHidden="0" w:name="List 5"/>
+    <w:lsdException w:unhideWhenUsed="0" w:uiPriority="0" w:semiHidden="0" w:name="List Bullet 2"/>
+    <w:lsdException w:unhideWhenUsed="0" w:uiPriority="0" w:semiHidden="0" w:name="List Bullet 3"/>
+    <w:lsdException w:unhideWhenUsed="0" w:uiPriority="0" w:semiHidden="0" w:name="List Bullet 4"/>
+    <w:lsdException w:unhideWhenUsed="0" w:uiPriority="0" w:semiHidden="0" w:name="List Bullet 5"/>
+    <w:lsdException w:unhideWhenUsed="0" w:uiPriority="0" w:semiHidden="0" w:name="List Number 2"/>
+    <w:lsdException w:unhideWhenUsed="0" w:uiPriority="0" w:semiHidden="0" w:name="List Number 3"/>
+    <w:lsdException w:unhideWhenUsed="0" w:uiPriority="0" w:semiHidden="0" w:name="List Number 4"/>
+    <w:lsdException w:unhideWhenUsed="0" w:uiPriority="0" w:semiHidden="0" w:name="List Number 5"/>
+    <w:lsdException w:qFormat="1" w:unhideWhenUsed="0" w:uiPriority="0" w:semiHidden="0" w:name="Title"/>
+    <w:lsdException w:unhideWhenUsed="0" w:uiPriority="0" w:semiHidden="0" w:name="Closing"/>
+    <w:lsdException w:unhideWhenUsed="0" w:uiPriority="0" w:semiHidden="0" w:name="Signature"/>
+    <w:lsdException w:qFormat="1" w:uiPriority="1" w:name="Default Paragraph Font"/>
+    <w:lsdException w:unhideWhenUsed="0" w:uiPriority="0" w:semiHidden="0" w:name="Body Text"/>
+    <w:lsdException w:unhideWhenUsed="0" w:uiPriority="0" w:semiHidden="0" w:name="Body Text Indent"/>
+    <w:lsdException w:unhideWhenUsed="0" w:uiPriority="0" w:semiHidden="0" w:name="List Continue"/>
+    <w:lsdException w:unhideWhenUsed="0" w:uiPriority="0" w:semiHidden="0" w:name="List Continue 2"/>
+    <w:lsdException w:unhideWhenUsed="0" w:uiPriority="0" w:semiHidden="0" w:name="List Continue 3"/>
+    <w:lsdException w:unhideWhenUsed="0" w:uiPriority="0" w:semiHidden="0" w:name="List Continue 4"/>
+    <w:lsdException w:unhideWhenUsed="0" w:uiPriority="0" w:semiHidden="0" w:name="List Continue 5"/>
+    <w:lsdException w:unhideWhenUsed="0" w:uiPriority="0" w:semiHidden="0" w:name="Message Header"/>
+    <w:lsdException w:qFormat="1" w:unhideWhenUsed="0" w:uiPriority="0" w:semiHidden="0" w:name="Subtitle"/>
+    <w:lsdException w:unhideWhenUsed="0" w:uiPriority="0" w:semiHidden="0" w:name="Salutation"/>
+    <w:lsdException w:unhideWhenUsed="0" w:uiPriority="0" w:semiHidden="0" w:name="Date"/>
+    <w:lsdException w:unhideWhenUsed="0" w:uiPriority="0" w:semiHidden="0" w:name="Body Text First Indent"/>
+    <w:lsdException w:unhideWhenUsed="0" w:uiPriority="0" w:semiHidden="0" w:name="Body Text First Indent 2"/>
+    <w:lsdException w:unhideWhenUsed="0" w:uiPriority="0" w:semiHidden="0" w:name="Note Heading"/>
+    <w:lsdException w:unhideWhenUsed="0" w:uiPriority="0" w:semiHidden="0" w:name="Body Text 2"/>
+    <w:lsdException w:unhideWhenUsed="0" w:uiPriority="0" w:semiHidden="0" w:name="Body Text 3"/>
+    <w:lsdException w:unhideWhenUsed="0" w:uiPriority="0" w:semiHidden="0" w:name="Body Text Indent 2"/>
+    <w:lsdException w:unhideWhenUsed="0" w:uiPriority="0" w:semiHidden="0" w:name="Body Text Indent 3"/>
+    <w:lsdException w:unhideWhenUsed="0" w:uiPriority="0" w:semiHidden="0" w:name="Block Text"/>
+    <w:lsdException w:unhideWhenUsed="0" w:uiPriority="0" w:semiHidden="0" w:name="Hyperlink"/>
+    <w:lsdException w:unhideWhenUsed="0" w:uiPriority="0" w:semiHidden="0" w:name="FollowedHyperlink"/>
+    <w:lsdException w:qFormat="1" w:unhideWhenUsed="0" w:uiPriority="0" w:semiHidden="0" w:name="Strong"/>
+    <w:lsdException w:qFormat="1" w:unhideWhenUsed="0" w:uiPriority="0" w:semiHidden="0" w:name="Emphasis"/>
+    <w:lsdException w:unhideWhenUsed="0" w:uiPriority="0" w:semiHidden="0" w:name="Document Map"/>
+    <w:lsdException w:unhideWhenUsed="0" w:uiPriority="0" w:semiHidden="0" w:name="Plain Text"/>
+    <w:lsdException w:unhideWhenUsed="0" w:uiPriority="0" w:semiHidden="0" w:name="E-mail Signature"/>
+    <w:lsdException w:unhideWhenUsed="0" w:uiPriority="0" w:semiHidden="0" w:name="Normal (Web)"/>
+    <w:lsdException w:unhideWhenUsed="0" w:uiPriority="0" w:semiHidden="0" w:name="HTML Acronym"/>
+    <w:lsdException w:unhideWhenUsed="0" w:uiPriority="0" w:semiHidden="0" w:name="HTML Address"/>
+    <w:lsdException w:unhideWhenUsed="0" w:uiPriority="0" w:semiHidden="0" w:name="HTML Cite"/>
+    <w:lsdException w:unhideWhenUsed="0" w:uiPriority="0" w:semiHidden="0" w:name="HTML Code"/>
+    <w:lsdException w:unhideWhenUsed="0" w:uiPriority="0" w:semiHidden="0" w:name="HTML Definition"/>
+    <w:lsdException w:unhideWhenUsed="0" w:uiPriority="0" w:semiHidden="0" w:name="HTML Keyboard"/>
+    <w:lsdException w:unhideWhenUsed="0" w:uiPriority="0" w:semiHidden="0" w:name="HTML Preformatted"/>
+    <w:lsdException w:unhideWhenUsed="0" w:uiPriority="0" w:semiHidden="0" w:name="HTML Sample"/>
+    <w:lsdException w:unhideWhenUsed="0" w:uiPriority="0" w:semiHidden="0" w:name="HTML Typewriter"/>
+    <w:lsdException w:unhideWhenUsed="0" w:uiPriority="0" w:semiHidden="0" w:name="HTML Variable"/>
+    <w:lsdException w:uiPriority="99" w:name="Normal Table"/>
+    <w:lsdException w:unhideWhenUsed="0" w:uiPriority="0" w:semiHidden="0" w:name="annotation subject"/>
+    <w:lsdException w:uiPriority="0" w:name="Table Simple 1"/>
+    <w:lsdException w:uiPriority="0" w:name="Table Simple 2"/>
+    <w:lsdException w:uiPriority="0" w:name="Table Simple 3"/>
+    <w:lsdException w:uiPriority="0" w:name="Table Classic 1"/>
+    <w:lsdException w:uiPriority="0" w:name="Table Classic 2"/>
+    <w:lsdException w:uiPriority="0" w:name="Table Classic 3"/>
+    <w:lsdException w:uiPriority="0" w:name="Table Classic 4"/>
+    <w:lsdException w:uiPriority="0" w:name="Table Colorful 1"/>
+    <w:lsdException w:uiPriority="0" w:name="Table Colorful 2"/>
+    <w:lsdException w:uiPriority="0" w:name="Table Colorful 3"/>
+    <w:lsdException w:uiPriority="0" w:name="Table Columns 1"/>
+    <w:lsdException w:uiPriority="0" w:name="Table Columns 2"/>
+    <w:lsdException w:uiPriority="0" w:name="Table Columns 3"/>
+    <w:lsdException w:uiPriority="0" w:name="Table Columns 4"/>
+    <w:lsdException w:uiPriority="0" w:name="Table Columns 5"/>
+    <w:lsdException w:uiPriority="0" w:name="Table Grid 1"/>
+    <w:lsdException w:uiPriority="0" w:name="Table Grid 2"/>
+    <w:lsdException w:uiPriority="0" w:name="Table Grid 3"/>
+    <w:lsdException w:uiPriority="0" w:name="Table Grid 4"/>
+    <w:lsdException w:uiPriority="0" w:name="Table Grid 5"/>
+    <w:lsdException w:uiPriority="0" w:name="Table Grid 6"/>
+    <w:lsdException w:uiPriority="0" w:name="Table Grid 7"/>
+    <w:lsdException w:uiPriority="0" w:name="Table Grid 8"/>
+    <w:lsdException w:uiPriority="0" w:name="Table List 1"/>
+    <w:lsdException w:uiPriority="0" w:name="Table List 2"/>
+    <w:lsdException w:uiPriority="0" w:name="Table List 3"/>
+    <w:lsdException w:uiPriority="0" w:name="Table List 4"/>
+    <w:lsdException w:uiPriority="0" w:name="Table List 5"/>
+    <w:lsdException w:uiPriority="0" w:name="Table List 6"/>
+    <w:lsdException w:uiPriority="0" w:name="Table List 7"/>
+    <w:lsdException w:uiPriority="0" w:name="Table List 8"/>
+    <w:lsdException w:uiPriority="0" w:name="Table 3D effects 1"/>
+    <w:lsdException w:uiPriority="0" w:name="Table 3D effects 2"/>
+    <w:lsdException w:uiPriority="0" w:name="Table 3D effects 3"/>
+    <w:lsdException w:uiPriority="0" w:name="Table Contemporary"/>
+    <w:lsdException w:uiPriority="0" w:name="Table Elegant"/>
+    <w:lsdException w:uiPriority="0" w:name="Table Professional"/>
+    <w:lsdException w:uiPriority="0" w:name="Table Subtle 1"/>
+    <w:lsdException w:uiPriority="0" w:name="Table Subtle 2"/>
+    <w:lsdException w:uiPriority="0" w:name="Table Web 1"/>
+    <w:lsdException w:uiPriority="0" w:name="Table Web 2"/>
+    <w:lsdException w:uiPriority="0" w:name="Table Web 3"/>
+    <w:lsdException w:qFormat="1" w:unhideWhenUsed="0" w:uiPriority="0" w:semiHidden="0" w:name="Balloon Text"/>
+    <w:lsdException w:unhideWhenUsed="0" w:uiPriority="0" w:semiHidden="0" w:name="Table Grid"/>
+    <w:lsdException w:uiPriority="0" w:name="Table Theme"/>
+    <w:lsdException w:unhideWhenUsed="0" w:uiPriority="60" w:semiHidden="0" w:name="Light Shading"/>
+    <w:lsdException w:unhideWhenUsed="0" w:uiPriority="61" w:semiHidden="0" w:name="Light List"/>
+    <w:lsdException w:unhideWhenUsed="0" w:uiPriority="62" w:semiHidden="0" w:name="Light Grid"/>
+    <w:lsdException w:unhideWhenUsed="0" w:uiPriority="63" w:semiHidden="0" w:name="Medium Shading 1"/>
+    <w:lsdException w:unhideWhenUsed="0" w:uiPriority="64" w:semiHidden="0" w:name="Medium Shading 2"/>
+    <w:lsdException w:unhideWhenUsed="0" w:uiPriority="65" w:semiHidden="0" w:name="Medium List 1"/>
+    <w:lsdException w:unhideWhenUsed="0" w:uiPriority="66" w:semiHidden="0" w:name="Medium List 2"/>
+    <w:lsdException w:unhideWhenUsed="0" w:uiPriority="67" w:semiHidden="0" w:name="Medium Grid 1"/>
+    <w:lsdException w:unhideWhenUsed="0" w:uiPriority="68" w:semiHidden="0" w:name="Medium Grid 2"/>
+    <w:lsdException w:unhideWhenUsed="0" w:uiPriority="69" w:semiHidden="0" w:name="Medium Grid 3"/>
+    <w:lsdException w:unhideWhenUsed="0" w:uiPriority="70" w:semiHidden="0" w:name="Dark List"/>
+    <w:lsdException w:unhideWhenUsed="0" w:uiPriority="71" w:semiHidden="0" w:name="Colorful Shading"/>
+    <w:lsdException w:unhideWhenUsed="0" w:uiPriority="72" w:semiHidden="0" w:name="Colorful List"/>
+    <w:lsdException w:unhideWhenUsed="0" w:uiPriority="73" w:semiHidden="0" w:name="Colorful Grid"/>
+    <w:lsdException w:unhideWhenUsed="0" w:uiPriority="60" w:semiHidden="0" w:name="Light Shading Accent 1"/>
+    <w:lsdException w:unhideWhenUsed="0" w:uiPriority="61" w:semiHidden="0" w:name="Light List Accent 1"/>
+    <w:lsdException w:unhideWhenUsed="0" w:uiPriority="62" w:semiHidden="0" w:name="Light Grid Accent 1"/>
+    <w:lsdException w:unhideWhenUsed="0" w:uiPriority="63" w:semiHidden="0" w:name="Medium Shading 1 Accent 1"/>
+    <w:lsdException w:unhideWhenUsed="0" w:uiPriority="64" w:semiHidden="0" w:name="Medium Shading 2 Accent 1"/>
+    <w:lsdException w:unhideWhenUsed="0" w:uiPriority="65" w:semiHidden="0" w:name="Medium List 1 Accent 1"/>
+    <w:lsdException w:unhideWhenUsed="0" w:uiPriority="66" w:semiHidden="0" w:name="Medium List 2 Accent 1"/>
+    <w:lsdException w:unhideWhenUsed="0" w:uiPriority="67" w:semiHidden="0" w:name="Medium Grid 1 Accent 1"/>
+    <w:lsdException w:unhideWhenUsed="0" w:uiPriority="68" w:semiHidden="0" w:name="Medium Grid 2 Accent 1"/>
+    <w:lsdException w:unhideWhenUsed="0" w:uiPriority="69" w:semiHidden="0" w:name="Medium Grid 3 Accent 1"/>
+    <w:lsdException w:unhideWhenUsed="0" w:uiPriority="70" w:semiHidden="0" w:name="Dark List Accent 1"/>
+    <w:lsdException w:unhideWhenUsed="0" w:uiPriority="71" w:semiHidden="0" w:name="Colorful Shading Accent 1"/>
+    <w:lsdException w:unhideWhenUsed="0" w:uiPriority="72" w:semiHidden="0" w:name="Colorful List Accent 1"/>
+    <w:lsdException w:unhideWhenUsed="0" w:uiPriority="73" w:semiHidden="0" w:name="Colorful Grid Accent 1"/>
+    <w:lsdException w:unhideWhenUsed="0" w:uiPriority="60" w:semiHidden="0" w:name="Light Shading Accent 2"/>
+    <w:lsdException w:unhideWhenUsed="0" w:uiPriority="61" w:semiHidden="0" w:name="Light List Accent 2"/>
+    <w:lsdException w:unhideWhenUsed="0" w:uiPriority="62" w:semiHidden="0" w:name="Light Grid Accent 2"/>
+    <w:lsdException w:unhideWhenUsed="0" w:uiPriority="63" w:semiHidden="0" w:name="Medium Shading 1 Accent 2"/>
+    <w:lsdException w:unhideWhenUsed="0" w:uiPriority="64" w:semiHidden="0" w:name="Medium Shading 2 Accent 2"/>
+    <w:lsdException w:unhideWhenUsed="0" w:uiPriority="65" w:semiHidden="0" w:name="Medium List 1 Accent 2"/>
+    <w:lsdException w:unhideWhenUsed="0" w:uiPriority="66" w:semiHidden="0" w:name="Medium List 2 Accent 2"/>
+    <w:lsdException w:unhideWhenUsed="0" w:uiPriority="67" w:semiHidden="0" w:name="Medium Grid 1 Accent 2"/>
+    <w:lsdException w:unhideWhenUsed="0" w:uiPriority="68" w:semiHidden="0" w:name="Medium Grid 2 Accent 2"/>
+    <w:lsdException w:unhideWhenUsed="0" w:uiPriority="69" w:semiHidden="0" w:name="Medium Grid 3 Accent 2"/>
+    <w:lsdException w:unhideWhenUsed="0" w:uiPriority="70" w:semiHidden="0" w:name="Dark List Accent 2"/>
+    <w:lsdException w:unhideWhenUsed="0" w:uiPriority="71" w:semiHidden="0" w:name="Colorful Shading Accent 2"/>
+    <w:lsdException w:unhideWhenUsed="0" w:uiPriority="72" w:semiHidden="0" w:name="Colorful List Accent 2"/>
+    <w:lsdException w:unhideWhenUsed="0" w:uiPriority="73" w:semiHidden="0" w:name="Colorful Grid Accent 2"/>
+    <w:lsdException w:unhideWhenUsed="0" w:uiPriority="60" w:semiHidden="0" w:name="Light Shading Accent 3"/>
+    <w:lsdException w:unhideWhenUsed="0" w:uiPriority="61" w:semiHidden="0" w:name="Light List Accent 3"/>
+    <w:lsdException w:unhideWhenUsed="0" w:uiPriority="62" w:semiHidden="0" w:name="Light Grid Accent 3"/>
+    <w:lsdException w:unhideWhenUsed="0" w:uiPriority="63" w:semiHidden="0" w:name="Medium Shading 1 Accent 3"/>
+    <w:lsdException w:unhideWhenUsed="0" w:uiPriority="64" w:semiHidden="0" w:name="Medium Shading 2 Accent 3"/>
+    <w:lsdException w:unhideWhenUsed="0" w:uiPriority="65" w:semiHidden="0" w:name="Medium List 1 Accent 3"/>
+    <w:lsdException w:unhideWhenUsed="0" w:uiPriority="66" w:semiHidden="0" w:name="Medium List 2 Accent 3"/>
+    <w:lsdException w:unhideWhenUsed="0" w:uiPriority="67" w:semiHidden="0" w:name="Medium Grid 1 Accent 3"/>
+    <w:lsdException w:unhideWhenUsed="0" w:uiPriority="68" w:semiHidden="0" w:name="Medium Grid 2 Accent 3"/>
+    <w:lsdException w:unhideWhenUsed="0" w:uiPriority="69" w:semiHidden="0" w:name="Medium Grid 3 Accent 3"/>
+    <w:lsdException w:unhideWhenUsed="0" w:uiPriority="70" w:semiHidden="0" w:name="Dark List Accent 3"/>
+    <w:lsdException w:unhideWhenUsed="0" w:uiPriority="71" w:semiHidden="0" w:name="Colorful Shading Accent 3"/>
+    <w:lsdException w:unhideWhenUsed="0" w:uiPriority="72" w:semiHidden="0" w:name="Colorful List Accent 3"/>
+    <w:lsdException w:unhideWhenUsed="0" w:uiPriority="73" w:semiHidden="0" w:name="Colorful Grid Accent 3"/>
+    <w:lsdException w:unhideWhenUsed="0" w:uiPriority="60" w:semiHidden="0" w:name="Light Shading Accent 4"/>
+    <w:lsdException w:unhideWhenUsed="0" w:uiPriority="61" w:semiHidden="0" w:name="Light List Accent 4"/>
+    <w:lsdException w:unhideWhenUsed="0" w:uiPriority="62" w:semiHidden="0" w:name="Light Grid Accent 4"/>
+    <w:lsdException w:unhideWhenUsed="0" w:uiPriority="63" w:semiHidden="0" w:name="Medium Shading 1 Accent 4"/>
+    <w:lsdException w:unhideWhenUsed="0" w:uiPriority="64" w:semiHidden="0" w:name="Medium Shading 2 Accent 4"/>
+    <w:lsdException w:unhideWhenUsed="0" w:uiPriority="65" w:semiHidden="0" w:name="Medium List 1 Accent 4"/>
+    <w:lsdException w:unhideWhenUsed="0" w:uiPriority="66" w:semiHidden="0" w:name="Medium List 2 Accent 4"/>
+    <w:lsdException w:unhideWhenUsed="0" w:uiPriority="67" w:semiHidden="0" w:name="Medium Grid 1 Accent 4"/>
+    <w:lsdException w:unhideWhenUsed="0" w:uiPriority="68" w:semiHidden="0" w:name="Medium Grid 2 Accent 4"/>
+    <w:lsdException w:unhideWhenUsed="0" w:uiPriority="69" w:semiHidden="0" w:name="Medium Grid 3 Accent 4"/>
+    <w:lsdException w:unhideWhenUsed="0" w:uiPriority="70" w:semiHidden="0" w:name="Dark List Accent 4"/>
+    <w:lsdException w:unhideWhenUsed="0" w:uiPriority="71" w:semiHidden="0" w:name="Colorful Shading Accent 4"/>
+    <w:lsdException w:unhideWhenUsed="0" w:uiPriority="72" w:semiHidden="0" w:name="Colorful List Accent 4"/>
+    <w:lsdException w:unhideWhenUsed="0" w:uiPriority="73" w:semiHidden="0" w:name="Colorful Grid Accent 4"/>
+    <w:lsdException w:unhideWhenUsed="0" w:uiPriority="60" w:semiHidden="0" w:name="Light Shading Accent 5"/>
+    <w:lsdException w:unhideWhenUsed="0" w:uiPriority="61" w:semiHidden="0" w:name="Light List Accent 5"/>
+    <w:lsdException w:unhideWhenUsed="0" w:uiPriority="62" w:semiHidden="0" w:name="Light Grid Accent 5"/>
+    <w:lsdException w:unhideWhenUsed="0" w:uiPriority="63" w:semiHidden="0" w:name="Medium Shading 1 Accent 5"/>
+    <w:lsdException w:unhideWhenUsed="0" w:uiPriority="64" w:semiHidden="0" w:name="Medium Shading 2 Accent 5"/>
+    <w:lsdException w:unhideWhenUsed="0" w:uiPriority="65" w:semiHidden="0" w:name="Medium List 1 Accent 5"/>
+    <w:lsdException w:unhideWhenUsed="0" w:uiPriority="66" w:semiHidden="0" w:name="Medium List 2 Accent 5"/>
+    <w:lsdException w:unhideWhenUsed="0" w:uiPriority="67" w:semiHidden="0" w:name="Medium Grid 1 Accent 5"/>
+    <w:lsdException w:unhideWhenUsed="0" w:uiPriority="68" w:semiHidden="0" w:name="Medium Grid 2 Accent 5"/>
+    <w:lsdException w:unhideWhenUsed="0" w:uiPriority="69" w:semiHidden="0" w:name="Medium Grid 3 Accent 5"/>
+    <w:lsdException w:unhideWhenUsed="0" w:uiPriority="70" w:semiHidden="0" w:name="Dark List Accent 5"/>
+    <w:lsdException w:unhideWhenUsed="0" w:uiPriority="71" w:semiHidden="0" w:name="Colorful Shading Accent 5"/>
+    <w:lsdException w:unhideWhenUsed="0" w:uiPriority="72" w:semiHidden="0" w:name="Colorful List Accent 5"/>
+    <w:lsdException w:unhideWhenUsed="0" w:uiPriority="73" w:semiHidden="0" w:name="Colorful Grid Accent 5"/>
+    <w:lsdException w:unhideWhenUsed="0" w:uiPriority="60" w:semiHidden="0" w:name="Light Shading Accent 6"/>
+    <w:lsdException w:unhideWhenUsed="0" w:uiPriority="61" w:semiHidden="0" w:name="Light List Accent 6"/>
+    <w:lsdException w:unhideWhenUsed="0" w:uiPriority="62" w:semiHidden="0" w:name="Light Grid Accent 6"/>
+    <w:lsdException w:unhideWhenUsed="0" w:uiPriority="63" w:semiHidden="0" w:name="Medium Shading 1 Accent 6"/>
+    <w:lsdException w:unhideWhenUsed="0" w:uiPriority="64" w:semiHidden="0" w:name="Medium Shading 2 Accent 6"/>
+    <w:lsdException w:unhideWhenUsed="0" w:uiPriority="65" w:semiHidden="0" w:name="Medium List 1 Accent 6"/>
+    <w:lsdException w:unhideWhenUsed="0" w:uiPriority="66" w:semiHidden="0" w:name="Medium List 2 Accent 6"/>
+    <w:lsdException w:unhideWhenUsed="0" w:uiPriority="67" w:semiHidden="0" w:name="Medium Grid 1 Accent 6"/>
+    <w:lsdException w:unhideWhenUsed="0" w:uiPriority="68" w:semiHidden="0" w:name="Medium Grid 2 Accent 6"/>
+    <w:lsdException w:unhideWhenUsed="0" w:uiPriority="69" w:semiHidden="0" w:name="Medium Grid 3 Accent 6"/>
+    <w:lsdException w:unhideWhenUsed="0" w:uiPriority="70" w:semiHidden="0" w:name="Dark List Accent 6"/>
+    <w:lsdException w:unhideWhenUsed="0" w:uiPriority="71" w:semiHidden="0" w:name="Colorful Shading Accent 6"/>
+    <w:lsdException w:unhideWhenUsed="0" w:uiPriority="72" w:semiHidden="0" w:name="Colorful List Accent 6"/>
+    <w:lsdException w:unhideWhenUsed="0" w:uiPriority="73" w:semiHidden="0" w:name="Colorful Grid Accent 6"/>
   </w:latentStyles>
-  <w:style w:type="paragraph" w:default="1" w:styleId="Normal">
+  <w:style w:type="paragraph" w:default="1" w:styleId="1">
     <w:name w:val="Normal"/>
     <w:qFormat/>
+    <w:uiPriority w:val="0"/>
     <w:rPr>
-      <w:lang w:val="en-US" w:eastAsia="zh-CN"/>
+      <w:rFonts w:asciiTheme="minorHAnsi" w:hAnsiTheme="minorHAnsi" w:eastAsiaTheme="minorEastAsia" w:cstheme="minorBidi"/>
+      <w:lang w:val="en-US" w:eastAsia="zh-CN" w:bidi="ar-SA"/>
     </w:rPr>
   </w:style>
-  <w:style w:type="paragraph" w:styleId="Heading1">
+  <w:style w:type="paragraph" w:styleId="2">
     <w:name w:val="heading 1"/>
-    <w:basedOn w:val="Normal"/>
-    <w:next w:val="Normal"/>
+    <w:basedOn w:val="1"/>
+    <w:next w:val="1"/>
+    <w:qFormat/>
     <w:uiPriority w:val="9"/>
-    <w:qFormat/>
     <w:pPr>
       <w:keepNext/>
       <w:keepLines/>
@@ -5755,19 +5571,19 @@
       <w:szCs w:val="40"/>
     </w:rPr>
   </w:style>
-  <w:style w:type="character" w:default="1" w:styleId="DefaultParagraphFont">
+  <w:style w:type="character" w:default="1" w:styleId="3">
     <w:name w:val="Default Paragraph Font"/>
-    <w:uiPriority w:val="1"/>
     <w:semiHidden/>
     <w:unhideWhenUsed/>
+    <w:qFormat/>
+    <w:uiPriority w:val="1"/>
   </w:style>
-  <w:style w:type="table" w:default="1" w:styleId="TableNormal">
+  <w:style w:type="table" w:default="1" w:styleId="4">
     <w:name w:val="Normal Table"/>
-    <w:uiPriority w:val="99"/>
     <w:semiHidden/>
     <w:unhideWhenUsed/>
+    <w:uiPriority w:val="99"/>
     <w:tblPr>
-      <w:tblInd w:w="0" w:type="dxa"/>
       <w:tblCellMar>
         <w:top w:w="0" w:type="dxa"/>
         <w:left w:w="108" w:type="dxa"/>
@@ -5776,26 +5592,23 @@
       </w:tblCellMar>
     </w:tblPr>
   </w:style>
-  <w:style w:type="numbering" w:default="1" w:styleId="NoList">
-    <w:name w:val="No List"/>
-    <w:uiPriority w:val="99"/>
-    <w:semiHidden/>
-    <w:unhideWhenUsed/>
-  </w:style>
-  <w:style w:type="paragraph" w:styleId="BalloonText">
+  <w:style w:type="paragraph" w:styleId="5">
     <w:name w:val="Balloon Text"/>
-    <w:basedOn w:val="Normal"/>
-    <w:link w:val="BalloonTextChar"/>
+    <w:basedOn w:val="1"/>
+    <w:link w:val="8"/>
+    <w:qFormat/>
+    <w:uiPriority w:val="0"/>
     <w:rPr>
       <w:rFonts w:ascii="Tahoma" w:hAnsi="Tahoma" w:cs="Tahoma"/>
       <w:sz w:val="16"/>
       <w:szCs w:val="16"/>
     </w:rPr>
   </w:style>
-  <w:style w:type="paragraph" w:styleId="Footer">
+  <w:style w:type="paragraph" w:styleId="6">
     <w:name w:val="footer"/>
-    <w:basedOn w:val="Normal"/>
+    <w:basedOn w:val="1"/>
     <w:qFormat/>
+    <w:uiPriority w:val="0"/>
     <w:pPr>
       <w:tabs>
         <w:tab w:val="center" w:pos="4153"/>
@@ -5808,10 +5621,11 @@
       <w:szCs w:val="18"/>
     </w:rPr>
   </w:style>
-  <w:style w:type="paragraph" w:styleId="Header">
+  <w:style w:type="paragraph" w:styleId="7">
     <w:name w:val="header"/>
-    <w:basedOn w:val="Normal"/>
+    <w:basedOn w:val="1"/>
     <w:qFormat/>
+    <w:uiPriority w:val="0"/>
     <w:pPr>
       <w:tabs>
         <w:tab w:val="center" w:pos="4153"/>
@@ -5824,11 +5638,12 @@
       <w:szCs w:val="18"/>
     </w:rPr>
   </w:style>
-  <w:style w:type="character" w:customStyle="1" w:styleId="BalloonTextChar">
+  <w:style w:type="character" w:customStyle="1" w:styleId="8">
     <w:name w:val="Balloon Text Char"/>
-    <w:basedOn w:val="DefaultParagraphFont"/>
-    <w:link w:val="BalloonText"/>
+    <w:basedOn w:val="3"/>
+    <w:link w:val="5"/>
     <w:qFormat/>
+    <w:uiPriority w:val="0"/>
     <w:rPr>
       <w:rFonts w:ascii="Tahoma" w:hAnsi="Tahoma" w:cs="Tahoma"/>
       <w:sz w:val="16"/>
@@ -6091,6 +5906,5 @@
     </a:fmtScheme>
   </a:themeElements>
   <a:objectDefaults/>
-  <a:extraClrSchemeLst/>
 </a:theme>
 </file>
</xml_diff>

<commit_message>
Execution , modifying design document adding bug report adding testcases in rtm .modifying code
</commit_message>
<xml_diff>
--- a/Design/Design Document/Design document .docx
+++ b/Design/Design Document/Design document .docx
@@ -1,6 +1,6 @@
 
 <file path=word/document.xml><?xml version="1.0" encoding="utf-8"?>
-<w:document xmlns:wpc="http://schemas.microsoft.com/office/word/2010/wordprocessingCanvas" xmlns:mc="http://schemas.openxmlformats.org/markup-compatibility/2006" xmlns:o="urn:schemas-microsoft-com:office:office" xmlns:r="http://schemas.openxmlformats.org/officeDocument/2006/relationships" xmlns:m="http://schemas.openxmlformats.org/officeDocument/2006/math" xmlns:v="urn:schemas-microsoft-com:vml" xmlns:wp14="http://schemas.microsoft.com/office/word/2010/wordprocessingDrawing" xmlns:wp="http://schemas.openxmlformats.org/drawingml/2006/wordprocessingDrawing" xmlns:w="http://schemas.openxmlformats.org/wordprocessingml/2006/main" xmlns:w14="http://schemas.microsoft.com/office/word/2010/wordml" xmlns:w10="urn:schemas-microsoft-com:office:word" xmlns:w15="http://schemas.microsoft.com/office/word/2012/wordml" xmlns:wpg="http://schemas.microsoft.com/office/word/2010/wordprocessingGroup" xmlns:wpi="http://schemas.microsoft.com/office/word/2010/wordprocessingInk" xmlns:wne="http://schemas.microsoft.com/office/word/2006/wordml" xmlns:wps="http://schemas.microsoft.com/office/word/2010/wordprocessingShape" xmlns:wpsCustomData="http://www.wps.cn/officeDocument/2013/wpsCustomData" mc:Ignorable="w14 w15 wp14">
+<w:document xmlns:wpc="http://schemas.microsoft.com/office/word/2010/wordprocessingCanvas" xmlns:cx="http://schemas.microsoft.com/office/drawing/2014/chartex" xmlns:cx1="http://schemas.microsoft.com/office/drawing/2015/9/8/chartex" xmlns:cx2="http://schemas.microsoft.com/office/drawing/2015/10/21/chartex" xmlns:cx3="http://schemas.microsoft.com/office/drawing/2016/5/9/chartex" xmlns:cx4="http://schemas.microsoft.com/office/drawing/2016/5/10/chartex" xmlns:cx5="http://schemas.microsoft.com/office/drawing/2016/5/11/chartex" xmlns:cx6="http://schemas.microsoft.com/office/drawing/2016/5/12/chartex" xmlns:cx7="http://schemas.microsoft.com/office/drawing/2016/5/13/chartex" xmlns:cx8="http://schemas.microsoft.com/office/drawing/2016/5/14/chartex" xmlns:mc="http://schemas.openxmlformats.org/markup-compatibility/2006" xmlns:aink="http://schemas.microsoft.com/office/drawing/2016/ink" xmlns:am3d="http://schemas.microsoft.com/office/drawing/2017/model3d" xmlns:o="urn:schemas-microsoft-com:office:office" xmlns:oel="http://schemas.microsoft.com/office/2019/extlst" xmlns:r="http://schemas.openxmlformats.org/officeDocument/2006/relationships" xmlns:m="http://schemas.openxmlformats.org/officeDocument/2006/math" xmlns:v="urn:schemas-microsoft-com:vml" xmlns:wp14="http://schemas.microsoft.com/office/word/2010/wordprocessingDrawing" xmlns:wp="http://schemas.openxmlformats.org/drawingml/2006/wordprocessingDrawing" xmlns:w10="urn:schemas-microsoft-com:office:word" xmlns:w="http://schemas.openxmlformats.org/wordprocessingml/2006/main" xmlns:w14="http://schemas.microsoft.com/office/word/2010/wordml" xmlns:w15="http://schemas.microsoft.com/office/word/2012/wordml" xmlns:w16cex="http://schemas.microsoft.com/office/word/2018/wordml/cex" xmlns:w16cid="http://schemas.microsoft.com/office/word/2016/wordml/cid" xmlns:w16="http://schemas.microsoft.com/office/word/2018/wordml" xmlns:w16du="http://schemas.microsoft.com/office/word/2023/wordml/word16du" xmlns:w16sdtdh="http://schemas.microsoft.com/office/word/2020/wordml/sdtdatahash" xmlns:w16se="http://schemas.microsoft.com/office/word/2015/wordml/symex" xmlns:wpg="http://schemas.microsoft.com/office/word/2010/wordprocessingGroup" xmlns:wpi="http://schemas.microsoft.com/office/word/2010/wordprocessingInk" xmlns:wne="http://schemas.microsoft.com/office/word/2006/wordml" xmlns:wps="http://schemas.microsoft.com/office/word/2010/wordprocessingShape" mc:Ignorable="w14 w15 w16se w16cid w16 w16cex w16sdtdh wp14">
   <w:body>
     <w:p>
       <w:pPr>
@@ -312,6 +312,7 @@
           <w:sz w:val="46"/>
           <w:szCs w:val="46"/>
         </w:rPr>
+        <w:lastRenderedPageBreak/>
         <w:t>Revision History</w:t>
       </w:r>
     </w:p>
@@ -327,24 +328,17 @@
     </w:p>
     <w:tbl>
       <w:tblPr>
-        <w:tblStyle w:val="4"/>
         <w:tblW w:w="8954" w:type="dxa"/>
-        <w:tblInd w:w="0" w:type="dxa"/>
         <w:tblBorders>
-          <w:top w:val="single" w:color="auto" w:sz="4" w:space="0"/>
-          <w:left w:val="single" w:color="auto" w:sz="4" w:space="0"/>
-          <w:bottom w:val="single" w:color="auto" w:sz="4" w:space="0"/>
-          <w:right w:val="single" w:color="auto" w:sz="4" w:space="0"/>
-          <w:insideH w:val="single" w:color="auto" w:sz="4" w:space="0"/>
-          <w:insideV w:val="single" w:color="auto" w:sz="4" w:space="0"/>
+          <w:top w:val="single" w:sz="4" w:space="0" w:color="auto"/>
+          <w:left w:val="single" w:sz="4" w:space="0" w:color="auto"/>
+          <w:bottom w:val="single" w:sz="4" w:space="0" w:color="auto"/>
+          <w:right w:val="single" w:sz="4" w:space="0" w:color="auto"/>
+          <w:insideH w:val="single" w:sz="4" w:space="0" w:color="auto"/>
+          <w:insideV w:val="single" w:sz="4" w:space="0" w:color="auto"/>
         </w:tblBorders>
         <w:tblLayout w:type="fixed"/>
-        <w:tblCellMar>
-          <w:top w:w="0" w:type="dxa"/>
-          <w:left w:w="108" w:type="dxa"/>
-          <w:bottom w:w="0" w:type="dxa"/>
-          <w:right w:w="108" w:type="dxa"/>
-        </w:tblCellMar>
+        <w:tblLook w:val="04A0" w:firstRow="1" w:lastRow="0" w:firstColumn="1" w:lastColumn="0" w:noHBand="0" w:noVBand="1"/>
       </w:tblPr>
       <w:tblGrid>
         <w:gridCol w:w="1733"/>
@@ -353,24 +347,8 @@
         <w:gridCol w:w="2022"/>
       </w:tblGrid>
       <w:tr>
-        <w:tblPrEx>
-          <w:tblBorders>
-            <w:top w:val="single" w:color="auto" w:sz="4" w:space="0"/>
-            <w:left w:val="single" w:color="auto" w:sz="4" w:space="0"/>
-            <w:bottom w:val="single" w:color="auto" w:sz="4" w:space="0"/>
-            <w:right w:val="single" w:color="auto" w:sz="4" w:space="0"/>
-            <w:insideH w:val="single" w:color="auto" w:sz="4" w:space="0"/>
-            <w:insideV w:val="single" w:color="auto" w:sz="4" w:space="0"/>
-          </w:tblBorders>
-          <w:tblCellMar>
-            <w:top w:w="0" w:type="dxa"/>
-            <w:left w:w="108" w:type="dxa"/>
-            <w:bottom w:w="0" w:type="dxa"/>
-            <w:right w:w="108" w:type="dxa"/>
-          </w:tblCellMar>
-        </w:tblPrEx>
         <w:trPr>
-          <w:trHeight w:val="504" w:hRule="atLeast"/>
+          <w:trHeight w:val="504"/>
         </w:trPr>
         <w:tc>
           <w:tcPr>
@@ -498,24 +476,8 @@
         </w:tc>
       </w:tr>
       <w:tr>
-        <w:tblPrEx>
-          <w:tblBorders>
-            <w:top w:val="single" w:color="auto" w:sz="4" w:space="0"/>
-            <w:left w:val="single" w:color="auto" w:sz="4" w:space="0"/>
-            <w:bottom w:val="single" w:color="auto" w:sz="4" w:space="0"/>
-            <w:right w:val="single" w:color="auto" w:sz="4" w:space="0"/>
-            <w:insideH w:val="single" w:color="auto" w:sz="4" w:space="0"/>
-            <w:insideV w:val="single" w:color="auto" w:sz="4" w:space="0"/>
-          </w:tblBorders>
-          <w:tblCellMar>
-            <w:top w:w="0" w:type="dxa"/>
-            <w:left w:w="108" w:type="dxa"/>
-            <w:bottom w:w="0" w:type="dxa"/>
-            <w:right w:w="108" w:type="dxa"/>
-          </w:tblCellMar>
-        </w:tblPrEx>
         <w:trPr>
-          <w:trHeight w:val="504" w:hRule="atLeast"/>
+          <w:trHeight w:val="504"/>
         </w:trPr>
         <w:tc>
           <w:tcPr>
@@ -646,24 +608,8 @@
         </w:tc>
       </w:tr>
       <w:tr>
-        <w:tblPrEx>
-          <w:tblBorders>
-            <w:top w:val="single" w:color="auto" w:sz="4" w:space="0"/>
-            <w:left w:val="single" w:color="auto" w:sz="4" w:space="0"/>
-            <w:bottom w:val="single" w:color="auto" w:sz="4" w:space="0"/>
-            <w:right w:val="single" w:color="auto" w:sz="4" w:space="0"/>
-            <w:insideH w:val="single" w:color="auto" w:sz="4" w:space="0"/>
-            <w:insideV w:val="single" w:color="auto" w:sz="4" w:space="0"/>
-          </w:tblBorders>
-          <w:tblCellMar>
-            <w:top w:w="0" w:type="dxa"/>
-            <w:left w:w="108" w:type="dxa"/>
-            <w:bottom w:w="0" w:type="dxa"/>
-            <w:right w:w="108" w:type="dxa"/>
-          </w:tblCellMar>
-        </w:tblPrEx>
         <w:trPr>
-          <w:trHeight w:val="1508" w:hRule="atLeast"/>
+          <w:trHeight w:val="1508"/>
         </w:trPr>
         <w:tc>
           <w:tcPr>
@@ -771,30 +717,30 @@
                 <w:sz w:val="24"/>
                 <w:szCs w:val="24"/>
               </w:rPr>
-              <w:t>Update generic and model based section</w:t>
+              <w:t xml:space="preserve">Update generic and </w:t>
+            </w:r>
+            <w:proofErr w:type="gramStart"/>
+            <w:r>
+              <w:rPr>
+                <w:sz w:val="24"/>
+                <w:szCs w:val="24"/>
+              </w:rPr>
+              <w:t>model based</w:t>
+            </w:r>
+            <w:proofErr w:type="gramEnd"/>
+            <w:r>
+              <w:rPr>
+                <w:sz w:val="24"/>
+                <w:szCs w:val="24"/>
+              </w:rPr>
+              <w:t xml:space="preserve"> section</w:t>
             </w:r>
           </w:p>
         </w:tc>
       </w:tr>
       <w:tr>
-        <w:tblPrEx>
-          <w:tblBorders>
-            <w:top w:val="single" w:color="auto" w:sz="4" w:space="0"/>
-            <w:left w:val="single" w:color="auto" w:sz="4" w:space="0"/>
-            <w:bottom w:val="single" w:color="auto" w:sz="4" w:space="0"/>
-            <w:right w:val="single" w:color="auto" w:sz="4" w:space="0"/>
-            <w:insideH w:val="single" w:color="auto" w:sz="4" w:space="0"/>
-            <w:insideV w:val="single" w:color="auto" w:sz="4" w:space="0"/>
-          </w:tblBorders>
-          <w:tblCellMar>
-            <w:top w:w="0" w:type="dxa"/>
-            <w:left w:w="108" w:type="dxa"/>
-            <w:bottom w:w="0" w:type="dxa"/>
-            <w:right w:w="108" w:type="dxa"/>
-          </w:tblCellMar>
-        </w:tblPrEx>
         <w:trPr>
-          <w:trHeight w:val="1508" w:hRule="atLeast"/>
+          <w:trHeight w:val="1508"/>
         </w:trPr>
         <w:tc>
           <w:tcPr>
@@ -897,12 +843,21 @@
                 <w:szCs w:val="24"/>
               </w:rPr>
             </w:pPr>
+            <w:proofErr w:type="gramStart"/>
             <w:r>
               <w:rPr>
                 <w:sz w:val="24"/>
                 <w:szCs w:val="24"/>
               </w:rPr>
-              <w:t>1:Update Login and Register Design</w:t>
+              <w:t>1:Update</w:t>
+            </w:r>
+            <w:proofErr w:type="gramEnd"/>
+            <w:r>
+              <w:rPr>
+                <w:sz w:val="24"/>
+                <w:szCs w:val="24"/>
+              </w:rPr>
+              <w:t xml:space="preserve"> Login and Register Design</w:t>
             </w:r>
           </w:p>
           <w:p>
@@ -913,28 +868,21 @@
                 <w:szCs w:val="24"/>
               </w:rPr>
             </w:pPr>
+            <w:proofErr w:type="gramStart"/>
             <w:r>
               <w:rPr>
                 <w:sz w:val="24"/>
                 <w:szCs w:val="24"/>
               </w:rPr>
-              <w:t>2:add sequence diagram</w:t>
+              <w:t>2:add</w:t>
             </w:r>
-            <w:r>
-              <w:rPr>
-                <w:rFonts w:hint="default"/>
-                <w:sz w:val="24"/>
-                <w:szCs w:val="24"/>
-                <w:lang w:val="en-US"/>
-              </w:rPr>
-              <w:t xml:space="preserve"> </w:t>
-            </w:r>
+            <w:proofErr w:type="gramEnd"/>
             <w:r>
               <w:rPr>
                 <w:sz w:val="24"/>
                 <w:szCs w:val="24"/>
               </w:rPr>
-              <w:t>for each function</w:t>
+              <w:t xml:space="preserve"> sequence diagram for each function</w:t>
             </w:r>
           </w:p>
         </w:tc>
@@ -952,7 +900,7 @@
     </w:p>
     <w:p>
       <w:pPr>
-        <w:pStyle w:val="2"/>
+        <w:pStyle w:val="Heading1"/>
         <w:rPr>
           <w:rFonts w:asciiTheme="minorBidi" w:hAnsiTheme="minorBidi"/>
           <w:b/>
@@ -974,32 +922,68 @@
       <w:pPr>
         <w:widowControl w:val="0"/>
         <w:rPr>
-          <w:rFonts w:ascii="Calibri" w:hAnsi="Calibri" w:eastAsia="Droid Sans" w:cs="Calibri"/>
+          <w:rFonts w:ascii="Calibri" w:eastAsia="Droid Sans" w:hAnsi="Calibri" w:cs="Calibri"/>
           <w:sz w:val="32"/>
           <w:szCs w:val="32"/>
         </w:rPr>
       </w:pPr>
       <w:r>
         <w:rPr>
-          <w:rFonts w:ascii="Calibri" w:hAnsi="Calibri" w:eastAsia="Droid Sans" w:cs="Calibri"/>
+          <w:rFonts w:ascii="Calibri" w:eastAsia="Droid Sans" w:hAnsi="Calibri" w:cs="Calibri"/>
           <w:sz w:val="32"/>
           <w:szCs w:val="32"/>
         </w:rPr>
-        <w:t>Learning Hub Web Application is a e-Learning project aims to create an engaging and informative online articles, videos, and records. that helps learners achieve the desired learning outcomes, but this is from the macro perspective. This release will have limited features. Over a period of time, new and new functionalities will be added to the site.</w:t>
-      </w:r>
-    </w:p>
-    <w:p>
-      <w:pPr>
-        <w:widowControl w:val="0"/>
-        <w:rPr>
-          <w:rFonts w:ascii="Calibri" w:hAnsi="Calibri" w:eastAsia="Droid Sans" w:cs="Calibri"/>
+        <w:t xml:space="preserve">Learning Hub Web Application is </w:t>
+      </w:r>
+      <w:proofErr w:type="gramStart"/>
+      <w:r>
+        <w:rPr>
+          <w:rFonts w:ascii="Calibri" w:eastAsia="Droid Sans" w:hAnsi="Calibri" w:cs="Calibri"/>
           <w:sz w:val="32"/>
           <w:szCs w:val="32"/>
         </w:rPr>
-      </w:pPr>
-      <w:r>
-        <w:rPr>
-          <w:rFonts w:ascii="Calibri" w:hAnsi="Calibri" w:eastAsia="Droid Sans" w:cs="Calibri"/>
+        <w:t>a e</w:t>
+      </w:r>
+      <w:proofErr w:type="gramEnd"/>
+      <w:r>
+        <w:rPr>
+          <w:rFonts w:ascii="Calibri" w:eastAsia="Droid Sans" w:hAnsi="Calibri" w:cs="Calibri"/>
+          <w:sz w:val="32"/>
+          <w:szCs w:val="32"/>
+        </w:rPr>
+        <w:t xml:space="preserve">-Learning project aims to create an engaging and informative online articles, videos, and records. that helps learners achieve the desired learning outcomes, but this is from the macro perspective. This release will have limited features. Over </w:t>
+      </w:r>
+      <w:proofErr w:type="gramStart"/>
+      <w:r>
+        <w:rPr>
+          <w:rFonts w:ascii="Calibri" w:eastAsia="Droid Sans" w:hAnsi="Calibri" w:cs="Calibri"/>
+          <w:sz w:val="32"/>
+          <w:szCs w:val="32"/>
+        </w:rPr>
+        <w:t>a period of time</w:t>
+      </w:r>
+      <w:proofErr w:type="gramEnd"/>
+      <w:r>
+        <w:rPr>
+          <w:rFonts w:ascii="Calibri" w:eastAsia="Droid Sans" w:hAnsi="Calibri" w:cs="Calibri"/>
+          <w:sz w:val="32"/>
+          <w:szCs w:val="32"/>
+        </w:rPr>
+        <w:t>, new and new functionalities will be added to the site.</w:t>
+      </w:r>
+    </w:p>
+    <w:p>
+      <w:pPr>
+        <w:widowControl w:val="0"/>
+        <w:rPr>
+          <w:rFonts w:ascii="Calibri" w:eastAsia="Droid Sans" w:hAnsi="Calibri" w:cs="Calibri"/>
+          <w:sz w:val="32"/>
+          <w:szCs w:val="32"/>
+        </w:rPr>
+      </w:pPr>
+      <w:r>
+        <w:rPr>
+          <w:rFonts w:ascii="Calibri" w:eastAsia="Droid Sans" w:hAnsi="Calibri" w:cs="Calibri"/>
           <w:sz w:val="32"/>
           <w:szCs w:val="32"/>
         </w:rPr>
@@ -1025,6 +1009,7 @@
           <w:sz w:val="32"/>
           <w:szCs w:val="32"/>
         </w:rPr>
+        <w:lastRenderedPageBreak/>
         <w:t>Generic Diagrams</w:t>
       </w:r>
     </w:p>
@@ -1112,8 +1097,11 @@
         </w:rPr>
       </w:pPr>
       <w:r>
+        <w:rPr>
+          <w:noProof/>
+        </w:rPr>
         <w:drawing>
-          <wp:inline distT="0" distB="0" distL="114300" distR="114300">
+          <wp:inline distT="0" distB="0" distL="114300" distR="114300" wp14:anchorId="4A758F9F" wp14:editId="1B13A4CD">
             <wp:extent cx="5272405" cy="4092575"/>
             <wp:effectExtent l="0" t="0" r="4445" b="3175"/>
             <wp:docPr id="15" name="Picture 1"/>
@@ -1130,7 +1118,7 @@
                     </pic:cNvPicPr>
                   </pic:nvPicPr>
                   <pic:blipFill>
-                    <a:blip r:embed="rId4"/>
+                    <a:blip r:embed="rId5"/>
                     <a:stretch>
                       <a:fillRect/>
                     </a:stretch>
@@ -1159,7 +1147,7 @@
       <w:pPr>
         <w:widowControl w:val="0"/>
         <w:rPr>
-          <w:rFonts w:ascii="Calibri" w:hAnsi="Calibri" w:eastAsia="Droid Sans" w:cs="Calibri"/>
+          <w:rFonts w:ascii="Calibri" w:eastAsia="Droid Sans" w:hAnsi="Calibri" w:cs="Calibri"/>
           <w:sz w:val="24"/>
           <w:szCs w:val="24"/>
         </w:rPr>
@@ -1329,6 +1317,7 @@
           <w:sz w:val="24"/>
           <w:szCs w:val="24"/>
         </w:rPr>
+        <w:lastRenderedPageBreak/>
         <w:t>UseCase_001</w:t>
       </w:r>
     </w:p>
@@ -1353,10 +1342,11 @@
       </w:pPr>
       <w:r>
         <w:rPr>
+          <w:noProof/>
           <w:lang w:eastAsia="en-US"/>
         </w:rPr>
         <w:drawing>
-          <wp:inline distT="0" distB="0" distL="114300" distR="114300">
+          <wp:inline distT="0" distB="0" distL="114300" distR="114300" wp14:anchorId="5BA5FE60" wp14:editId="0A1C81AB">
             <wp:extent cx="6814820" cy="5965825"/>
             <wp:effectExtent l="0" t="0" r="5080" b="15875"/>
             <wp:docPr id="3" name="Picture 3"/>
@@ -1373,7 +1363,7 @@
                     </pic:cNvPicPr>
                   </pic:nvPicPr>
                   <pic:blipFill>
-                    <a:blip r:embed="rId5"/>
+                    <a:blip r:embed="rId6"/>
                     <a:stretch>
                       <a:fillRect/>
                     </a:stretch>
@@ -1486,6 +1476,7 @@
           <w:sz w:val="24"/>
           <w:szCs w:val="24"/>
         </w:rPr>
+        <w:lastRenderedPageBreak/>
         <w:t>2.3 Admin sequence diagram</w:t>
       </w:r>
     </w:p>
@@ -1512,10 +1503,11 @@
       </w:pPr>
       <w:r>
         <w:rPr>
+          <w:noProof/>
           <w:lang w:eastAsia="en-US"/>
         </w:rPr>
         <w:drawing>
-          <wp:inline distT="0" distB="0" distL="114300" distR="114300">
+          <wp:inline distT="0" distB="0" distL="114300" distR="114300" wp14:anchorId="02A739F8" wp14:editId="64677F16">
             <wp:extent cx="5270500" cy="6787515"/>
             <wp:effectExtent l="0" t="0" r="6350" b="13335"/>
             <wp:docPr id="11" name="Picture 8"/>
@@ -1532,7 +1524,7 @@
                     </pic:cNvPicPr>
                   </pic:nvPicPr>
                   <pic:blipFill>
-                    <a:blip r:embed="rId6"/>
+                    <a:blip r:embed="rId7"/>
                     <a:stretch>
                       <a:fillRect/>
                     </a:stretch>
@@ -1649,6 +1641,7 @@
           <w:sz w:val="24"/>
           <w:szCs w:val="24"/>
         </w:rPr>
+        <w:lastRenderedPageBreak/>
         <w:t>2.4 User sequence diagram</w:t>
       </w:r>
     </w:p>
@@ -1685,10 +1678,11 @@
       </w:pPr>
       <w:r>
         <w:rPr>
+          <w:noProof/>
           <w:lang w:eastAsia="en-US"/>
         </w:rPr>
         <w:drawing>
-          <wp:inline distT="0" distB="0" distL="114300" distR="114300">
+          <wp:inline distT="0" distB="0" distL="114300" distR="114300" wp14:anchorId="71835E56" wp14:editId="57C6F6F0">
             <wp:extent cx="5267325" cy="6763385"/>
             <wp:effectExtent l="0" t="0" r="9525" b="18415"/>
             <wp:docPr id="12" name="Picture 9"/>
@@ -1705,7 +1699,7 @@
                     </pic:cNvPicPr>
                   </pic:nvPicPr>
                   <pic:blipFill>
-                    <a:blip r:embed="rId7"/>
+                    <a:blip r:embed="rId8"/>
                     <a:stretch>
                       <a:fillRect/>
                     </a:stretch>
@@ -1806,34 +1800,47 @@
           <w:szCs w:val="28"/>
         </w:rPr>
       </w:pPr>
-      <w:r>
-        <w:rPr>
-          <w:sz w:val="28"/>
-          <w:szCs w:val="28"/>
-        </w:rPr>
-        <w:t>2.6  Class Diagram</w:t>
-      </w:r>
-    </w:p>
-    <w:p>
-      <w:pPr>
-        <w:tabs>
-          <w:tab w:val="left" w:pos="927"/>
-        </w:tabs>
-        <w:rPr>
-          <w:sz w:val="28"/>
-          <w:szCs w:val="28"/>
-        </w:rPr>
-      </w:pPr>
-    </w:p>
-    <w:p>
-      <w:pPr>
-        <w:tabs>
-          <w:tab w:val="left" w:pos="927"/>
-        </w:tabs>
-      </w:pPr>
-      <w:r>
+      <w:proofErr w:type="gramStart"/>
+      <w:r>
+        <w:rPr>
+          <w:sz w:val="28"/>
+          <w:szCs w:val="28"/>
+        </w:rPr>
+        <w:lastRenderedPageBreak/>
+        <w:t>2.6  Class</w:t>
+      </w:r>
+      <w:proofErr w:type="gramEnd"/>
+      <w:r>
+        <w:rPr>
+          <w:sz w:val="28"/>
+          <w:szCs w:val="28"/>
+        </w:rPr>
+        <w:t xml:space="preserve"> Diagram</w:t>
+      </w:r>
+    </w:p>
+    <w:p>
+      <w:pPr>
+        <w:tabs>
+          <w:tab w:val="left" w:pos="927"/>
+        </w:tabs>
+        <w:rPr>
+          <w:sz w:val="28"/>
+          <w:szCs w:val="28"/>
+        </w:rPr>
+      </w:pPr>
+    </w:p>
+    <w:p>
+      <w:pPr>
+        <w:tabs>
+          <w:tab w:val="left" w:pos="927"/>
+        </w:tabs>
+      </w:pPr>
+      <w:r>
+        <w:rPr>
+          <w:noProof/>
+        </w:rPr>
         <w:drawing>
-          <wp:inline distT="0" distB="0" distL="114300" distR="114300">
+          <wp:inline distT="0" distB="0" distL="114300" distR="114300" wp14:anchorId="06FC2C08" wp14:editId="1331F664">
             <wp:extent cx="5267960" cy="4955540"/>
             <wp:effectExtent l="0" t="0" r="8890" b="16510"/>
             <wp:docPr id="13" name="Picture 1"/>
@@ -1850,7 +1857,7 @@
                     </pic:cNvPicPr>
                   </pic:nvPicPr>
                   <pic:blipFill>
-                    <a:blip r:embed="rId8"/>
+                    <a:blip r:embed="rId9"/>
                     <a:stretch>
                       <a:fillRect/>
                     </a:stretch>
@@ -1948,8 +1955,17 @@
           <w:sz w:val="24"/>
           <w:szCs w:val="24"/>
         </w:rPr>
-        <w:t>3.1.1 classDiagram_Register</w:t>
-      </w:r>
+        <w:t xml:space="preserve">3.1.1 </w:t>
+      </w:r>
+      <w:proofErr w:type="spellStart"/>
+      <w:r>
+        <w:rPr>
+          <w:sz w:val="24"/>
+          <w:szCs w:val="24"/>
+        </w:rPr>
+        <w:t>classDiagram_Register</w:t>
+      </w:r>
+      <w:proofErr w:type="spellEnd"/>
     </w:p>
     <w:p>
       <w:pPr>
@@ -1971,8 +1987,11 @@
         </w:rPr>
       </w:pPr>
       <w:r>
+        <w:rPr>
+          <w:noProof/>
+        </w:rPr>
         <w:drawing>
-          <wp:inline distT="0" distB="0" distL="114300" distR="114300">
+          <wp:inline distT="0" distB="0" distL="114300" distR="114300" wp14:anchorId="7EC618BD" wp14:editId="10B016A1">
             <wp:extent cx="4371975" cy="1419225"/>
             <wp:effectExtent l="0" t="0" r="9525" b="9525"/>
             <wp:docPr id="18" name="Picture 4"/>
@@ -1989,7 +2008,7 @@
                     </pic:cNvPicPr>
                   </pic:nvPicPr>
                   <pic:blipFill>
-                    <a:blip r:embed="rId9"/>
+                    <a:blip r:embed="rId10"/>
                     <a:stretch>
                       <a:fillRect/>
                     </a:stretch>
@@ -2117,6 +2136,7 @@
           <w:szCs w:val="24"/>
         </w:rPr>
       </w:pPr>
+      <w:proofErr w:type="spellStart"/>
       <w:r>
         <w:rPr>
           <w:sz w:val="24"/>
@@ -2124,6 +2144,7 @@
         </w:rPr>
         <w:t>High_level_Register</w:t>
       </w:r>
+      <w:proofErr w:type="spellEnd"/>
     </w:p>
     <w:p>
       <w:pPr>
@@ -2157,8 +2178,11 @@
         </w:rPr>
       </w:pPr>
       <w:r>
+        <w:rPr>
+          <w:noProof/>
+        </w:rPr>
         <w:drawing>
-          <wp:inline distT="0" distB="0" distL="114300" distR="114300">
+          <wp:inline distT="0" distB="0" distL="114300" distR="114300" wp14:anchorId="4E60DDA7" wp14:editId="75242E39">
             <wp:extent cx="5273040" cy="7044055"/>
             <wp:effectExtent l="0" t="0" r="3810" b="4445"/>
             <wp:docPr id="19" name="Picture 5"/>
@@ -2175,7 +2199,7 @@
                     </pic:cNvPicPr>
                   </pic:nvPicPr>
                   <pic:blipFill>
-                    <a:blip r:embed="rId10"/>
+                    <a:blip r:embed="rId11"/>
                     <a:stretch>
                       <a:fillRect/>
                     </a:stretch>
@@ -2266,23 +2290,35 @@
           <w:szCs w:val="24"/>
         </w:rPr>
       </w:pPr>
-      <w:r>
-        <w:rPr>
-          <w:sz w:val="24"/>
-          <w:szCs w:val="24"/>
-        </w:rPr>
-        <w:t>3.1.3.1  Username Validation</w:t>
-      </w:r>
-    </w:p>
-    <w:p>
-      <w:pPr>
-        <w:tabs>
-          <w:tab w:val="left" w:pos="927"/>
-        </w:tabs>
-      </w:pPr>
-      <w:r>
+      <w:proofErr w:type="gramStart"/>
+      <w:r>
+        <w:rPr>
+          <w:sz w:val="24"/>
+          <w:szCs w:val="24"/>
+        </w:rPr>
+        <w:t>3.1.3.1  Username</w:t>
+      </w:r>
+      <w:proofErr w:type="gramEnd"/>
+      <w:r>
+        <w:rPr>
+          <w:sz w:val="24"/>
+          <w:szCs w:val="24"/>
+        </w:rPr>
+        <w:t xml:space="preserve"> Validation</w:t>
+      </w:r>
+    </w:p>
+    <w:p>
+      <w:pPr>
+        <w:tabs>
+          <w:tab w:val="left" w:pos="927"/>
+        </w:tabs>
+      </w:pPr>
+      <w:r>
+        <w:rPr>
+          <w:noProof/>
+        </w:rPr>
         <w:drawing>
-          <wp:inline distT="0" distB="0" distL="114300" distR="114300">
+          <wp:inline distT="0" distB="0" distL="114300" distR="114300" wp14:anchorId="080E49C1" wp14:editId="27302D22">
             <wp:extent cx="5271135" cy="3899535"/>
             <wp:effectExtent l="0" t="0" r="5715" b="5715"/>
             <wp:docPr id="1" name="Picture 1"/>
@@ -2299,7 +2335,7 @@
                     </pic:cNvPicPr>
                   </pic:nvPicPr>
                   <pic:blipFill>
-                    <a:blip r:embed="rId11"/>
+                    <a:blip r:embed="rId12"/>
                     <a:stretch>
                       <a:fillRect/>
                     </a:stretch>
@@ -2363,8 +2399,11 @@
         </w:tabs>
       </w:pPr>
       <w:r>
+        <w:rPr>
+          <w:noProof/>
+        </w:rPr>
         <w:drawing>
-          <wp:inline distT="0" distB="0" distL="114300" distR="114300">
+          <wp:inline distT="0" distB="0" distL="114300" distR="114300" wp14:anchorId="7E4037C8" wp14:editId="00A8E9F9">
             <wp:extent cx="5269230" cy="3637915"/>
             <wp:effectExtent l="0" t="0" r="7620" b="635"/>
             <wp:docPr id="6" name="Picture 2"/>
@@ -2381,7 +2420,7 @@
                     </pic:cNvPicPr>
                   </pic:nvPicPr>
                   <pic:blipFill>
-                    <a:blip r:embed="rId12"/>
+                    <a:blip r:embed="rId13"/>
                     <a:stretch>
                       <a:fillRect/>
                     </a:stretch>
@@ -2465,33 +2504,52 @@
           <w:sz w:val="24"/>
           <w:szCs w:val="24"/>
         </w:rPr>
-        <w:t xml:space="preserve">3.1.3.3 Confirm password validation </w:t>
-      </w:r>
-    </w:p>
-    <w:p>
-      <w:pPr>
-        <w:tabs>
-          <w:tab w:val="left" w:pos="927"/>
-        </w:tabs>
-        <w:rPr>
-          <w:sz w:val="24"/>
-          <w:szCs w:val="24"/>
-        </w:rPr>
-      </w:pPr>
-    </w:p>
-    <w:p>
-      <w:pPr>
-        <w:tabs>
-          <w:tab w:val="left" w:pos="927"/>
-        </w:tabs>
-        <w:rPr>
-          <w:sz w:val="24"/>
-          <w:szCs w:val="24"/>
-        </w:rPr>
-      </w:pPr>
-      <w:r>
+        <w:t xml:space="preserve">3.1.3.3 Confirm password </w:t>
+      </w:r>
+      <w:proofErr w:type="gramStart"/>
+      <w:r>
+        <w:rPr>
+          <w:sz w:val="24"/>
+          <w:szCs w:val="24"/>
+        </w:rPr>
+        <w:t>validation</w:t>
+      </w:r>
+      <w:proofErr w:type="gramEnd"/>
+      <w:r>
+        <w:rPr>
+          <w:sz w:val="24"/>
+          <w:szCs w:val="24"/>
+        </w:rPr>
+        <w:t xml:space="preserve"> </w:t>
+      </w:r>
+    </w:p>
+    <w:p>
+      <w:pPr>
+        <w:tabs>
+          <w:tab w:val="left" w:pos="927"/>
+        </w:tabs>
+        <w:rPr>
+          <w:sz w:val="24"/>
+          <w:szCs w:val="24"/>
+        </w:rPr>
+      </w:pPr>
+    </w:p>
+    <w:p>
+      <w:pPr>
+        <w:tabs>
+          <w:tab w:val="left" w:pos="927"/>
+        </w:tabs>
+        <w:rPr>
+          <w:sz w:val="24"/>
+          <w:szCs w:val="24"/>
+        </w:rPr>
+      </w:pPr>
+      <w:r>
+        <w:rPr>
+          <w:noProof/>
+        </w:rPr>
         <w:drawing>
-          <wp:inline distT="0" distB="0" distL="114300" distR="114300">
+          <wp:inline distT="0" distB="0" distL="114300" distR="114300" wp14:anchorId="6B24A1BD" wp14:editId="775DB6E9">
             <wp:extent cx="5274310" cy="3815080"/>
             <wp:effectExtent l="0" t="0" r="2540" b="13970"/>
             <wp:docPr id="2" name="Picture 1"/>
@@ -2508,7 +2566,7 @@
                     </pic:cNvPicPr>
                   </pic:nvPicPr>
                   <pic:blipFill>
-                    <a:blip r:embed="rId13"/>
+                    <a:blip r:embed="rId14"/>
                     <a:stretch>
                       <a:fillRect/>
                     </a:stretch>
@@ -2558,31 +2616,64 @@
           <w:sz w:val="24"/>
           <w:szCs w:val="24"/>
         </w:rPr>
-        <w:t>3.1.3.4 Construct(Database $db)</w:t>
-      </w:r>
-    </w:p>
-    <w:p>
-      <w:pPr>
-        <w:rPr>
-          <w:sz w:val="24"/>
-          <w:szCs w:val="24"/>
-        </w:rPr>
-      </w:pPr>
-    </w:p>
-    <w:p>
-      <w:pPr>
-        <w:rPr>
-          <w:sz w:val="24"/>
-          <w:szCs w:val="24"/>
-        </w:rPr>
-      </w:pPr>
-      <w:r>
-        <w:rPr>
+        <w:t xml:space="preserve">3.1.3.4 </w:t>
+      </w:r>
+      <w:proofErr w:type="gramStart"/>
+      <w:r>
+        <w:rPr>
+          <w:sz w:val="24"/>
+          <w:szCs w:val="24"/>
+        </w:rPr>
+        <w:t>Construct(</w:t>
+      </w:r>
+      <w:proofErr w:type="gramEnd"/>
+      <w:r>
+        <w:rPr>
+          <w:sz w:val="24"/>
+          <w:szCs w:val="24"/>
+        </w:rPr>
+        <w:t>Database $</w:t>
+      </w:r>
+      <w:proofErr w:type="spellStart"/>
+      <w:r>
+        <w:rPr>
+          <w:sz w:val="24"/>
+          <w:szCs w:val="24"/>
+        </w:rPr>
+        <w:t>db</w:t>
+      </w:r>
+      <w:proofErr w:type="spellEnd"/>
+      <w:r>
+        <w:rPr>
+          <w:sz w:val="24"/>
+          <w:szCs w:val="24"/>
+        </w:rPr>
+        <w:t>)</w:t>
+      </w:r>
+    </w:p>
+    <w:p>
+      <w:pPr>
+        <w:rPr>
+          <w:sz w:val="24"/>
+          <w:szCs w:val="24"/>
+        </w:rPr>
+      </w:pPr>
+    </w:p>
+    <w:p>
+      <w:pPr>
+        <w:rPr>
+          <w:sz w:val="24"/>
+          <w:szCs w:val="24"/>
+        </w:rPr>
+      </w:pPr>
+      <w:r>
+        <w:rPr>
+          <w:noProof/>
           <w:sz w:val="24"/>
           <w:szCs w:val="24"/>
         </w:rPr>
         <w:drawing>
-          <wp:inline distT="0" distB="0" distL="0" distR="0">
+          <wp:inline distT="0" distB="0" distL="0" distR="0" wp14:anchorId="613EF98F" wp14:editId="47F8D8F6">
             <wp:extent cx="4137660" cy="3200400"/>
             <wp:effectExtent l="0" t="0" r="0" b="0"/>
             <wp:docPr id="301803217" name="Picture 1" descr="A picture containing text, screenshot, diagram, design&#10;&#10;Description automatically generated"/>
@@ -2599,7 +2690,7 @@
                     </pic:cNvPicPr>
                   </pic:nvPicPr>
                   <pic:blipFill>
-                    <a:blip r:embed="rId14">
+                    <a:blip r:embed="rId15">
                       <a:extLst>
                         <a:ext uri="{28A0092B-C50C-407E-A947-70E740481C1C}">
                           <a14:useLocalDpi xmlns:a14="http://schemas.microsoft.com/office/drawing/2010/main" val="0"/>
@@ -2645,6 +2736,7 @@
           <w:sz w:val="28"/>
           <w:szCs w:val="28"/>
         </w:rPr>
+        <w:lastRenderedPageBreak/>
         <w:t>3.2 Login</w:t>
       </w:r>
     </w:p>
@@ -2663,7 +2755,23 @@
           <w:sz w:val="24"/>
           <w:szCs w:val="24"/>
         </w:rPr>
-        <w:t xml:space="preserve">3.2.1 classDiagram </w:t>
+        <w:t xml:space="preserve">3.2.1 </w:t>
+      </w:r>
+      <w:proofErr w:type="spellStart"/>
+      <w:r>
+        <w:rPr>
+          <w:sz w:val="24"/>
+          <w:szCs w:val="24"/>
+        </w:rPr>
+        <w:t>classDiagram</w:t>
+      </w:r>
+      <w:proofErr w:type="spellEnd"/>
+      <w:r>
+        <w:rPr>
+          <w:sz w:val="24"/>
+          <w:szCs w:val="24"/>
+        </w:rPr>
+        <w:t xml:space="preserve"> </w:t>
       </w:r>
       <w:r>
         <w:rPr>
@@ -2684,8 +2792,11 @@
         </w:rPr>
       </w:pPr>
       <w:r>
+        <w:rPr>
+          <w:noProof/>
+        </w:rPr>
         <w:drawing>
-          <wp:inline distT="0" distB="0" distL="114300" distR="114300">
+          <wp:inline distT="0" distB="0" distL="114300" distR="114300" wp14:anchorId="30A8326E" wp14:editId="3FA3705D">
             <wp:extent cx="4457700" cy="2405380"/>
             <wp:effectExtent l="0" t="0" r="0" b="13970"/>
             <wp:docPr id="16" name="Picture 2"/>
@@ -2702,7 +2813,7 @@
                     </pic:cNvPicPr>
                   </pic:nvPicPr>
                   <pic:blipFill>
-                    <a:blip r:embed="rId15"/>
+                    <a:blip r:embed="rId16"/>
                     <a:stretch>
                       <a:fillRect/>
                     </a:stretch>
@@ -2802,8 +2913,11 @@
         </w:rPr>
       </w:pPr>
       <w:r>
+        <w:rPr>
+          <w:noProof/>
+        </w:rPr>
         <w:drawing>
-          <wp:inline distT="0" distB="0" distL="114300" distR="114300">
+          <wp:inline distT="0" distB="0" distL="114300" distR="114300" wp14:anchorId="7C1A87C8" wp14:editId="20D8085B">
             <wp:extent cx="5272405" cy="5129530"/>
             <wp:effectExtent l="0" t="0" r="4445" b="13970"/>
             <wp:docPr id="31" name="Picture 14"/>
@@ -2820,7 +2934,7 @@
                     </pic:cNvPicPr>
                   </pic:nvPicPr>
                   <pic:blipFill>
-                    <a:blip r:embed="rId16"/>
+                    <a:blip r:embed="rId17"/>
                     <a:stretch>
                       <a:fillRect/>
                     </a:stretch>
@@ -2858,6 +2972,7 @@
         </w:rPr>
       </w:pPr>
       <w:r>
+        <w:lastRenderedPageBreak/>
         <w:t xml:space="preserve">3.2.3 </w:t>
       </w:r>
       <w:r>
@@ -2878,12 +2993,37 @@
           <w:szCs w:val="24"/>
         </w:rPr>
       </w:pPr>
-      <w:r>
-        <w:rPr>
-          <w:sz w:val="24"/>
-          <w:szCs w:val="24"/>
-        </w:rPr>
-        <w:t>Construct(Database $db)</w:t>
+      <w:proofErr w:type="gramStart"/>
+      <w:r>
+        <w:rPr>
+          <w:sz w:val="24"/>
+          <w:szCs w:val="24"/>
+        </w:rPr>
+        <w:t>Construct(</w:t>
+      </w:r>
+      <w:proofErr w:type="gramEnd"/>
+      <w:r>
+        <w:rPr>
+          <w:sz w:val="24"/>
+          <w:szCs w:val="24"/>
+        </w:rPr>
+        <w:t>Database $</w:t>
+      </w:r>
+      <w:proofErr w:type="spellStart"/>
+      <w:r>
+        <w:rPr>
+          <w:sz w:val="24"/>
+          <w:szCs w:val="24"/>
+        </w:rPr>
+        <w:t>db</w:t>
+      </w:r>
+      <w:proofErr w:type="spellEnd"/>
+      <w:r>
+        <w:rPr>
+          <w:sz w:val="24"/>
+          <w:szCs w:val="24"/>
+        </w:rPr>
+        <w:t>)</w:t>
       </w:r>
     </w:p>
     <w:p>
@@ -2925,7 +3065,27 @@
           <w:sz w:val="32"/>
           <w:szCs w:val="32"/>
         </w:rPr>
-        <w:t xml:space="preserve">3.3 Add content </w:t>
+        <w:t xml:space="preserve">3.3 Add </w:t>
+      </w:r>
+      <w:proofErr w:type="gramStart"/>
+      <w:r>
+        <w:rPr>
+          <w:b/>
+          <w:bCs/>
+          <w:sz w:val="32"/>
+          <w:szCs w:val="32"/>
+        </w:rPr>
+        <w:t>content</w:t>
+      </w:r>
+      <w:proofErr w:type="gramEnd"/>
+      <w:r>
+        <w:rPr>
+          <w:b/>
+          <w:bCs/>
+          <w:sz w:val="32"/>
+          <w:szCs w:val="32"/>
+        </w:rPr>
+        <w:t xml:space="preserve"> </w:t>
       </w:r>
     </w:p>
     <w:p>
@@ -2967,26 +3127,47 @@
           <w:szCs w:val="24"/>
         </w:rPr>
       </w:pPr>
-      <w:r>
-        <w:rPr>
-          <w:sz w:val="24"/>
-          <w:szCs w:val="24"/>
-        </w:rPr>
-        <w:t>classDiagram_Add content</w:t>
-      </w:r>
-    </w:p>
-    <w:p>
-      <w:pPr>
-        <w:jc w:val="both"/>
-      </w:pPr>
-    </w:p>
-    <w:p>
-      <w:pPr>
-        <w:jc w:val="both"/>
-      </w:pPr>
-      <w:r>
+      <w:proofErr w:type="spellStart"/>
+      <w:r>
+        <w:rPr>
+          <w:sz w:val="24"/>
+          <w:szCs w:val="24"/>
+        </w:rPr>
+        <w:t>classDiagram_Add</w:t>
+      </w:r>
+      <w:proofErr w:type="spellEnd"/>
+      <w:r>
+        <w:rPr>
+          <w:sz w:val="24"/>
+          <w:szCs w:val="24"/>
+        </w:rPr>
+        <w:t xml:space="preserve"> </w:t>
+      </w:r>
+      <w:proofErr w:type="gramStart"/>
+      <w:r>
+        <w:rPr>
+          <w:sz w:val="24"/>
+          <w:szCs w:val="24"/>
+        </w:rPr>
+        <w:t>content</w:t>
+      </w:r>
+      <w:proofErr w:type="gramEnd"/>
+    </w:p>
+    <w:p>
+      <w:pPr>
+        <w:jc w:val="both"/>
+      </w:pPr>
+    </w:p>
+    <w:p>
+      <w:pPr>
+        <w:jc w:val="both"/>
+      </w:pPr>
+      <w:r>
+        <w:rPr>
+          <w:noProof/>
+        </w:rPr>
         <w:drawing>
-          <wp:inline distT="0" distB="0" distL="114300" distR="114300">
+          <wp:inline distT="0" distB="0" distL="114300" distR="114300" wp14:anchorId="1AC558E9" wp14:editId="1FF0B1EC">
             <wp:extent cx="4686300" cy="3375025"/>
             <wp:effectExtent l="0" t="0" r="0" b="15875"/>
             <wp:docPr id="26" name="Picture 26" descr="Untitled"/>
@@ -3003,7 +3184,7 @@
                     </pic:cNvPicPr>
                   </pic:nvPicPr>
                   <pic:blipFill>
-                    <a:blip r:embed="rId17"/>
+                    <a:blip r:embed="rId18"/>
                     <a:stretch>
                       <a:fillRect/>
                     </a:stretch>
@@ -3063,13 +3244,31 @@
           <w:szCs w:val="24"/>
         </w:rPr>
       </w:pPr>
-      <w:r>
-        <w:rPr>
-          <w:sz w:val="24"/>
-          <w:szCs w:val="24"/>
-        </w:rPr>
-        <w:t>Low_Design_add content</w:t>
-      </w:r>
+      <w:proofErr w:type="spellStart"/>
+      <w:r>
+        <w:rPr>
+          <w:sz w:val="24"/>
+          <w:szCs w:val="24"/>
+        </w:rPr>
+        <w:t>Low_Design_add</w:t>
+      </w:r>
+      <w:proofErr w:type="spellEnd"/>
+      <w:r>
+        <w:rPr>
+          <w:sz w:val="24"/>
+          <w:szCs w:val="24"/>
+        </w:rPr>
+        <w:t xml:space="preserve"> </w:t>
+      </w:r>
+      <w:proofErr w:type="gramStart"/>
+      <w:r>
+        <w:rPr>
+          <w:sz w:val="24"/>
+          <w:szCs w:val="24"/>
+        </w:rPr>
+        <w:t>content</w:t>
+      </w:r>
+      <w:proofErr w:type="gramEnd"/>
     </w:p>
     <w:p>
       <w:pPr>
@@ -3095,10 +3294,11 @@
       </w:pPr>
       <w:r>
         <w:rPr>
+          <w:noProof/>
           <w:lang w:eastAsia="en-US"/>
         </w:rPr>
         <w:drawing>
-          <wp:inline distT="0" distB="0" distL="114300" distR="114300">
+          <wp:inline distT="0" distB="0" distL="114300" distR="114300" wp14:anchorId="6FE664F3" wp14:editId="74BBC3A6">
             <wp:extent cx="4324350" cy="2936240"/>
             <wp:effectExtent l="0" t="0" r="0" b="16510"/>
             <wp:docPr id="14" name="Picture 11"/>
@@ -3115,7 +3315,7 @@
                     </pic:cNvPicPr>
                   </pic:nvPicPr>
                   <pic:blipFill>
-                    <a:blip r:embed="rId18"/>
+                    <a:blip r:embed="rId19"/>
                     <a:stretch>
                       <a:fillRect/>
                     </a:stretch>
@@ -3166,6 +3366,7 @@
           <w:sz w:val="24"/>
           <w:szCs w:val="24"/>
         </w:rPr>
+        <w:lastRenderedPageBreak/>
         <w:t>3.3.2.2</w:t>
       </w:r>
     </w:p>
@@ -3190,12 +3391,190 @@
           <w:szCs w:val="24"/>
         </w:rPr>
       </w:pPr>
-      <w:r>
-        <w:rPr>
-          <w:sz w:val="24"/>
-          <w:szCs w:val="24"/>
-        </w:rPr>
-        <w:t>Construct(Database $db)</w:t>
+      <w:proofErr w:type="gramStart"/>
+      <w:r>
+        <w:rPr>
+          <w:sz w:val="24"/>
+          <w:szCs w:val="24"/>
+        </w:rPr>
+        <w:t>Construct(</w:t>
+      </w:r>
+      <w:proofErr w:type="gramEnd"/>
+      <w:r>
+        <w:rPr>
+          <w:sz w:val="24"/>
+          <w:szCs w:val="24"/>
+        </w:rPr>
+        <w:t>Database $</w:t>
+      </w:r>
+      <w:proofErr w:type="spellStart"/>
+      <w:r>
+        <w:rPr>
+          <w:sz w:val="24"/>
+          <w:szCs w:val="24"/>
+        </w:rPr>
+        <w:t>db</w:t>
+      </w:r>
+      <w:proofErr w:type="spellEnd"/>
+      <w:r>
+        <w:rPr>
+          <w:sz w:val="24"/>
+          <w:szCs w:val="24"/>
+        </w:rPr>
+        <w:t>)</w:t>
+      </w:r>
+    </w:p>
+    <w:p>
+      <w:pPr>
+        <w:tabs>
+          <w:tab w:val="left" w:pos="927"/>
+        </w:tabs>
+        <w:rPr>
+          <w:sz w:val="24"/>
+          <w:szCs w:val="24"/>
+        </w:rPr>
+      </w:pPr>
+      <w:r>
+        <w:rPr>
+          <w:sz w:val="24"/>
+          <w:szCs w:val="24"/>
+        </w:rPr>
+        <w:t>Look at (3.1.3.4)</w:t>
+      </w:r>
+    </w:p>
+    <w:p>
+      <w:pPr>
+        <w:tabs>
+          <w:tab w:val="left" w:pos="927"/>
+        </w:tabs>
+        <w:rPr>
+          <w:sz w:val="24"/>
+          <w:szCs w:val="24"/>
+        </w:rPr>
+      </w:pPr>
+    </w:p>
+    <w:p>
+      <w:pPr>
+        <w:tabs>
+          <w:tab w:val="left" w:pos="927"/>
+        </w:tabs>
+        <w:rPr>
+          <w:sz w:val="24"/>
+          <w:szCs w:val="24"/>
+        </w:rPr>
+      </w:pPr>
+      <w:r>
+        <w:rPr>
+          <w:sz w:val="24"/>
+          <w:szCs w:val="24"/>
+        </w:rPr>
+        <w:t>3.3.2.</w:t>
+      </w:r>
+      <w:r>
+        <w:rPr>
+          <w:sz w:val="24"/>
+          <w:szCs w:val="24"/>
+        </w:rPr>
+        <w:t>3</w:t>
+      </w:r>
+      <w:r>
+        <w:rPr>
+          <w:sz w:val="24"/>
+          <w:szCs w:val="24"/>
+        </w:rPr>
+        <w:tab/>
+      </w:r>
+    </w:p>
+    <w:p>
+      <w:pPr>
+        <w:tabs>
+          <w:tab w:val="left" w:pos="927"/>
+        </w:tabs>
+        <w:rPr>
+          <w:sz w:val="24"/>
+          <w:szCs w:val="24"/>
+        </w:rPr>
+      </w:pPr>
+    </w:p>
+    <w:p>
+      <w:pPr>
+        <w:tabs>
+          <w:tab w:val="left" w:pos="927"/>
+        </w:tabs>
+        <w:rPr>
+          <w:sz w:val="24"/>
+          <w:szCs w:val="24"/>
+        </w:rPr>
+      </w:pPr>
+    </w:p>
+    <w:p>
+      <w:pPr>
+        <w:tabs>
+          <w:tab w:val="left" w:pos="927"/>
+        </w:tabs>
+        <w:rPr>
+          <w:sz w:val="24"/>
+          <w:szCs w:val="24"/>
+        </w:rPr>
+      </w:pPr>
+    </w:p>
+    <w:p>
+      <w:pPr>
+        <w:tabs>
+          <w:tab w:val="left" w:pos="927"/>
+        </w:tabs>
+        <w:rPr>
+          <w:sz w:val="24"/>
+          <w:szCs w:val="24"/>
+        </w:rPr>
+      </w:pPr>
+      <w:r>
+        <w:rPr>
+          <w:noProof/>
+          <w:sz w:val="24"/>
+          <w:szCs w:val="24"/>
+        </w:rPr>
+        <w:drawing>
+          <wp:inline distT="0" distB="0" distL="0" distR="0" wp14:anchorId="30C29FA4" wp14:editId="58D2D149">
+            <wp:extent cx="3901440" cy="4815840"/>
+            <wp:effectExtent l="0" t="0" r="3810" b="3810"/>
+            <wp:docPr id="262083820" name="Picture 1" descr="A picture containing text, diagram, design&#10;&#10;Description automatically generated"/>
+            <wp:cNvGraphicFramePr>
+              <a:graphicFrameLocks xmlns:a="http://schemas.openxmlformats.org/drawingml/2006/main" noChangeAspect="1"/>
+            </wp:cNvGraphicFramePr>
+            <a:graphic xmlns:a="http://schemas.openxmlformats.org/drawingml/2006/main">
+              <a:graphicData uri="http://schemas.openxmlformats.org/drawingml/2006/picture">
+                <pic:pic xmlns:pic="http://schemas.openxmlformats.org/drawingml/2006/picture">
+                  <pic:nvPicPr>
+                    <pic:cNvPr id="262083820" name="Picture 1" descr="A picture containing text, diagram, design&#10;&#10;Description automatically generated"/>
+                    <pic:cNvPicPr/>
+                  </pic:nvPicPr>
+                  <pic:blipFill>
+                    <a:blip r:embed="rId20">
+                      <a:extLst>
+                        <a:ext uri="{28A0092B-C50C-407E-A947-70E740481C1C}">
+                          <a14:useLocalDpi xmlns:a14="http://schemas.microsoft.com/office/drawing/2010/main" val="0"/>
+                        </a:ext>
+                      </a:extLst>
+                    </a:blip>
+                    <a:stretch>
+                      <a:fillRect/>
+                    </a:stretch>
+                  </pic:blipFill>
+                  <pic:spPr>
+                    <a:xfrm>
+                      <a:off x="0" y="0"/>
+                      <a:ext cx="3901780" cy="4816260"/>
+                    </a:xfrm>
+                    <a:prstGeom prst="rect">
+                      <a:avLst/>
+                    </a:prstGeom>
+                  </pic:spPr>
+                </pic:pic>
+              </a:graphicData>
+            </a:graphic>
+          </wp:inline>
+        </w:drawing>
       </w:r>
     </w:p>
     <w:p>
@@ -3210,13 +3589,6 @@
           <w:szCs w:val="32"/>
         </w:rPr>
       </w:pPr>
-      <w:r>
-        <w:rPr>
-          <w:sz w:val="24"/>
-          <w:szCs w:val="24"/>
-        </w:rPr>
-        <w:t>Look at (3.1.3.4)</w:t>
-      </w:r>
     </w:p>
     <w:p>
       <w:pPr>
@@ -3288,13 +3660,31 @@
           <w:szCs w:val="24"/>
         </w:rPr>
       </w:pPr>
-      <w:r>
-        <w:rPr>
-          <w:sz w:val="24"/>
-          <w:szCs w:val="24"/>
-        </w:rPr>
-        <w:t>High_Design_add content</w:t>
-      </w:r>
+      <w:proofErr w:type="spellStart"/>
+      <w:r>
+        <w:rPr>
+          <w:sz w:val="24"/>
+          <w:szCs w:val="24"/>
+        </w:rPr>
+        <w:t>High_Design_add</w:t>
+      </w:r>
+      <w:proofErr w:type="spellEnd"/>
+      <w:r>
+        <w:rPr>
+          <w:sz w:val="24"/>
+          <w:szCs w:val="24"/>
+        </w:rPr>
+        <w:t xml:space="preserve"> </w:t>
+      </w:r>
+      <w:proofErr w:type="gramStart"/>
+      <w:r>
+        <w:rPr>
+          <w:sz w:val="24"/>
+          <w:szCs w:val="24"/>
+        </w:rPr>
+        <w:t>content</w:t>
+      </w:r>
+      <w:proofErr w:type="gramEnd"/>
     </w:p>
     <w:p>
       <w:pPr>
@@ -3332,8 +3722,12 @@
         </w:tabs>
       </w:pPr>
       <w:r>
+        <w:rPr>
+          <w:noProof/>
+        </w:rPr>
+        <w:lastRenderedPageBreak/>
         <w:drawing>
-          <wp:inline distT="0" distB="0" distL="114300" distR="114300">
+          <wp:inline distT="0" distB="0" distL="114300" distR="114300" wp14:anchorId="624D9D6E" wp14:editId="569D74FA">
             <wp:extent cx="5266690" cy="5292090"/>
             <wp:effectExtent l="0" t="0" r="10160" b="3810"/>
             <wp:docPr id="23" name="Picture 6"/>
@@ -3350,7 +3744,7 @@
                     </pic:cNvPicPr>
                   </pic:nvPicPr>
                   <pic:blipFill>
-                    <a:blip r:embed="rId19"/>
+                    <a:blip r:embed="rId21"/>
                     <a:stretch>
                       <a:fillRect/>
                     </a:stretch>
@@ -3472,8 +3866,12 @@
         </w:tabs>
       </w:pPr>
       <w:r>
+        <w:rPr>
+          <w:noProof/>
+        </w:rPr>
+        <w:lastRenderedPageBreak/>
         <w:drawing>
-          <wp:inline distT="0" distB="0" distL="114300" distR="114300">
+          <wp:inline distT="0" distB="0" distL="114300" distR="114300" wp14:anchorId="719D89DD" wp14:editId="43BEC478">
             <wp:extent cx="5266690" cy="6111875"/>
             <wp:effectExtent l="0" t="0" r="10160" b="3175"/>
             <wp:docPr id="24" name="Picture 7"/>
@@ -3490,7 +3888,7 @@
                     </pic:cNvPicPr>
                   </pic:nvPicPr>
                   <pic:blipFill>
-                    <a:blip r:embed="rId20"/>
+                    <a:blip r:embed="rId22"/>
                     <a:stretch>
                       <a:fillRect/>
                     </a:stretch>
@@ -3626,6 +4024,7 @@
           <w:szCs w:val="24"/>
         </w:rPr>
       </w:pPr>
+      <w:proofErr w:type="spellStart"/>
       <w:r>
         <w:rPr>
           <w:sz w:val="24"/>
@@ -3633,56 +4032,61 @@
         </w:rPr>
         <w:t>High_Design_Notification</w:t>
       </w:r>
-    </w:p>
-    <w:p>
-      <w:pPr>
-        <w:tabs>
-          <w:tab w:val="left" w:pos="927"/>
-        </w:tabs>
-        <w:rPr>
-          <w:sz w:val="24"/>
-          <w:szCs w:val="24"/>
-        </w:rPr>
-      </w:pPr>
-    </w:p>
-    <w:p>
-      <w:pPr>
-        <w:tabs>
-          <w:tab w:val="left" w:pos="927"/>
-        </w:tabs>
-        <w:rPr>
-          <w:sz w:val="24"/>
-          <w:szCs w:val="24"/>
-        </w:rPr>
-      </w:pPr>
-    </w:p>
-    <w:p>
-      <w:pPr>
-        <w:tabs>
-          <w:tab w:val="left" w:pos="927"/>
-        </w:tabs>
-        <w:rPr>
-          <w:sz w:val="24"/>
-          <w:szCs w:val="24"/>
-        </w:rPr>
-      </w:pPr>
-    </w:p>
-    <w:p>
-      <w:pPr>
-        <w:tabs>
-          <w:tab w:val="left" w:pos="927"/>
-        </w:tabs>
-      </w:pPr>
-    </w:p>
-    <w:p>
-      <w:pPr>
-        <w:tabs>
-          <w:tab w:val="left" w:pos="927"/>
-        </w:tabs>
-      </w:pPr>
-      <w:r>
+      <w:proofErr w:type="spellEnd"/>
+    </w:p>
+    <w:p>
+      <w:pPr>
+        <w:tabs>
+          <w:tab w:val="left" w:pos="927"/>
+        </w:tabs>
+        <w:rPr>
+          <w:sz w:val="24"/>
+          <w:szCs w:val="24"/>
+        </w:rPr>
+      </w:pPr>
+    </w:p>
+    <w:p>
+      <w:pPr>
+        <w:tabs>
+          <w:tab w:val="left" w:pos="927"/>
+        </w:tabs>
+        <w:rPr>
+          <w:sz w:val="24"/>
+          <w:szCs w:val="24"/>
+        </w:rPr>
+      </w:pPr>
+    </w:p>
+    <w:p>
+      <w:pPr>
+        <w:tabs>
+          <w:tab w:val="left" w:pos="927"/>
+        </w:tabs>
+        <w:rPr>
+          <w:sz w:val="24"/>
+          <w:szCs w:val="24"/>
+        </w:rPr>
+      </w:pPr>
+    </w:p>
+    <w:p>
+      <w:pPr>
+        <w:tabs>
+          <w:tab w:val="left" w:pos="927"/>
+        </w:tabs>
+      </w:pPr>
+    </w:p>
+    <w:p>
+      <w:pPr>
+        <w:tabs>
+          <w:tab w:val="left" w:pos="927"/>
+        </w:tabs>
+      </w:pPr>
+      <w:r>
+        <w:rPr>
+          <w:noProof/>
+        </w:rPr>
+        <w:lastRenderedPageBreak/>
         <w:drawing>
-          <wp:inline distT="0" distB="0" distL="114300" distR="114300">
+          <wp:inline distT="0" distB="0" distL="114300" distR="114300" wp14:anchorId="0883F9B4" wp14:editId="4A0F1427">
             <wp:extent cx="5272405" cy="3147695"/>
             <wp:effectExtent l="0" t="0" r="4445" b="14605"/>
             <wp:docPr id="25" name="Picture 8"/>
@@ -3699,7 +4103,7 @@
                     </pic:cNvPicPr>
                   </pic:nvPicPr>
                   <pic:blipFill>
-                    <a:blip r:embed="rId21"/>
+                    <a:blip r:embed="rId23"/>
                     <a:stretch>
                       <a:fillRect/>
                     </a:stretch>
@@ -3730,10 +4134,8 @@
           <w:tab w:val="left" w:pos="927"/>
         </w:tabs>
         <w:rPr>
-          <w:rFonts w:hint="default"/>
-          <w:sz w:val="24"/>
-          <w:szCs w:val="24"/>
-          <w:lang w:val="en-US"/>
+          <w:sz w:val="24"/>
+          <w:szCs w:val="24"/>
         </w:rPr>
       </w:pPr>
     </w:p>
@@ -3794,6 +4196,7 @@
           <w:szCs w:val="24"/>
         </w:rPr>
       </w:pPr>
+      <w:proofErr w:type="spellStart"/>
       <w:r>
         <w:rPr>
           <w:sz w:val="24"/>
@@ -3806,48 +4209,57 @@
           <w:sz w:val="28"/>
           <w:szCs w:val="28"/>
         </w:rPr>
-        <w:t>Follow Category</w:t>
-      </w:r>
-    </w:p>
-    <w:p>
-      <w:pPr>
-        <w:tabs>
-          <w:tab w:val="left" w:pos="927"/>
-        </w:tabs>
-        <w:rPr>
-          <w:sz w:val="24"/>
-          <w:szCs w:val="24"/>
-        </w:rPr>
-      </w:pPr>
-    </w:p>
-    <w:p>
-      <w:pPr>
-        <w:tabs>
-          <w:tab w:val="left" w:pos="927"/>
-        </w:tabs>
-        <w:rPr>
-          <w:sz w:val="24"/>
-          <w:szCs w:val="24"/>
-        </w:rPr>
-      </w:pPr>
-    </w:p>
-    <w:p>
-      <w:pPr>
-        <w:tabs>
-          <w:tab w:val="left" w:pos="927"/>
-        </w:tabs>
-        <w:rPr>
-          <w:sz w:val="24"/>
-          <w:szCs w:val="24"/>
-        </w:rPr>
-      </w:pPr>
-      <w:r>
-        <w:rPr>
+        <w:t>Follow</w:t>
+      </w:r>
+      <w:proofErr w:type="spellEnd"/>
+      <w:r>
+        <w:rPr>
+          <w:sz w:val="28"/>
+          <w:szCs w:val="28"/>
+        </w:rPr>
+        <w:t xml:space="preserve"> Category</w:t>
+      </w:r>
+    </w:p>
+    <w:p>
+      <w:pPr>
+        <w:tabs>
+          <w:tab w:val="left" w:pos="927"/>
+        </w:tabs>
+        <w:rPr>
+          <w:sz w:val="24"/>
+          <w:szCs w:val="24"/>
+        </w:rPr>
+      </w:pPr>
+    </w:p>
+    <w:p>
+      <w:pPr>
+        <w:tabs>
+          <w:tab w:val="left" w:pos="927"/>
+        </w:tabs>
+        <w:rPr>
+          <w:sz w:val="24"/>
+          <w:szCs w:val="24"/>
+        </w:rPr>
+      </w:pPr>
+    </w:p>
+    <w:p>
+      <w:pPr>
+        <w:tabs>
+          <w:tab w:val="left" w:pos="927"/>
+        </w:tabs>
+        <w:rPr>
+          <w:sz w:val="24"/>
+          <w:szCs w:val="24"/>
+        </w:rPr>
+      </w:pPr>
+      <w:r>
+        <w:rPr>
+          <w:noProof/>
           <w:sz w:val="24"/>
           <w:szCs w:val="24"/>
         </w:rPr>
         <w:drawing>
-          <wp:inline distT="0" distB="0" distL="114300" distR="114300">
+          <wp:inline distT="0" distB="0" distL="114300" distR="114300" wp14:anchorId="3F850AFD" wp14:editId="6E03582F">
             <wp:extent cx="5270500" cy="2666365"/>
             <wp:effectExtent l="0" t="0" r="6350" b="635"/>
             <wp:docPr id="30" name="Picture 30" descr="Untitled2"/>
@@ -3864,7 +4276,7 @@
                     </pic:cNvPicPr>
                   </pic:nvPicPr>
                   <pic:blipFill>
-                    <a:blip r:embed="rId22"/>
+                    <a:blip r:embed="rId24"/>
                     <a:stretch>
                       <a:fillRect/>
                     </a:stretch>
@@ -3952,12 +4364,21 @@
           <w:szCs w:val="28"/>
         </w:rPr>
       </w:pPr>
-      <w:r>
-        <w:rPr>
-          <w:sz w:val="24"/>
-          <w:szCs w:val="24"/>
-        </w:rPr>
-        <w:t>Low_Design_</w:t>
+      <w:proofErr w:type="spellStart"/>
+      <w:r>
+        <w:rPr>
+          <w:sz w:val="24"/>
+          <w:szCs w:val="24"/>
+        </w:rPr>
+        <w:t>Low_Design</w:t>
+      </w:r>
+      <w:proofErr w:type="spellEnd"/>
+      <w:r>
+        <w:rPr>
+          <w:sz w:val="24"/>
+          <w:szCs w:val="24"/>
+        </w:rPr>
+        <w:t>_</w:t>
       </w:r>
       <w:r>
         <w:rPr>
@@ -3985,8 +4406,12 @@
         </w:tabs>
       </w:pPr>
       <w:r>
+        <w:rPr>
+          <w:noProof/>
+        </w:rPr>
+        <w:lastRenderedPageBreak/>
         <w:drawing>
-          <wp:inline distT="0" distB="0" distL="114300" distR="114300">
+          <wp:inline distT="0" distB="0" distL="114300" distR="114300" wp14:anchorId="115AFFD5" wp14:editId="6B15527D">
             <wp:extent cx="3512185" cy="5789295"/>
             <wp:effectExtent l="0" t="0" r="12065" b="1905"/>
             <wp:docPr id="21" name="Picture 4"/>
@@ -4003,7 +4428,7 @@
                     </pic:cNvPicPr>
                   </pic:nvPicPr>
                   <pic:blipFill>
-                    <a:blip r:embed="rId23"/>
+                    <a:blip r:embed="rId25"/>
                     <a:stretch>
                       <a:fillRect/>
                     </a:stretch>
@@ -4085,12 +4510,37 @@
           <w:szCs w:val="24"/>
         </w:rPr>
       </w:pPr>
-      <w:r>
-        <w:rPr>
-          <w:sz w:val="24"/>
-          <w:szCs w:val="24"/>
-        </w:rPr>
-        <w:t>Construct(Database $db)</w:t>
+      <w:proofErr w:type="gramStart"/>
+      <w:r>
+        <w:rPr>
+          <w:sz w:val="24"/>
+          <w:szCs w:val="24"/>
+        </w:rPr>
+        <w:t>Construct(</w:t>
+      </w:r>
+      <w:proofErr w:type="gramEnd"/>
+      <w:r>
+        <w:rPr>
+          <w:sz w:val="24"/>
+          <w:szCs w:val="24"/>
+        </w:rPr>
+        <w:t>Database $</w:t>
+      </w:r>
+      <w:proofErr w:type="spellStart"/>
+      <w:r>
+        <w:rPr>
+          <w:sz w:val="24"/>
+          <w:szCs w:val="24"/>
+        </w:rPr>
+        <w:t>db</w:t>
+      </w:r>
+      <w:proofErr w:type="spellEnd"/>
+      <w:r>
+        <w:rPr>
+          <w:sz w:val="24"/>
+          <w:szCs w:val="24"/>
+        </w:rPr>
+        <w:t>)</w:t>
       </w:r>
     </w:p>
     <w:p>
@@ -4240,6 +4690,7 @@
           <w:sz w:val="24"/>
           <w:szCs w:val="24"/>
         </w:rPr>
+        <w:lastRenderedPageBreak/>
         <w:t>3.5.3 High Level</w:t>
       </w:r>
     </w:p>
@@ -4251,12 +4702,21 @@
           <w:szCs w:val="28"/>
         </w:rPr>
       </w:pPr>
-      <w:r>
-        <w:rPr>
-          <w:sz w:val="24"/>
-          <w:szCs w:val="24"/>
-        </w:rPr>
-        <w:t>High_Design_</w:t>
+      <w:proofErr w:type="spellStart"/>
+      <w:r>
+        <w:rPr>
+          <w:sz w:val="24"/>
+          <w:szCs w:val="24"/>
+        </w:rPr>
+        <w:t>High_Design</w:t>
+      </w:r>
+      <w:proofErr w:type="spellEnd"/>
+      <w:r>
+        <w:rPr>
+          <w:sz w:val="24"/>
+          <w:szCs w:val="24"/>
+        </w:rPr>
+        <w:t>_</w:t>
       </w:r>
       <w:r>
         <w:rPr>
@@ -4314,8 +4774,11 @@
         <w:jc w:val="both"/>
       </w:pPr>
       <w:r>
+        <w:rPr>
+          <w:noProof/>
+        </w:rPr>
         <w:drawing>
-          <wp:inline distT="0" distB="0" distL="114300" distR="114300">
+          <wp:inline distT="0" distB="0" distL="114300" distR="114300" wp14:anchorId="2C0A6386" wp14:editId="2598C48D">
             <wp:extent cx="5273675" cy="5128895"/>
             <wp:effectExtent l="0" t="0" r="3175" b="14605"/>
             <wp:docPr id="34" name="Picture 17"/>
@@ -4332,7 +4795,7 @@
                     </pic:cNvPicPr>
                   </pic:nvPicPr>
                   <pic:blipFill>
-                    <a:blip r:embed="rId24"/>
+                    <a:blip r:embed="rId26"/>
                     <a:stretch>
                       <a:fillRect/>
                     </a:stretch>
@@ -4465,6 +4928,7 @@
           <w:sz w:val="28"/>
           <w:szCs w:val="28"/>
         </w:rPr>
+        <w:lastRenderedPageBreak/>
         <w:t>3.5.3.2</w:t>
       </w:r>
     </w:p>
@@ -4477,8 +4941,11 @@
         </w:rPr>
       </w:pPr>
       <w:r>
+        <w:rPr>
+          <w:noProof/>
+        </w:rPr>
         <w:drawing>
-          <wp:inline distT="0" distB="0" distL="114300" distR="114300">
+          <wp:inline distT="0" distB="0" distL="114300" distR="114300" wp14:anchorId="70B929E4" wp14:editId="0A88F369">
             <wp:extent cx="5271135" cy="5563235"/>
             <wp:effectExtent l="0" t="0" r="5715" b="18415"/>
             <wp:docPr id="33" name="Picture 16"/>
@@ -4495,7 +4962,7 @@
                     </pic:cNvPicPr>
                   </pic:nvPicPr>
                   <pic:blipFill>
-                    <a:blip r:embed="rId25"/>
+                    <a:blip r:embed="rId27"/>
                     <a:stretch>
                       <a:fillRect/>
                     </a:stretch>
@@ -4659,6 +5126,7 @@
           <w:sz w:val="28"/>
           <w:szCs w:val="28"/>
         </w:rPr>
+        <w:lastRenderedPageBreak/>
         <w:t>3.6 Delete Content</w:t>
       </w:r>
     </w:p>
@@ -4683,8 +5151,11 @@
         <w:jc w:val="both"/>
       </w:pPr>
       <w:r>
+        <w:rPr>
+          <w:noProof/>
+        </w:rPr>
         <w:drawing>
-          <wp:inline distT="0" distB="0" distL="114300" distR="114300">
+          <wp:inline distT="0" distB="0" distL="114300" distR="114300" wp14:anchorId="42EEC60E" wp14:editId="5D30E8CA">
             <wp:extent cx="5271135" cy="6774815"/>
             <wp:effectExtent l="0" t="0" r="5715" b="6985"/>
             <wp:docPr id="27" name="Picture 10"/>
@@ -4701,7 +5172,7 @@
                     </pic:cNvPicPr>
                   </pic:nvPicPr>
                   <pic:blipFill>
-                    <a:blip r:embed="rId26"/>
+                    <a:blip r:embed="rId28"/>
                     <a:stretch>
                       <a:fillRect/>
                     </a:stretch>
@@ -4803,6 +5274,7 @@
           <w:sz w:val="28"/>
           <w:szCs w:val="28"/>
         </w:rPr>
+        <w:lastRenderedPageBreak/>
         <w:t xml:space="preserve">3.7 Add User </w:t>
       </w:r>
     </w:p>
@@ -4849,8 +5321,11 @@
         </w:rPr>
       </w:pPr>
       <w:r>
+        <w:rPr>
+          <w:noProof/>
+        </w:rPr>
         <w:drawing>
-          <wp:inline distT="0" distB="0" distL="114300" distR="114300">
+          <wp:inline distT="0" distB="0" distL="114300" distR="114300" wp14:anchorId="385F8831" wp14:editId="43F88E7A">
             <wp:extent cx="5267960" cy="7063740"/>
             <wp:effectExtent l="0" t="0" r="8890" b="3810"/>
             <wp:docPr id="29" name="Picture 12"/>
@@ -4867,7 +5342,7 @@
                     </pic:cNvPicPr>
                   </pic:nvPicPr>
                   <pic:blipFill>
-                    <a:blip r:embed="rId27"/>
+                    <a:blip r:embed="rId29"/>
                     <a:stretch>
                       <a:fillRect/>
                     </a:stretch>
@@ -4932,19 +5407,16 @@
       <w:pPr>
         <w:jc w:val="both"/>
         <w:rPr>
-          <w:rFonts w:hint="default"/>
-          <w:sz w:val="28"/>
-          <w:szCs w:val="28"/>
-          <w:lang w:val="en-US"/>
-        </w:rPr>
-      </w:pPr>
-      <w:r>
-        <w:rPr>
-          <w:rFonts w:hint="default"/>
-          <w:sz w:val="28"/>
-          <w:szCs w:val="28"/>
-          <w:lang w:val="en-US"/>
-        </w:rPr>
+          <w:sz w:val="28"/>
+          <w:szCs w:val="28"/>
+        </w:rPr>
+      </w:pPr>
+      <w:r>
+        <w:rPr>
+          <w:sz w:val="28"/>
+          <w:szCs w:val="28"/>
+        </w:rPr>
+        <w:lastRenderedPageBreak/>
         <w:t>3.7.2 Class Diagram</w:t>
       </w:r>
     </w:p>
@@ -4952,21 +5424,18 @@
       <w:pPr>
         <w:jc w:val="both"/>
         <w:rPr>
-          <w:rFonts w:hint="default"/>
-          <w:sz w:val="28"/>
-          <w:szCs w:val="28"/>
-          <w:lang w:val="en-US"/>
-        </w:rPr>
-      </w:pPr>
-      <w:r>
-        <w:rPr>
-          <w:rFonts w:hint="default"/>
-          <w:sz w:val="28"/>
-          <w:szCs w:val="28"/>
-          <w:lang w:val="en-US"/>
+          <w:sz w:val="28"/>
+          <w:szCs w:val="28"/>
+        </w:rPr>
+      </w:pPr>
+      <w:r>
+        <w:rPr>
+          <w:noProof/>
+          <w:sz w:val="28"/>
+          <w:szCs w:val="28"/>
         </w:rPr>
         <w:drawing>
-          <wp:inline distT="0" distB="0" distL="114300" distR="114300">
+          <wp:inline distT="0" distB="0" distL="114300" distR="114300" wp14:anchorId="317EAD85" wp14:editId="63D3A0EE">
             <wp:extent cx="3238500" cy="2295525"/>
             <wp:effectExtent l="0" t="0" r="0" b="9525"/>
             <wp:docPr id="4" name="Picture 4" descr="add user"/>
@@ -4983,7 +5452,7 @@
                     </pic:cNvPicPr>
                   </pic:nvPicPr>
                   <pic:blipFill>
-                    <a:blip r:embed="rId28"/>
+                    <a:blip r:embed="rId30"/>
                     <a:stretch>
                       <a:fillRect/>
                     </a:stretch>
@@ -5026,7 +5495,23 @@
           <w:sz w:val="28"/>
           <w:szCs w:val="28"/>
         </w:rPr>
-        <w:t>3.8 Delet User</w:t>
+        <w:t xml:space="preserve">3.8 </w:t>
+      </w:r>
+      <w:proofErr w:type="spellStart"/>
+      <w:r>
+        <w:rPr>
+          <w:sz w:val="28"/>
+          <w:szCs w:val="28"/>
+        </w:rPr>
+        <w:t>Delet</w:t>
+      </w:r>
+      <w:proofErr w:type="spellEnd"/>
+      <w:r>
+        <w:rPr>
+          <w:sz w:val="28"/>
+          <w:szCs w:val="28"/>
+        </w:rPr>
+        <w:t xml:space="preserve"> User</w:t>
       </w:r>
     </w:p>
     <w:p>
@@ -5054,8 +5539,11 @@
         </w:rPr>
       </w:pPr>
       <w:r>
+        <w:rPr>
+          <w:noProof/>
+        </w:rPr>
         <w:drawing>
-          <wp:inline distT="0" distB="0" distL="114300" distR="114300">
+          <wp:inline distT="0" distB="0" distL="114300" distR="114300" wp14:anchorId="48D1AD97" wp14:editId="2EFD5F9C">
             <wp:extent cx="5270500" cy="3175000"/>
             <wp:effectExtent l="0" t="0" r="6350" b="6350"/>
             <wp:docPr id="28" name="Picture 11"/>
@@ -5072,7 +5560,7 @@
                     </pic:cNvPicPr>
                   </pic:nvPicPr>
                   <pic:blipFill>
-                    <a:blip r:embed="rId29"/>
+                    <a:blip r:embed="rId31"/>
                     <a:stretch>
                       <a:fillRect/>
                     </a:stretch>
@@ -5118,8 +5606,12 @@
         <w:jc w:val="both"/>
       </w:pPr>
       <w:r>
+        <w:rPr>
+          <w:noProof/>
+        </w:rPr>
+        <w:lastRenderedPageBreak/>
         <w:drawing>
-          <wp:inline distT="0" distB="0" distL="114300" distR="114300">
+          <wp:inline distT="0" distB="0" distL="114300" distR="114300" wp14:anchorId="4949B0C6" wp14:editId="2B0F7240">
             <wp:extent cx="5272405" cy="3209925"/>
             <wp:effectExtent l="0" t="0" r="4445" b="9525"/>
             <wp:docPr id="32" name="Picture 15"/>
@@ -5136,7 +5628,7 @@
                     </pic:cNvPicPr>
                   </pic:nvPicPr>
                   <pic:blipFill>
-                    <a:blip r:embed="rId16"/>
+                    <a:blip r:embed="rId17"/>
                     <a:stretch>
                       <a:fillRect/>
                     </a:stretch>
@@ -5170,18 +5662,14 @@
       <w:pPr>
         <w:jc w:val="both"/>
         <w:rPr>
-          <w:rFonts w:hint="default"/>
-          <w:sz w:val="24"/>
-          <w:szCs w:val="24"/>
-          <w:lang w:val="en-US"/>
-        </w:rPr>
-      </w:pPr>
-      <w:r>
-        <w:rPr>
-          <w:rFonts w:hint="default"/>
-          <w:sz w:val="24"/>
-          <w:szCs w:val="24"/>
-          <w:lang w:val="en-US"/>
+          <w:sz w:val="24"/>
+          <w:szCs w:val="24"/>
+        </w:rPr>
+      </w:pPr>
+      <w:r>
+        <w:rPr>
+          <w:sz w:val="24"/>
+          <w:szCs w:val="24"/>
         </w:rPr>
         <w:t>3.8.2 Class Diagram</w:t>
       </w:r>
@@ -5190,32 +5678,27 @@
       <w:pPr>
         <w:jc w:val="both"/>
         <w:rPr>
-          <w:rFonts w:hint="default"/>
-          <w:sz w:val="24"/>
-          <w:szCs w:val="24"/>
-          <w:lang w:val="en-US"/>
-        </w:rPr>
-      </w:pPr>
-    </w:p>
-    <w:p>
-      <w:pPr>
-        <w:jc w:val="both"/>
-        <w:rPr>
-          <w:rFonts w:hint="default"/>
-          <w:sz w:val="24"/>
-          <w:szCs w:val="24"/>
-          <w:lang w:val="en-US"/>
-        </w:rPr>
-      </w:pPr>
-      <w:r>
-        <w:rPr>
-          <w:rFonts w:hint="default"/>
-          <w:sz w:val="24"/>
-          <w:szCs w:val="24"/>
-          <w:lang w:val="en-US"/>
+          <w:sz w:val="24"/>
+          <w:szCs w:val="24"/>
+        </w:rPr>
+      </w:pPr>
+    </w:p>
+    <w:p>
+      <w:pPr>
+        <w:jc w:val="both"/>
+        <w:rPr>
+          <w:sz w:val="24"/>
+          <w:szCs w:val="24"/>
+        </w:rPr>
+      </w:pPr>
+      <w:r>
+        <w:rPr>
+          <w:noProof/>
+          <w:sz w:val="24"/>
+          <w:szCs w:val="24"/>
         </w:rPr>
         <w:drawing>
-          <wp:inline distT="0" distB="0" distL="114300" distR="114300">
+          <wp:inline distT="0" distB="0" distL="114300" distR="114300" wp14:anchorId="0A9EBE52" wp14:editId="06F804B1">
             <wp:extent cx="3248025" cy="2981325"/>
             <wp:effectExtent l="0" t="0" r="9525" b="9525"/>
             <wp:docPr id="5" name="Picture 5" descr="delete user"/>
@@ -5232,7 +5715,7 @@
                     </pic:cNvPicPr>
                   </pic:nvPicPr>
                   <pic:blipFill>
-                    <a:blip r:embed="rId30"/>
+                    <a:blip r:embed="rId32"/>
                     <a:stretch>
                       <a:fillRect/>
                     </a:stretch>
@@ -5252,26 +5735,24 @@
           </wp:inline>
         </w:drawing>
       </w:r>
-      <w:bookmarkStart w:id="1" w:name="_GoBack"/>
-      <w:bookmarkEnd w:id="1"/>
     </w:p>
     <w:sectPr>
       <w:pgSz w:w="11906" w:h="16838"/>
       <w:pgMar w:top="1440" w:right="1800" w:bottom="1440" w:left="1800" w:header="720" w:footer="720" w:gutter="0"/>
-      <w:cols w:space="720" w:num="1"/>
-      <w:docGrid w:linePitch="360" w:charSpace="0"/>
+      <w:cols w:space="720"/>
+      <w:docGrid w:linePitch="360"/>
     </w:sectPr>
   </w:body>
 </w:document>
 </file>
 
 <file path=word/numbering.xml><?xml version="1.0" encoding="utf-8"?>
-<w:numbering xmlns:wpc="http://schemas.microsoft.com/office/word/2010/wordprocessingCanvas" xmlns:mc="http://schemas.openxmlformats.org/markup-compatibility/2006" xmlns:o="urn:schemas-microsoft-com:office:office" xmlns:r="http://schemas.openxmlformats.org/officeDocument/2006/relationships" xmlns:m="http://schemas.openxmlformats.org/officeDocument/2006/math" xmlns:v="urn:schemas-microsoft-com:vml" xmlns:wp14="http://schemas.microsoft.com/office/word/2010/wordprocessingDrawing" xmlns:wp="http://schemas.openxmlformats.org/drawingml/2006/wordprocessingDrawing" xmlns:w10="urn:schemas-microsoft-com:office:word" xmlns:w="http://schemas.openxmlformats.org/wordprocessingml/2006/main" xmlns:w14="http://schemas.microsoft.com/office/word/2010/wordml" xmlns:wpg="http://schemas.microsoft.com/office/word/2010/wordprocessingGroup" xmlns:wpi="http://schemas.microsoft.com/office/word/2010/wordprocessingInk" xmlns:wne="http://schemas.microsoft.com/office/word/2006/wordml" xmlns:wps="http://schemas.microsoft.com/office/word/2010/wordprocessingShape" xmlns:wpsCustomData="http://www.wps.cn/officeDocument/2013/wpsCustomData" mc:Ignorable="w14 wp14">
-  <w:abstractNum w:abstractNumId="0">
+<w:numbering xmlns:wpc="http://schemas.microsoft.com/office/word/2010/wordprocessingCanvas" xmlns:cx="http://schemas.microsoft.com/office/drawing/2014/chartex" xmlns:cx1="http://schemas.microsoft.com/office/drawing/2015/9/8/chartex" xmlns:cx2="http://schemas.microsoft.com/office/drawing/2015/10/21/chartex" xmlns:cx3="http://schemas.microsoft.com/office/drawing/2016/5/9/chartex" xmlns:cx4="http://schemas.microsoft.com/office/drawing/2016/5/10/chartex" xmlns:cx5="http://schemas.microsoft.com/office/drawing/2016/5/11/chartex" xmlns:cx6="http://schemas.microsoft.com/office/drawing/2016/5/12/chartex" xmlns:cx7="http://schemas.microsoft.com/office/drawing/2016/5/13/chartex" xmlns:cx8="http://schemas.microsoft.com/office/drawing/2016/5/14/chartex" xmlns:mc="http://schemas.openxmlformats.org/markup-compatibility/2006" xmlns:aink="http://schemas.microsoft.com/office/drawing/2016/ink" xmlns:am3d="http://schemas.microsoft.com/office/drawing/2017/model3d" xmlns:o="urn:schemas-microsoft-com:office:office" xmlns:oel="http://schemas.microsoft.com/office/2019/extlst" xmlns:r="http://schemas.openxmlformats.org/officeDocument/2006/relationships" xmlns:m="http://schemas.openxmlformats.org/officeDocument/2006/math" xmlns:v="urn:schemas-microsoft-com:vml" xmlns:wp14="http://schemas.microsoft.com/office/word/2010/wordprocessingDrawing" xmlns:wp="http://schemas.openxmlformats.org/drawingml/2006/wordprocessingDrawing" xmlns:w10="urn:schemas-microsoft-com:office:word" xmlns:w="http://schemas.openxmlformats.org/wordprocessingml/2006/main" xmlns:w14="http://schemas.microsoft.com/office/word/2010/wordml" xmlns:w15="http://schemas.microsoft.com/office/word/2012/wordml" xmlns:w16cex="http://schemas.microsoft.com/office/word/2018/wordml/cex" xmlns:w16cid="http://schemas.microsoft.com/office/word/2016/wordml/cid" xmlns:w16="http://schemas.microsoft.com/office/word/2018/wordml" xmlns:w16du="http://schemas.microsoft.com/office/word/2023/wordml/word16du" xmlns:w16sdtdh="http://schemas.microsoft.com/office/word/2020/wordml/sdtdatahash" xmlns:w16se="http://schemas.microsoft.com/office/word/2015/wordml/symex" xmlns:wpg="http://schemas.microsoft.com/office/word/2010/wordprocessingGroup" xmlns:wpi="http://schemas.microsoft.com/office/word/2010/wordprocessingInk" xmlns:wne="http://schemas.microsoft.com/office/word/2006/wordml" xmlns:wps="http://schemas.microsoft.com/office/word/2010/wordprocessingShape" mc:Ignorable="w14 w15 w16se w16cid w16 w16cex w16sdtdh wp14">
+  <w:abstractNum w:abstractNumId="0" w15:restartNumberingAfterBreak="0">
     <w:nsid w:val="8C820B75"/>
     <w:multiLevelType w:val="singleLevel"/>
     <w:tmpl w:val="8C820B75"/>
-    <w:lvl w:ilvl="0" w:tentative="0">
+    <w:lvl w:ilvl="0">
       <w:start w:val="2"/>
       <w:numFmt w:val="decimal"/>
       <w:suff w:val="space"/>
@@ -5279,287 +5760,327 @@
       <w:lvlJc w:val="left"/>
     </w:lvl>
   </w:abstractNum>
-  <w:num w:numId="1">
+  <w:num w:numId="1" w16cid:durableId="1977756081">
     <w:abstractNumId w:val="0"/>
   </w:num>
 </w:numbering>
 </file>
 
 <file path=word/styles.xml><?xml version="1.0" encoding="utf-8"?>
-<w:styles xmlns:mc="http://schemas.openxmlformats.org/markup-compatibility/2006" xmlns:o="urn:schemas-microsoft-com:office:office" xmlns:r="http://schemas.openxmlformats.org/officeDocument/2006/relationships" xmlns:m="http://schemas.openxmlformats.org/officeDocument/2006/math" xmlns:v="urn:schemas-microsoft-com:vml" xmlns:w="http://schemas.openxmlformats.org/wordprocessingml/2006/main" xmlns:w14="http://schemas.microsoft.com/office/word/2010/wordml" xmlns:w10="urn:schemas-microsoft-com:office:word" xmlns:sl="http://schemas.openxmlformats.org/schemaLibrary/2006/main" xmlns:wpsCustomData="http://www.wps.cn/officeDocument/2013/wpsCustomData" mc:Ignorable="w14">
+<w:styles xmlns:mc="http://schemas.openxmlformats.org/markup-compatibility/2006" xmlns:r="http://schemas.openxmlformats.org/officeDocument/2006/relationships" xmlns:w="http://schemas.openxmlformats.org/wordprocessingml/2006/main" xmlns:w14="http://schemas.microsoft.com/office/word/2010/wordml" xmlns:w15="http://schemas.microsoft.com/office/word/2012/wordml" xmlns:w16cex="http://schemas.microsoft.com/office/word/2018/wordml/cex" xmlns:w16cid="http://schemas.microsoft.com/office/word/2016/wordml/cid" xmlns:w16="http://schemas.microsoft.com/office/word/2018/wordml" xmlns:w16sdtdh="http://schemas.microsoft.com/office/word/2020/wordml/sdtdatahash" xmlns:w16se="http://schemas.microsoft.com/office/word/2015/wordml/symex" mc:Ignorable="w14 w15 w16se w16cid w16 w16cex w16sdtdh">
   <w:docDefaults>
     <w:rPrDefault>
       <w:rPr>
-        <w:rFonts w:asciiTheme="minorHAnsi" w:hAnsiTheme="minorHAnsi" w:eastAsiaTheme="minorEastAsia" w:cstheme="minorBidi"/>
+        <w:rFonts w:asciiTheme="minorHAnsi" w:eastAsiaTheme="minorEastAsia" w:hAnsiTheme="minorHAnsi" w:cstheme="minorBidi"/>
+        <w:lang w:val="en-GB" w:eastAsia="en-GB" w:bidi="ar-SA"/>
       </w:rPr>
     </w:rPrDefault>
     <w:pPrDefault/>
   </w:docDefaults>
-  <w:latentStyles w:count="260" w:defQFormat="0" w:defUnhideWhenUsed="1" w:defSemiHidden="1" w:defUIPriority="99" w:defLockedState="0">
-    <w:lsdException w:qFormat="1" w:unhideWhenUsed="0" w:uiPriority="0" w:semiHidden="0" w:name="Normal"/>
-    <w:lsdException w:qFormat="1" w:unhideWhenUsed="0" w:uiPriority="9" w:semiHidden="0" w:name="heading 1"/>
-    <w:lsdException w:qFormat="1" w:uiPriority="0" w:name="heading 2"/>
-    <w:lsdException w:qFormat="1" w:uiPriority="0" w:name="heading 3"/>
-    <w:lsdException w:qFormat="1" w:uiPriority="0" w:name="heading 4"/>
-    <w:lsdException w:qFormat="1" w:uiPriority="0" w:name="heading 5"/>
-    <w:lsdException w:qFormat="1" w:uiPriority="0" w:name="heading 6"/>
-    <w:lsdException w:qFormat="1" w:uiPriority="0" w:name="heading 7"/>
-    <w:lsdException w:qFormat="1" w:uiPriority="0" w:name="heading 8"/>
-    <w:lsdException w:qFormat="1" w:uiPriority="0" w:name="heading 9"/>
-    <w:lsdException w:unhideWhenUsed="0" w:uiPriority="0" w:semiHidden="0" w:name="index 1"/>
-    <w:lsdException w:unhideWhenUsed="0" w:uiPriority="0" w:semiHidden="0" w:name="index 2"/>
-    <w:lsdException w:unhideWhenUsed="0" w:uiPriority="0" w:semiHidden="0" w:name="index 3"/>
-    <w:lsdException w:unhideWhenUsed="0" w:uiPriority="0" w:semiHidden="0" w:name="index 4"/>
-    <w:lsdException w:unhideWhenUsed="0" w:uiPriority="0" w:semiHidden="0" w:name="index 5"/>
-    <w:lsdException w:unhideWhenUsed="0" w:uiPriority="0" w:semiHidden="0" w:name="index 6"/>
-    <w:lsdException w:unhideWhenUsed="0" w:uiPriority="0" w:semiHidden="0" w:name="index 7"/>
-    <w:lsdException w:unhideWhenUsed="0" w:uiPriority="0" w:semiHidden="0" w:name="index 8"/>
-    <w:lsdException w:unhideWhenUsed="0" w:uiPriority="0" w:semiHidden="0" w:name="index 9"/>
-    <w:lsdException w:unhideWhenUsed="0" w:uiPriority="0" w:semiHidden="0" w:name="toc 1"/>
-    <w:lsdException w:unhideWhenUsed="0" w:uiPriority="0" w:semiHidden="0" w:name="toc 2"/>
-    <w:lsdException w:unhideWhenUsed="0" w:uiPriority="0" w:semiHidden="0" w:name="toc 3"/>
-    <w:lsdException w:unhideWhenUsed="0" w:uiPriority="0" w:semiHidden="0" w:name="toc 4"/>
-    <w:lsdException w:unhideWhenUsed="0" w:uiPriority="0" w:semiHidden="0" w:name="toc 5"/>
-    <w:lsdException w:unhideWhenUsed="0" w:uiPriority="0" w:semiHidden="0" w:name="toc 6"/>
-    <w:lsdException w:unhideWhenUsed="0" w:uiPriority="0" w:semiHidden="0" w:name="toc 7"/>
-    <w:lsdException w:unhideWhenUsed="0" w:uiPriority="0" w:semiHidden="0" w:name="toc 8"/>
-    <w:lsdException w:unhideWhenUsed="0" w:uiPriority="0" w:semiHidden="0" w:name="toc 9"/>
-    <w:lsdException w:unhideWhenUsed="0" w:uiPriority="0" w:semiHidden="0" w:name="Normal Indent"/>
-    <w:lsdException w:unhideWhenUsed="0" w:uiPriority="0" w:semiHidden="0" w:name="footnote text"/>
-    <w:lsdException w:unhideWhenUsed="0" w:uiPriority="0" w:semiHidden="0" w:name="annotation text"/>
-    <w:lsdException w:qFormat="1" w:unhideWhenUsed="0" w:uiPriority="0" w:semiHidden="0" w:name="header"/>
-    <w:lsdException w:qFormat="1" w:unhideWhenUsed="0" w:uiPriority="0" w:semiHidden="0" w:name="footer"/>
-    <w:lsdException w:unhideWhenUsed="0" w:uiPriority="0" w:semiHidden="0" w:name="index heading"/>
-    <w:lsdException w:qFormat="1" w:uiPriority="0" w:name="caption"/>
-    <w:lsdException w:unhideWhenUsed="0" w:uiPriority="0" w:semiHidden="0" w:name="table of figures"/>
-    <w:lsdException w:unhideWhenUsed="0" w:uiPriority="0" w:semiHidden="0" w:name="envelope address"/>
-    <w:lsdException w:unhideWhenUsed="0" w:uiPriority="0" w:semiHidden="0" w:name="envelope return"/>
-    <w:lsdException w:unhideWhenUsed="0" w:uiPriority="0" w:semiHidden="0" w:name="footnote reference"/>
-    <w:lsdException w:unhideWhenUsed="0" w:uiPriority="0" w:semiHidden="0" w:name="annotation reference"/>
-    <w:lsdException w:unhideWhenUsed="0" w:uiPriority="0" w:semiHidden="0" w:name="line number"/>
-    <w:lsdException w:unhideWhenUsed="0" w:uiPriority="0" w:semiHidden="0" w:name="page number"/>
-    <w:lsdException w:unhideWhenUsed="0" w:uiPriority="0" w:semiHidden="0" w:name="endnote reference"/>
-    <w:lsdException w:unhideWhenUsed="0" w:uiPriority="0" w:semiHidden="0" w:name="endnote text"/>
-    <w:lsdException w:unhideWhenUsed="0" w:uiPriority="0" w:semiHidden="0" w:name="table of authorities"/>
-    <w:lsdException w:unhideWhenUsed="0" w:uiPriority="0" w:semiHidden="0" w:name="macro"/>
-    <w:lsdException w:unhideWhenUsed="0" w:uiPriority="0" w:semiHidden="0" w:name="toa heading"/>
-    <w:lsdException w:unhideWhenUsed="0" w:uiPriority="0" w:semiHidden="0" w:name="List"/>
-    <w:lsdException w:unhideWhenUsed="0" w:uiPriority="0" w:semiHidden="0" w:name="List Bullet"/>
-    <w:lsdException w:unhideWhenUsed="0" w:uiPriority="0" w:semiHidden="0" w:name="List Number"/>
-    <w:lsdException w:unhideWhenUsed="0" w:uiPriority="0" w:semiHidden="0" w:name="List 2"/>
-    <w:lsdException w:unhideWhenUsed="0" w:uiPriority="0" w:semiHidden="0" w:name="List 3"/>
-    <w:lsdException w:unhideWhenUsed="0" w:uiPriority="0" w:semiHidden="0" w:name="List 4"/>
-    <w:lsdException w:unhideWhenUsed="0" w:uiPriority="0" w:semiHidden="0" w:name="List 5"/>
-    <w:lsdException w:unhideWhenUsed="0" w:uiPriority="0" w:semiHidden="0" w:name="List Bullet 2"/>
-    <w:lsdException w:unhideWhenUsed="0" w:uiPriority="0" w:semiHidden="0" w:name="List Bullet 3"/>
-    <w:lsdException w:unhideWhenUsed="0" w:uiPriority="0" w:semiHidden="0" w:name="List Bullet 4"/>
-    <w:lsdException w:unhideWhenUsed="0" w:uiPriority="0" w:semiHidden="0" w:name="List Bullet 5"/>
-    <w:lsdException w:unhideWhenUsed="0" w:uiPriority="0" w:semiHidden="0" w:name="List Number 2"/>
-    <w:lsdException w:unhideWhenUsed="0" w:uiPriority="0" w:semiHidden="0" w:name="List Number 3"/>
-    <w:lsdException w:unhideWhenUsed="0" w:uiPriority="0" w:semiHidden="0" w:name="List Number 4"/>
-    <w:lsdException w:unhideWhenUsed="0" w:uiPriority="0" w:semiHidden="0" w:name="List Number 5"/>
-    <w:lsdException w:qFormat="1" w:unhideWhenUsed="0" w:uiPriority="0" w:semiHidden="0" w:name="Title"/>
-    <w:lsdException w:unhideWhenUsed="0" w:uiPriority="0" w:semiHidden="0" w:name="Closing"/>
-    <w:lsdException w:unhideWhenUsed="0" w:uiPriority="0" w:semiHidden="0" w:name="Signature"/>
-    <w:lsdException w:qFormat="1" w:uiPriority="1" w:name="Default Paragraph Font"/>
-    <w:lsdException w:unhideWhenUsed="0" w:uiPriority="0" w:semiHidden="0" w:name="Body Text"/>
-    <w:lsdException w:unhideWhenUsed="0" w:uiPriority="0" w:semiHidden="0" w:name="Body Text Indent"/>
-    <w:lsdException w:unhideWhenUsed="0" w:uiPriority="0" w:semiHidden="0" w:name="List Continue"/>
-    <w:lsdException w:unhideWhenUsed="0" w:uiPriority="0" w:semiHidden="0" w:name="List Continue 2"/>
-    <w:lsdException w:unhideWhenUsed="0" w:uiPriority="0" w:semiHidden="0" w:name="List Continue 3"/>
-    <w:lsdException w:unhideWhenUsed="0" w:uiPriority="0" w:semiHidden="0" w:name="List Continue 4"/>
-    <w:lsdException w:unhideWhenUsed="0" w:uiPriority="0" w:semiHidden="0" w:name="List Continue 5"/>
-    <w:lsdException w:unhideWhenUsed="0" w:uiPriority="0" w:semiHidden="0" w:name="Message Header"/>
-    <w:lsdException w:qFormat="1" w:unhideWhenUsed="0" w:uiPriority="0" w:semiHidden="0" w:name="Subtitle"/>
-    <w:lsdException w:unhideWhenUsed="0" w:uiPriority="0" w:semiHidden="0" w:name="Salutation"/>
-    <w:lsdException w:unhideWhenUsed="0" w:uiPriority="0" w:semiHidden="0" w:name="Date"/>
-    <w:lsdException w:unhideWhenUsed="0" w:uiPriority="0" w:semiHidden="0" w:name="Body Text First Indent"/>
-    <w:lsdException w:unhideWhenUsed="0" w:uiPriority="0" w:semiHidden="0" w:name="Body Text First Indent 2"/>
-    <w:lsdException w:unhideWhenUsed="0" w:uiPriority="0" w:semiHidden="0" w:name="Note Heading"/>
-    <w:lsdException w:unhideWhenUsed="0" w:uiPriority="0" w:semiHidden="0" w:name="Body Text 2"/>
-    <w:lsdException w:unhideWhenUsed="0" w:uiPriority="0" w:semiHidden="0" w:name="Body Text 3"/>
-    <w:lsdException w:unhideWhenUsed="0" w:uiPriority="0" w:semiHidden="0" w:name="Body Text Indent 2"/>
-    <w:lsdException w:unhideWhenUsed="0" w:uiPriority="0" w:semiHidden="0" w:name="Body Text Indent 3"/>
-    <w:lsdException w:unhideWhenUsed="0" w:uiPriority="0" w:semiHidden="0" w:name="Block Text"/>
-    <w:lsdException w:unhideWhenUsed="0" w:uiPriority="0" w:semiHidden="0" w:name="Hyperlink"/>
-    <w:lsdException w:unhideWhenUsed="0" w:uiPriority="0" w:semiHidden="0" w:name="FollowedHyperlink"/>
-    <w:lsdException w:qFormat="1" w:unhideWhenUsed="0" w:uiPriority="0" w:semiHidden="0" w:name="Strong"/>
-    <w:lsdException w:qFormat="1" w:unhideWhenUsed="0" w:uiPriority="0" w:semiHidden="0" w:name="Emphasis"/>
-    <w:lsdException w:unhideWhenUsed="0" w:uiPriority="0" w:semiHidden="0" w:name="Document Map"/>
-    <w:lsdException w:unhideWhenUsed="0" w:uiPriority="0" w:semiHidden="0" w:name="Plain Text"/>
-    <w:lsdException w:unhideWhenUsed="0" w:uiPriority="0" w:semiHidden="0" w:name="E-mail Signature"/>
-    <w:lsdException w:unhideWhenUsed="0" w:uiPriority="0" w:semiHidden="0" w:name="Normal (Web)"/>
-    <w:lsdException w:unhideWhenUsed="0" w:uiPriority="0" w:semiHidden="0" w:name="HTML Acronym"/>
-    <w:lsdException w:unhideWhenUsed="0" w:uiPriority="0" w:semiHidden="0" w:name="HTML Address"/>
-    <w:lsdException w:unhideWhenUsed="0" w:uiPriority="0" w:semiHidden="0" w:name="HTML Cite"/>
-    <w:lsdException w:unhideWhenUsed="0" w:uiPriority="0" w:semiHidden="0" w:name="HTML Code"/>
-    <w:lsdException w:unhideWhenUsed="0" w:uiPriority="0" w:semiHidden="0" w:name="HTML Definition"/>
-    <w:lsdException w:unhideWhenUsed="0" w:uiPriority="0" w:semiHidden="0" w:name="HTML Keyboard"/>
-    <w:lsdException w:unhideWhenUsed="0" w:uiPriority="0" w:semiHidden="0" w:name="HTML Preformatted"/>
-    <w:lsdException w:unhideWhenUsed="0" w:uiPriority="0" w:semiHidden="0" w:name="HTML Sample"/>
-    <w:lsdException w:unhideWhenUsed="0" w:uiPriority="0" w:semiHidden="0" w:name="HTML Typewriter"/>
-    <w:lsdException w:unhideWhenUsed="0" w:uiPriority="0" w:semiHidden="0" w:name="HTML Variable"/>
-    <w:lsdException w:uiPriority="99" w:name="Normal Table"/>
-    <w:lsdException w:unhideWhenUsed="0" w:uiPriority="0" w:semiHidden="0" w:name="annotation subject"/>
-    <w:lsdException w:uiPriority="0" w:name="Table Simple 1"/>
-    <w:lsdException w:uiPriority="0" w:name="Table Simple 2"/>
-    <w:lsdException w:uiPriority="0" w:name="Table Simple 3"/>
-    <w:lsdException w:uiPriority="0" w:name="Table Classic 1"/>
-    <w:lsdException w:uiPriority="0" w:name="Table Classic 2"/>
-    <w:lsdException w:uiPriority="0" w:name="Table Classic 3"/>
-    <w:lsdException w:uiPriority="0" w:name="Table Classic 4"/>
-    <w:lsdException w:uiPriority="0" w:name="Table Colorful 1"/>
-    <w:lsdException w:uiPriority="0" w:name="Table Colorful 2"/>
-    <w:lsdException w:uiPriority="0" w:name="Table Colorful 3"/>
-    <w:lsdException w:uiPriority="0" w:name="Table Columns 1"/>
-    <w:lsdException w:uiPriority="0" w:name="Table Columns 2"/>
-    <w:lsdException w:uiPriority="0" w:name="Table Columns 3"/>
-    <w:lsdException w:uiPriority="0" w:name="Table Columns 4"/>
-    <w:lsdException w:uiPriority="0" w:name="Table Columns 5"/>
-    <w:lsdException w:uiPriority="0" w:name="Table Grid 1"/>
-    <w:lsdException w:uiPriority="0" w:name="Table Grid 2"/>
-    <w:lsdException w:uiPriority="0" w:name="Table Grid 3"/>
-    <w:lsdException w:uiPriority="0" w:name="Table Grid 4"/>
-    <w:lsdException w:uiPriority="0" w:name="Table Grid 5"/>
-    <w:lsdException w:uiPriority="0" w:name="Table Grid 6"/>
-    <w:lsdException w:uiPriority="0" w:name="Table Grid 7"/>
-    <w:lsdException w:uiPriority="0" w:name="Table Grid 8"/>
-    <w:lsdException w:uiPriority="0" w:name="Table List 1"/>
-    <w:lsdException w:uiPriority="0" w:name="Table List 2"/>
-    <w:lsdException w:uiPriority="0" w:name="Table List 3"/>
-    <w:lsdException w:uiPriority="0" w:name="Table List 4"/>
-    <w:lsdException w:uiPriority="0" w:name="Table List 5"/>
-    <w:lsdException w:uiPriority="0" w:name="Table List 6"/>
-    <w:lsdException w:uiPriority="0" w:name="Table List 7"/>
-    <w:lsdException w:uiPriority="0" w:name="Table List 8"/>
-    <w:lsdException w:uiPriority="0" w:name="Table 3D effects 1"/>
-    <w:lsdException w:uiPriority="0" w:name="Table 3D effects 2"/>
-    <w:lsdException w:uiPriority="0" w:name="Table 3D effects 3"/>
-    <w:lsdException w:uiPriority="0" w:name="Table Contemporary"/>
-    <w:lsdException w:uiPriority="0" w:name="Table Elegant"/>
-    <w:lsdException w:uiPriority="0" w:name="Table Professional"/>
-    <w:lsdException w:uiPriority="0" w:name="Table Subtle 1"/>
-    <w:lsdException w:uiPriority="0" w:name="Table Subtle 2"/>
-    <w:lsdException w:uiPriority="0" w:name="Table Web 1"/>
-    <w:lsdException w:uiPriority="0" w:name="Table Web 2"/>
-    <w:lsdException w:uiPriority="0" w:name="Table Web 3"/>
-    <w:lsdException w:qFormat="1" w:unhideWhenUsed="0" w:uiPriority="0" w:semiHidden="0" w:name="Balloon Text"/>
-    <w:lsdException w:unhideWhenUsed="0" w:uiPriority="0" w:semiHidden="0" w:name="Table Grid"/>
-    <w:lsdException w:uiPriority="0" w:name="Table Theme"/>
-    <w:lsdException w:unhideWhenUsed="0" w:uiPriority="60" w:semiHidden="0" w:name="Light Shading"/>
-    <w:lsdException w:unhideWhenUsed="0" w:uiPriority="61" w:semiHidden="0" w:name="Light List"/>
-    <w:lsdException w:unhideWhenUsed="0" w:uiPriority="62" w:semiHidden="0" w:name="Light Grid"/>
-    <w:lsdException w:unhideWhenUsed="0" w:uiPriority="63" w:semiHidden="0" w:name="Medium Shading 1"/>
-    <w:lsdException w:unhideWhenUsed="0" w:uiPriority="64" w:semiHidden="0" w:name="Medium Shading 2"/>
-    <w:lsdException w:unhideWhenUsed="0" w:uiPriority="65" w:semiHidden="0" w:name="Medium List 1"/>
-    <w:lsdException w:unhideWhenUsed="0" w:uiPriority="66" w:semiHidden="0" w:name="Medium List 2"/>
-    <w:lsdException w:unhideWhenUsed="0" w:uiPriority="67" w:semiHidden="0" w:name="Medium Grid 1"/>
-    <w:lsdException w:unhideWhenUsed="0" w:uiPriority="68" w:semiHidden="0" w:name="Medium Grid 2"/>
-    <w:lsdException w:unhideWhenUsed="0" w:uiPriority="69" w:semiHidden="0" w:name="Medium Grid 3"/>
-    <w:lsdException w:unhideWhenUsed="0" w:uiPriority="70" w:semiHidden="0" w:name="Dark List"/>
-    <w:lsdException w:unhideWhenUsed="0" w:uiPriority="71" w:semiHidden="0" w:name="Colorful Shading"/>
-    <w:lsdException w:unhideWhenUsed="0" w:uiPriority="72" w:semiHidden="0" w:name="Colorful List"/>
-    <w:lsdException w:unhideWhenUsed="0" w:uiPriority="73" w:semiHidden="0" w:name="Colorful Grid"/>
-    <w:lsdException w:unhideWhenUsed="0" w:uiPriority="60" w:semiHidden="0" w:name="Light Shading Accent 1"/>
-    <w:lsdException w:unhideWhenUsed="0" w:uiPriority="61" w:semiHidden="0" w:name="Light List Accent 1"/>
-    <w:lsdException w:unhideWhenUsed="0" w:uiPriority="62" w:semiHidden="0" w:name="Light Grid Accent 1"/>
-    <w:lsdException w:unhideWhenUsed="0" w:uiPriority="63" w:semiHidden="0" w:name="Medium Shading 1 Accent 1"/>
-    <w:lsdException w:unhideWhenUsed="0" w:uiPriority="64" w:semiHidden="0" w:name="Medium Shading 2 Accent 1"/>
-    <w:lsdException w:unhideWhenUsed="0" w:uiPriority="65" w:semiHidden="0" w:name="Medium List 1 Accent 1"/>
-    <w:lsdException w:unhideWhenUsed="0" w:uiPriority="66" w:semiHidden="0" w:name="Medium List 2 Accent 1"/>
-    <w:lsdException w:unhideWhenUsed="0" w:uiPriority="67" w:semiHidden="0" w:name="Medium Grid 1 Accent 1"/>
-    <w:lsdException w:unhideWhenUsed="0" w:uiPriority="68" w:semiHidden="0" w:name="Medium Grid 2 Accent 1"/>
-    <w:lsdException w:unhideWhenUsed="0" w:uiPriority="69" w:semiHidden="0" w:name="Medium Grid 3 Accent 1"/>
-    <w:lsdException w:unhideWhenUsed="0" w:uiPriority="70" w:semiHidden="0" w:name="Dark List Accent 1"/>
-    <w:lsdException w:unhideWhenUsed="0" w:uiPriority="71" w:semiHidden="0" w:name="Colorful Shading Accent 1"/>
-    <w:lsdException w:unhideWhenUsed="0" w:uiPriority="72" w:semiHidden="0" w:name="Colorful List Accent 1"/>
-    <w:lsdException w:unhideWhenUsed="0" w:uiPriority="73" w:semiHidden="0" w:name="Colorful Grid Accent 1"/>
-    <w:lsdException w:unhideWhenUsed="0" w:uiPriority="60" w:semiHidden="0" w:name="Light Shading Accent 2"/>
-    <w:lsdException w:unhideWhenUsed="0" w:uiPriority="61" w:semiHidden="0" w:name="Light List Accent 2"/>
-    <w:lsdException w:unhideWhenUsed="0" w:uiPriority="62" w:semiHidden="0" w:name="Light Grid Accent 2"/>
-    <w:lsdException w:unhideWhenUsed="0" w:uiPriority="63" w:semiHidden="0" w:name="Medium Shading 1 Accent 2"/>
-    <w:lsdException w:unhideWhenUsed="0" w:uiPriority="64" w:semiHidden="0" w:name="Medium Shading 2 Accent 2"/>
-    <w:lsdException w:unhideWhenUsed="0" w:uiPriority="65" w:semiHidden="0" w:name="Medium List 1 Accent 2"/>
-    <w:lsdException w:unhideWhenUsed="0" w:uiPriority="66" w:semiHidden="0" w:name="Medium List 2 Accent 2"/>
-    <w:lsdException w:unhideWhenUsed="0" w:uiPriority="67" w:semiHidden="0" w:name="Medium Grid 1 Accent 2"/>
-    <w:lsdException w:unhideWhenUsed="0" w:uiPriority="68" w:semiHidden="0" w:name="Medium Grid 2 Accent 2"/>
-    <w:lsdException w:unhideWhenUsed="0" w:uiPriority="69" w:semiHidden="0" w:name="Medium Grid 3 Accent 2"/>
-    <w:lsdException w:unhideWhenUsed="0" w:uiPriority="70" w:semiHidden="0" w:name="Dark List Accent 2"/>
-    <w:lsdException w:unhideWhenUsed="0" w:uiPriority="71" w:semiHidden="0" w:name="Colorful Shading Accent 2"/>
-    <w:lsdException w:unhideWhenUsed="0" w:uiPriority="72" w:semiHidden="0" w:name="Colorful List Accent 2"/>
-    <w:lsdException w:unhideWhenUsed="0" w:uiPriority="73" w:semiHidden="0" w:name="Colorful Grid Accent 2"/>
-    <w:lsdException w:unhideWhenUsed="0" w:uiPriority="60" w:semiHidden="0" w:name="Light Shading Accent 3"/>
-    <w:lsdException w:unhideWhenUsed="0" w:uiPriority="61" w:semiHidden="0" w:name="Light List Accent 3"/>
-    <w:lsdException w:unhideWhenUsed="0" w:uiPriority="62" w:semiHidden="0" w:name="Light Grid Accent 3"/>
-    <w:lsdException w:unhideWhenUsed="0" w:uiPriority="63" w:semiHidden="0" w:name="Medium Shading 1 Accent 3"/>
-    <w:lsdException w:unhideWhenUsed="0" w:uiPriority="64" w:semiHidden="0" w:name="Medium Shading 2 Accent 3"/>
-    <w:lsdException w:unhideWhenUsed="0" w:uiPriority="65" w:semiHidden="0" w:name="Medium List 1 Accent 3"/>
-    <w:lsdException w:unhideWhenUsed="0" w:uiPriority="66" w:semiHidden="0" w:name="Medium List 2 Accent 3"/>
-    <w:lsdException w:unhideWhenUsed="0" w:uiPriority="67" w:semiHidden="0" w:name="Medium Grid 1 Accent 3"/>
-    <w:lsdException w:unhideWhenUsed="0" w:uiPriority="68" w:semiHidden="0" w:name="Medium Grid 2 Accent 3"/>
-    <w:lsdException w:unhideWhenUsed="0" w:uiPriority="69" w:semiHidden="0" w:name="Medium Grid 3 Accent 3"/>
-    <w:lsdException w:unhideWhenUsed="0" w:uiPriority="70" w:semiHidden="0" w:name="Dark List Accent 3"/>
-    <w:lsdException w:unhideWhenUsed="0" w:uiPriority="71" w:semiHidden="0" w:name="Colorful Shading Accent 3"/>
-    <w:lsdException w:unhideWhenUsed="0" w:uiPriority="72" w:semiHidden="0" w:name="Colorful List Accent 3"/>
-    <w:lsdException w:unhideWhenUsed="0" w:uiPriority="73" w:semiHidden="0" w:name="Colorful Grid Accent 3"/>
-    <w:lsdException w:unhideWhenUsed="0" w:uiPriority="60" w:semiHidden="0" w:name="Light Shading Accent 4"/>
-    <w:lsdException w:unhideWhenUsed="0" w:uiPriority="61" w:semiHidden="0" w:name="Light List Accent 4"/>
-    <w:lsdException w:unhideWhenUsed="0" w:uiPriority="62" w:semiHidden="0" w:name="Light Grid Accent 4"/>
-    <w:lsdException w:unhideWhenUsed="0" w:uiPriority="63" w:semiHidden="0" w:name="Medium Shading 1 Accent 4"/>
-    <w:lsdException w:unhideWhenUsed="0" w:uiPriority="64" w:semiHidden="0" w:name="Medium Shading 2 Accent 4"/>
-    <w:lsdException w:unhideWhenUsed="0" w:uiPriority="65" w:semiHidden="0" w:name="Medium List 1 Accent 4"/>
-    <w:lsdException w:unhideWhenUsed="0" w:uiPriority="66" w:semiHidden="0" w:name="Medium List 2 Accent 4"/>
-    <w:lsdException w:unhideWhenUsed="0" w:uiPriority="67" w:semiHidden="0" w:name="Medium Grid 1 Accent 4"/>
-    <w:lsdException w:unhideWhenUsed="0" w:uiPriority="68" w:semiHidden="0" w:name="Medium Grid 2 Accent 4"/>
-    <w:lsdException w:unhideWhenUsed="0" w:uiPriority="69" w:semiHidden="0" w:name="Medium Grid 3 Accent 4"/>
-    <w:lsdException w:unhideWhenUsed="0" w:uiPriority="70" w:semiHidden="0" w:name="Dark List Accent 4"/>
-    <w:lsdException w:unhideWhenUsed="0" w:uiPriority="71" w:semiHidden="0" w:name="Colorful Shading Accent 4"/>
-    <w:lsdException w:unhideWhenUsed="0" w:uiPriority="72" w:semiHidden="0" w:name="Colorful List Accent 4"/>
-    <w:lsdException w:unhideWhenUsed="0" w:uiPriority="73" w:semiHidden="0" w:name="Colorful Grid Accent 4"/>
-    <w:lsdException w:unhideWhenUsed="0" w:uiPriority="60" w:semiHidden="0" w:name="Light Shading Accent 5"/>
-    <w:lsdException w:unhideWhenUsed="0" w:uiPriority="61" w:semiHidden="0" w:name="Light List Accent 5"/>
-    <w:lsdException w:unhideWhenUsed="0" w:uiPriority="62" w:semiHidden="0" w:name="Light Grid Accent 5"/>
-    <w:lsdException w:unhideWhenUsed="0" w:uiPriority="63" w:semiHidden="0" w:name="Medium Shading 1 Accent 5"/>
-    <w:lsdException w:unhideWhenUsed="0" w:uiPriority="64" w:semiHidden="0" w:name="Medium Shading 2 Accent 5"/>
-    <w:lsdException w:unhideWhenUsed="0" w:uiPriority="65" w:semiHidden="0" w:name="Medium List 1 Accent 5"/>
-    <w:lsdException w:unhideWhenUsed="0" w:uiPriority="66" w:semiHidden="0" w:name="Medium List 2 Accent 5"/>
-    <w:lsdException w:unhideWhenUsed="0" w:uiPriority="67" w:semiHidden="0" w:name="Medium Grid 1 Accent 5"/>
-    <w:lsdException w:unhideWhenUsed="0" w:uiPriority="68" w:semiHidden="0" w:name="Medium Grid 2 Accent 5"/>
-    <w:lsdException w:unhideWhenUsed="0" w:uiPriority="69" w:semiHidden="0" w:name="Medium Grid 3 Accent 5"/>
-    <w:lsdException w:unhideWhenUsed="0" w:uiPriority="70" w:semiHidden="0" w:name="Dark List Accent 5"/>
-    <w:lsdException w:unhideWhenUsed="0" w:uiPriority="71" w:semiHidden="0" w:name="Colorful Shading Accent 5"/>
-    <w:lsdException w:unhideWhenUsed="0" w:uiPriority="72" w:semiHidden="0" w:name="Colorful List Accent 5"/>
-    <w:lsdException w:unhideWhenUsed="0" w:uiPriority="73" w:semiHidden="0" w:name="Colorful Grid Accent 5"/>
-    <w:lsdException w:unhideWhenUsed="0" w:uiPriority="60" w:semiHidden="0" w:name="Light Shading Accent 6"/>
-    <w:lsdException w:unhideWhenUsed="0" w:uiPriority="61" w:semiHidden="0" w:name="Light List Accent 6"/>
-    <w:lsdException w:unhideWhenUsed="0" w:uiPriority="62" w:semiHidden="0" w:name="Light Grid Accent 6"/>
-    <w:lsdException w:unhideWhenUsed="0" w:uiPriority="63" w:semiHidden="0" w:name="Medium Shading 1 Accent 6"/>
-    <w:lsdException w:unhideWhenUsed="0" w:uiPriority="64" w:semiHidden="0" w:name="Medium Shading 2 Accent 6"/>
-    <w:lsdException w:unhideWhenUsed="0" w:uiPriority="65" w:semiHidden="0" w:name="Medium List 1 Accent 6"/>
-    <w:lsdException w:unhideWhenUsed="0" w:uiPriority="66" w:semiHidden="0" w:name="Medium List 2 Accent 6"/>
-    <w:lsdException w:unhideWhenUsed="0" w:uiPriority="67" w:semiHidden="0" w:name="Medium Grid 1 Accent 6"/>
-    <w:lsdException w:unhideWhenUsed="0" w:uiPriority="68" w:semiHidden="0" w:name="Medium Grid 2 Accent 6"/>
-    <w:lsdException w:unhideWhenUsed="0" w:uiPriority="69" w:semiHidden="0" w:name="Medium Grid 3 Accent 6"/>
-    <w:lsdException w:unhideWhenUsed="0" w:uiPriority="70" w:semiHidden="0" w:name="Dark List Accent 6"/>
-    <w:lsdException w:unhideWhenUsed="0" w:uiPriority="71" w:semiHidden="0" w:name="Colorful Shading Accent 6"/>
-    <w:lsdException w:unhideWhenUsed="0" w:uiPriority="72" w:semiHidden="0" w:name="Colorful List Accent 6"/>
-    <w:lsdException w:unhideWhenUsed="0" w:uiPriority="73" w:semiHidden="0" w:name="Colorful Grid Accent 6"/>
+  <w:latentStyles w:defLockedState="0" w:defUIPriority="0" w:defSemiHidden="0" w:defUnhideWhenUsed="0" w:defQFormat="0" w:count="376">
+    <w:lsdException w:name="Normal" w:qFormat="1"/>
+    <w:lsdException w:name="heading 1" w:uiPriority="9" w:qFormat="1"/>
+    <w:lsdException w:name="heading 2" w:semiHidden="1" w:unhideWhenUsed="1" w:qFormat="1"/>
+    <w:lsdException w:name="heading 3" w:semiHidden="1" w:unhideWhenUsed="1" w:qFormat="1"/>
+    <w:lsdException w:name="heading 4" w:semiHidden="1" w:unhideWhenUsed="1" w:qFormat="1"/>
+    <w:lsdException w:name="heading 5" w:semiHidden="1" w:unhideWhenUsed="1" w:qFormat="1"/>
+    <w:lsdException w:name="heading 6" w:semiHidden="1" w:unhideWhenUsed="1" w:qFormat="1"/>
+    <w:lsdException w:name="heading 7" w:semiHidden="1" w:unhideWhenUsed="1" w:qFormat="1"/>
+    <w:lsdException w:name="heading 8" w:semiHidden="1" w:unhideWhenUsed="1" w:qFormat="1"/>
+    <w:lsdException w:name="heading 9" w:semiHidden="1" w:unhideWhenUsed="1" w:qFormat="1"/>
+    <w:lsdException w:name="header" w:qFormat="1"/>
+    <w:lsdException w:name="footer" w:qFormat="1"/>
+    <w:lsdException w:name="caption" w:semiHidden="1" w:unhideWhenUsed="1" w:qFormat="1"/>
+    <w:lsdException w:name="Title" w:qFormat="1"/>
+    <w:lsdException w:name="Default Paragraph Font" w:semiHidden="1" w:uiPriority="1" w:unhideWhenUsed="1" w:qFormat="1"/>
+    <w:lsdException w:name="Subtitle" w:qFormat="1"/>
+    <w:lsdException w:name="Strong" w:qFormat="1"/>
+    <w:lsdException w:name="Emphasis" w:qFormat="1"/>
+    <w:lsdException w:name="HTML Top of Form" w:semiHidden="1" w:uiPriority="99" w:unhideWhenUsed="1"/>
+    <w:lsdException w:name="HTML Bottom of Form" w:semiHidden="1" w:uiPriority="99" w:unhideWhenUsed="1"/>
+    <w:lsdException w:name="Normal Table" w:semiHidden="1" w:uiPriority="99" w:unhideWhenUsed="1"/>
+    <w:lsdException w:name="No List" w:semiHidden="1" w:uiPriority="99" w:unhideWhenUsed="1"/>
+    <w:lsdException w:name="Outline List 1" w:semiHidden="1" w:uiPriority="99" w:unhideWhenUsed="1"/>
+    <w:lsdException w:name="Outline List 2" w:semiHidden="1" w:uiPriority="99" w:unhideWhenUsed="1"/>
+    <w:lsdException w:name="Outline List 3" w:semiHidden="1" w:uiPriority="99" w:unhideWhenUsed="1"/>
+    <w:lsdException w:name="Table Simple 1" w:semiHidden="1" w:unhideWhenUsed="1"/>
+    <w:lsdException w:name="Table Simple 2" w:semiHidden="1" w:unhideWhenUsed="1"/>
+    <w:lsdException w:name="Table Simple 3" w:semiHidden="1" w:unhideWhenUsed="1"/>
+    <w:lsdException w:name="Table Classic 1" w:semiHidden="1" w:unhideWhenUsed="1"/>
+    <w:lsdException w:name="Table Classic 2" w:semiHidden="1" w:unhideWhenUsed="1"/>
+    <w:lsdException w:name="Table Classic 3" w:semiHidden="1" w:unhideWhenUsed="1"/>
+    <w:lsdException w:name="Table Classic 4" w:semiHidden="1" w:unhideWhenUsed="1"/>
+    <w:lsdException w:name="Table Colorful 1" w:semiHidden="1" w:unhideWhenUsed="1"/>
+    <w:lsdException w:name="Table Colorful 2" w:semiHidden="1" w:unhideWhenUsed="1"/>
+    <w:lsdException w:name="Table Colorful 3" w:semiHidden="1" w:unhideWhenUsed="1"/>
+    <w:lsdException w:name="Table Columns 1" w:semiHidden="1" w:unhideWhenUsed="1"/>
+    <w:lsdException w:name="Table Columns 2" w:semiHidden="1" w:unhideWhenUsed="1"/>
+    <w:lsdException w:name="Table Columns 3" w:semiHidden="1" w:unhideWhenUsed="1"/>
+    <w:lsdException w:name="Table Columns 4" w:semiHidden="1" w:unhideWhenUsed="1"/>
+    <w:lsdException w:name="Table Columns 5" w:semiHidden="1" w:unhideWhenUsed="1"/>
+    <w:lsdException w:name="Table Grid 1" w:semiHidden="1" w:unhideWhenUsed="1"/>
+    <w:lsdException w:name="Table Grid 2" w:semiHidden="1" w:unhideWhenUsed="1"/>
+    <w:lsdException w:name="Table Grid 3" w:semiHidden="1" w:unhideWhenUsed="1"/>
+    <w:lsdException w:name="Table Grid 4" w:semiHidden="1" w:unhideWhenUsed="1"/>
+    <w:lsdException w:name="Table Grid 5" w:semiHidden="1" w:unhideWhenUsed="1"/>
+    <w:lsdException w:name="Table Grid 6" w:semiHidden="1" w:unhideWhenUsed="1"/>
+    <w:lsdException w:name="Table Grid 7" w:semiHidden="1" w:unhideWhenUsed="1"/>
+    <w:lsdException w:name="Table Grid 8" w:semiHidden="1" w:unhideWhenUsed="1"/>
+    <w:lsdException w:name="Table List 1" w:semiHidden="1" w:unhideWhenUsed="1"/>
+    <w:lsdException w:name="Table List 2" w:semiHidden="1" w:unhideWhenUsed="1"/>
+    <w:lsdException w:name="Table List 3" w:semiHidden="1" w:unhideWhenUsed="1"/>
+    <w:lsdException w:name="Table List 4" w:semiHidden="1" w:unhideWhenUsed="1"/>
+    <w:lsdException w:name="Table List 5" w:semiHidden="1" w:unhideWhenUsed="1"/>
+    <w:lsdException w:name="Table List 6" w:semiHidden="1" w:unhideWhenUsed="1"/>
+    <w:lsdException w:name="Table List 7" w:semiHidden="1" w:unhideWhenUsed="1"/>
+    <w:lsdException w:name="Table List 8" w:semiHidden="1" w:unhideWhenUsed="1"/>
+    <w:lsdException w:name="Table 3D effects 1" w:semiHidden="1" w:unhideWhenUsed="1"/>
+    <w:lsdException w:name="Table 3D effects 2" w:semiHidden="1" w:unhideWhenUsed="1"/>
+    <w:lsdException w:name="Table 3D effects 3" w:semiHidden="1" w:unhideWhenUsed="1"/>
+    <w:lsdException w:name="Table Contemporary" w:semiHidden="1" w:unhideWhenUsed="1"/>
+    <w:lsdException w:name="Table Elegant" w:semiHidden="1" w:unhideWhenUsed="1"/>
+    <w:lsdException w:name="Table Professional" w:semiHidden="1" w:unhideWhenUsed="1"/>
+    <w:lsdException w:name="Table Subtle 1" w:semiHidden="1" w:unhideWhenUsed="1"/>
+    <w:lsdException w:name="Table Subtle 2" w:semiHidden="1" w:unhideWhenUsed="1"/>
+    <w:lsdException w:name="Table Web 1" w:semiHidden="1" w:unhideWhenUsed="1"/>
+    <w:lsdException w:name="Table Web 2" w:semiHidden="1" w:unhideWhenUsed="1"/>
+    <w:lsdException w:name="Table Web 3" w:semiHidden="1" w:unhideWhenUsed="1"/>
+    <w:lsdException w:name="Balloon Text" w:qFormat="1"/>
+    <w:lsdException w:name="Table Theme" w:semiHidden="1" w:unhideWhenUsed="1"/>
+    <w:lsdException w:name="Placeholder Text" w:semiHidden="1" w:uiPriority="99"/>
+    <w:lsdException w:name="No Spacing" w:uiPriority="99"/>
+    <w:lsdException w:name="Light Shading" w:uiPriority="60"/>
+    <w:lsdException w:name="Light List" w:uiPriority="61"/>
+    <w:lsdException w:name="Light Grid" w:uiPriority="62"/>
+    <w:lsdException w:name="Medium Shading 1" w:uiPriority="63"/>
+    <w:lsdException w:name="Medium Shading 2" w:uiPriority="64"/>
+    <w:lsdException w:name="Medium List 1" w:uiPriority="65"/>
+    <w:lsdException w:name="Medium List 2" w:uiPriority="66"/>
+    <w:lsdException w:name="Medium Grid 1" w:uiPriority="67"/>
+    <w:lsdException w:name="Medium Grid 2" w:uiPriority="68"/>
+    <w:lsdException w:name="Medium Grid 3" w:uiPriority="69"/>
+    <w:lsdException w:name="Dark List" w:uiPriority="70"/>
+    <w:lsdException w:name="Colorful Shading" w:uiPriority="71"/>
+    <w:lsdException w:name="Colorful List" w:uiPriority="72"/>
+    <w:lsdException w:name="Colorful Grid" w:uiPriority="73"/>
+    <w:lsdException w:name="Light Shading Accent 1" w:uiPriority="60"/>
+    <w:lsdException w:name="Light List Accent 1" w:uiPriority="61"/>
+    <w:lsdException w:name="Light Grid Accent 1" w:uiPriority="62"/>
+    <w:lsdException w:name="Medium Shading 1 Accent 1" w:uiPriority="63"/>
+    <w:lsdException w:name="Medium Shading 2 Accent 1" w:uiPriority="64"/>
+    <w:lsdException w:name="Medium List 1 Accent 1" w:uiPriority="65"/>
+    <w:lsdException w:name="Revision" w:semiHidden="1" w:uiPriority="99"/>
+    <w:lsdException w:name="List Paragraph" w:uiPriority="99"/>
+    <w:lsdException w:name="Quote" w:uiPriority="99"/>
+    <w:lsdException w:name="Intense Quote" w:uiPriority="99"/>
+    <w:lsdException w:name="Medium List 2 Accent 1" w:uiPriority="66"/>
+    <w:lsdException w:name="Medium Grid 1 Accent 1" w:uiPriority="67"/>
+    <w:lsdException w:name="Medium Grid 2 Accent 1" w:uiPriority="68"/>
+    <w:lsdException w:name="Medium Grid 3 Accent 1" w:uiPriority="69"/>
+    <w:lsdException w:name="Dark List Accent 1" w:uiPriority="70"/>
+    <w:lsdException w:name="Colorful Shading Accent 1" w:uiPriority="71"/>
+    <w:lsdException w:name="Colorful List Accent 1" w:uiPriority="72"/>
+    <w:lsdException w:name="Colorful Grid Accent 1" w:uiPriority="73"/>
+    <w:lsdException w:name="Light Shading Accent 2" w:uiPriority="60"/>
+    <w:lsdException w:name="Light List Accent 2" w:uiPriority="61"/>
+    <w:lsdException w:name="Light Grid Accent 2" w:uiPriority="62"/>
+    <w:lsdException w:name="Medium Shading 1 Accent 2" w:uiPriority="63"/>
+    <w:lsdException w:name="Medium Shading 2 Accent 2" w:uiPriority="64"/>
+    <w:lsdException w:name="Medium List 1 Accent 2" w:uiPriority="65"/>
+    <w:lsdException w:name="Medium List 2 Accent 2" w:uiPriority="66"/>
+    <w:lsdException w:name="Medium Grid 1 Accent 2" w:uiPriority="67"/>
+    <w:lsdException w:name="Medium Grid 2 Accent 2" w:uiPriority="68"/>
+    <w:lsdException w:name="Medium Grid 3 Accent 2" w:uiPriority="69"/>
+    <w:lsdException w:name="Dark List Accent 2" w:uiPriority="70"/>
+    <w:lsdException w:name="Colorful Shading Accent 2" w:uiPriority="71"/>
+    <w:lsdException w:name="Colorful List Accent 2" w:uiPriority="72"/>
+    <w:lsdException w:name="Colorful Grid Accent 2" w:uiPriority="73"/>
+    <w:lsdException w:name="Light Shading Accent 3" w:uiPriority="60"/>
+    <w:lsdException w:name="Light List Accent 3" w:uiPriority="61"/>
+    <w:lsdException w:name="Light Grid Accent 3" w:uiPriority="62"/>
+    <w:lsdException w:name="Medium Shading 1 Accent 3" w:uiPriority="63"/>
+    <w:lsdException w:name="Medium Shading 2 Accent 3" w:uiPriority="64"/>
+    <w:lsdException w:name="Medium List 1 Accent 3" w:uiPriority="65"/>
+    <w:lsdException w:name="Medium List 2 Accent 3" w:uiPriority="66"/>
+    <w:lsdException w:name="Medium Grid 1 Accent 3" w:uiPriority="67"/>
+    <w:lsdException w:name="Medium Grid 2 Accent 3" w:uiPriority="68"/>
+    <w:lsdException w:name="Medium Grid 3 Accent 3" w:uiPriority="69"/>
+    <w:lsdException w:name="Dark List Accent 3" w:uiPriority="70"/>
+    <w:lsdException w:name="Colorful Shading Accent 3" w:uiPriority="71"/>
+    <w:lsdException w:name="Colorful List Accent 3" w:uiPriority="72"/>
+    <w:lsdException w:name="Colorful Grid Accent 3" w:uiPriority="73"/>
+    <w:lsdException w:name="Light Shading Accent 4" w:uiPriority="60"/>
+    <w:lsdException w:name="Light List Accent 4" w:uiPriority="61"/>
+    <w:lsdException w:name="Light Grid Accent 4" w:uiPriority="62"/>
+    <w:lsdException w:name="Medium Shading 1 Accent 4" w:uiPriority="63"/>
+    <w:lsdException w:name="Medium Shading 2 Accent 4" w:uiPriority="64"/>
+    <w:lsdException w:name="Medium List 1 Accent 4" w:uiPriority="65"/>
+    <w:lsdException w:name="Medium List 2 Accent 4" w:uiPriority="66"/>
+    <w:lsdException w:name="Medium Grid 1 Accent 4" w:uiPriority="67"/>
+    <w:lsdException w:name="Medium Grid 2 Accent 4" w:uiPriority="68"/>
+    <w:lsdException w:name="Medium Grid 3 Accent 4" w:uiPriority="69"/>
+    <w:lsdException w:name="Dark List Accent 4" w:uiPriority="70"/>
+    <w:lsdException w:name="Colorful Shading Accent 4" w:uiPriority="71"/>
+    <w:lsdException w:name="Colorful List Accent 4" w:uiPriority="72"/>
+    <w:lsdException w:name="Colorful Grid Accent 4" w:uiPriority="73"/>
+    <w:lsdException w:name="Light Shading Accent 5" w:uiPriority="60"/>
+    <w:lsdException w:name="Light List Accent 5" w:uiPriority="61"/>
+    <w:lsdException w:name="Light Grid Accent 5" w:uiPriority="62"/>
+    <w:lsdException w:name="Medium Shading 1 Accent 5" w:uiPriority="63"/>
+    <w:lsdException w:name="Medium Shading 2 Accent 5" w:uiPriority="64"/>
+    <w:lsdException w:name="Medium List 1 Accent 5" w:uiPriority="65"/>
+    <w:lsdException w:name="Medium List 2 Accent 5" w:uiPriority="66"/>
+    <w:lsdException w:name="Medium Grid 1 Accent 5" w:uiPriority="67"/>
+    <w:lsdException w:name="Medium Grid 2 Accent 5" w:uiPriority="68"/>
+    <w:lsdException w:name="Medium Grid 3 Accent 5" w:uiPriority="69"/>
+    <w:lsdException w:name="Dark List Accent 5" w:uiPriority="70"/>
+    <w:lsdException w:name="Colorful Shading Accent 5" w:uiPriority="71"/>
+    <w:lsdException w:name="Colorful List Accent 5" w:uiPriority="72"/>
+    <w:lsdException w:name="Colorful Grid Accent 5" w:uiPriority="73"/>
+    <w:lsdException w:name="Light Shading Accent 6" w:uiPriority="60"/>
+    <w:lsdException w:name="Light List Accent 6" w:uiPriority="61"/>
+    <w:lsdException w:name="Light Grid Accent 6" w:uiPriority="62"/>
+    <w:lsdException w:name="Medium Shading 1 Accent 6" w:uiPriority="63"/>
+    <w:lsdException w:name="Medium Shading 2 Accent 6" w:uiPriority="64"/>
+    <w:lsdException w:name="Medium List 1 Accent 6" w:uiPriority="65"/>
+    <w:lsdException w:name="Medium List 2 Accent 6" w:uiPriority="66"/>
+    <w:lsdException w:name="Medium Grid 1 Accent 6" w:uiPriority="67"/>
+    <w:lsdException w:name="Medium Grid 2 Accent 6" w:uiPriority="68"/>
+    <w:lsdException w:name="Medium Grid 3 Accent 6" w:uiPriority="69"/>
+    <w:lsdException w:name="Dark List Accent 6" w:uiPriority="70"/>
+    <w:lsdException w:name="Colorful Shading Accent 6" w:uiPriority="71"/>
+    <w:lsdException w:name="Colorful List Accent 6" w:uiPriority="72"/>
+    <w:lsdException w:name="Colorful Grid Accent 6" w:uiPriority="73"/>
+    <w:lsdException w:name="Subtle Emphasis" w:uiPriority="19" w:qFormat="1"/>
+    <w:lsdException w:name="Intense Emphasis" w:uiPriority="21" w:qFormat="1"/>
+    <w:lsdException w:name="Subtle Reference" w:uiPriority="31" w:qFormat="1"/>
+    <w:lsdException w:name="Intense Reference" w:uiPriority="32" w:qFormat="1"/>
+    <w:lsdException w:name="Book Title" w:uiPriority="33" w:qFormat="1"/>
+    <w:lsdException w:name="Bibliography" w:semiHidden="1" w:uiPriority="37" w:unhideWhenUsed="1"/>
+    <w:lsdException w:name="TOC Heading" w:semiHidden="1" w:uiPriority="39" w:unhideWhenUsed="1" w:qFormat="1"/>
+    <w:lsdException w:name="Plain Table 1" w:uiPriority="41"/>
+    <w:lsdException w:name="Plain Table 2" w:uiPriority="42"/>
+    <w:lsdException w:name="Plain Table 3" w:uiPriority="43"/>
+    <w:lsdException w:name="Plain Table 4" w:uiPriority="44"/>
+    <w:lsdException w:name="Plain Table 5" w:uiPriority="45"/>
+    <w:lsdException w:name="Grid Table Light" w:uiPriority="40"/>
+    <w:lsdException w:name="Grid Table 1 Light" w:uiPriority="46"/>
+    <w:lsdException w:name="Grid Table 2" w:uiPriority="47"/>
+    <w:lsdException w:name="Grid Table 3" w:uiPriority="48"/>
+    <w:lsdException w:name="Grid Table 4" w:uiPriority="49"/>
+    <w:lsdException w:name="Grid Table 5 Dark" w:uiPriority="50"/>
+    <w:lsdException w:name="Grid Table 6 Colorful" w:uiPriority="51"/>
+    <w:lsdException w:name="Grid Table 7 Colorful" w:uiPriority="52"/>
+    <w:lsdException w:name="Grid Table 1 Light Accent 1" w:uiPriority="46"/>
+    <w:lsdException w:name="Grid Table 2 Accent 1" w:uiPriority="47"/>
+    <w:lsdException w:name="Grid Table 3 Accent 1" w:uiPriority="48"/>
+    <w:lsdException w:name="Grid Table 4 Accent 1" w:uiPriority="49"/>
+    <w:lsdException w:name="Grid Table 5 Dark Accent 1" w:uiPriority="50"/>
+    <w:lsdException w:name="Grid Table 6 Colorful Accent 1" w:uiPriority="51"/>
+    <w:lsdException w:name="Grid Table 7 Colorful Accent 1" w:uiPriority="52"/>
+    <w:lsdException w:name="Grid Table 1 Light Accent 2" w:uiPriority="46"/>
+    <w:lsdException w:name="Grid Table 2 Accent 2" w:uiPriority="47"/>
+    <w:lsdException w:name="Grid Table 3 Accent 2" w:uiPriority="48"/>
+    <w:lsdException w:name="Grid Table 4 Accent 2" w:uiPriority="49"/>
+    <w:lsdException w:name="Grid Table 5 Dark Accent 2" w:uiPriority="50"/>
+    <w:lsdException w:name="Grid Table 6 Colorful Accent 2" w:uiPriority="51"/>
+    <w:lsdException w:name="Grid Table 7 Colorful Accent 2" w:uiPriority="52"/>
+    <w:lsdException w:name="Grid Table 1 Light Accent 3" w:uiPriority="46"/>
+    <w:lsdException w:name="Grid Table 2 Accent 3" w:uiPriority="47"/>
+    <w:lsdException w:name="Grid Table 3 Accent 3" w:uiPriority="48"/>
+    <w:lsdException w:name="Grid Table 4 Accent 3" w:uiPriority="49"/>
+    <w:lsdException w:name="Grid Table 5 Dark Accent 3" w:uiPriority="50"/>
+    <w:lsdException w:name="Grid Table 6 Colorful Accent 3" w:uiPriority="51"/>
+    <w:lsdException w:name="Grid Table 7 Colorful Accent 3" w:uiPriority="52"/>
+    <w:lsdException w:name="Grid Table 1 Light Accent 4" w:uiPriority="46"/>
+    <w:lsdException w:name="Grid Table 2 Accent 4" w:uiPriority="47"/>
+    <w:lsdException w:name="Grid Table 3 Accent 4" w:uiPriority="48"/>
+    <w:lsdException w:name="Grid Table 4 Accent 4" w:uiPriority="49"/>
+    <w:lsdException w:name="Grid Table 5 Dark Accent 4" w:uiPriority="50"/>
+    <w:lsdException w:name="Grid Table 6 Colorful Accent 4" w:uiPriority="51"/>
+    <w:lsdException w:name="Grid Table 7 Colorful Accent 4" w:uiPriority="52"/>
+    <w:lsdException w:name="Grid Table 1 Light Accent 5" w:uiPriority="46"/>
+    <w:lsdException w:name="Grid Table 2 Accent 5" w:uiPriority="47"/>
+    <w:lsdException w:name="Grid Table 3 Accent 5" w:uiPriority="48"/>
+    <w:lsdException w:name="Grid Table 4 Accent 5" w:uiPriority="49"/>
+    <w:lsdException w:name="Grid Table 5 Dark Accent 5" w:uiPriority="50"/>
+    <w:lsdException w:name="Grid Table 6 Colorful Accent 5" w:uiPriority="51"/>
+    <w:lsdException w:name="Grid Table 7 Colorful Accent 5" w:uiPriority="52"/>
+    <w:lsdException w:name="Grid Table 1 Light Accent 6" w:uiPriority="46"/>
+    <w:lsdException w:name="Grid Table 2 Accent 6" w:uiPriority="47"/>
+    <w:lsdException w:name="Grid Table 3 Accent 6" w:uiPriority="48"/>
+    <w:lsdException w:name="Grid Table 4 Accent 6" w:uiPriority="49"/>
+    <w:lsdException w:name="Grid Table 5 Dark Accent 6" w:uiPriority="50"/>
+    <w:lsdException w:name="Grid Table 6 Colorful Accent 6" w:uiPriority="51"/>
+    <w:lsdException w:name="Grid Table 7 Colorful Accent 6" w:uiPriority="52"/>
+    <w:lsdException w:name="List Table 1 Light" w:uiPriority="46"/>
+    <w:lsdException w:name="List Table 2" w:uiPriority="47"/>
+    <w:lsdException w:name="List Table 3" w:uiPriority="48"/>
+    <w:lsdException w:name="List Table 4" w:uiPriority="49"/>
+    <w:lsdException w:name="List Table 5 Dark" w:uiPriority="50"/>
+    <w:lsdException w:name="List Table 6 Colorful" w:uiPriority="51"/>
+    <w:lsdException w:name="List Table 7 Colorful" w:uiPriority="52"/>
+    <w:lsdException w:name="List Table 1 Light Accent 1" w:uiPriority="46"/>
+    <w:lsdException w:name="List Table 2 Accent 1" w:uiPriority="47"/>
+    <w:lsdException w:name="List Table 3 Accent 1" w:uiPriority="48"/>
+    <w:lsdException w:name="List Table 4 Accent 1" w:uiPriority="49"/>
+    <w:lsdException w:name="List Table 5 Dark Accent 1" w:uiPriority="50"/>
+    <w:lsdException w:name="List Table 6 Colorful Accent 1" w:uiPriority="51"/>
+    <w:lsdException w:name="List Table 7 Colorful Accent 1" w:uiPriority="52"/>
+    <w:lsdException w:name="List Table 1 Light Accent 2" w:uiPriority="46"/>
+    <w:lsdException w:name="List Table 2 Accent 2" w:uiPriority="47"/>
+    <w:lsdException w:name="List Table 3 Accent 2" w:uiPriority="48"/>
+    <w:lsdException w:name="List Table 4 Accent 2" w:uiPriority="49"/>
+    <w:lsdException w:name="List Table 5 Dark Accent 2" w:uiPriority="50"/>
+    <w:lsdException w:name="List Table 6 Colorful Accent 2" w:uiPriority="51"/>
+    <w:lsdException w:name="List Table 7 Colorful Accent 2" w:uiPriority="52"/>
+    <w:lsdException w:name="List Table 1 Light Accent 3" w:uiPriority="46"/>
+    <w:lsdException w:name="List Table 2 Accent 3" w:uiPriority="47"/>
+    <w:lsdException w:name="List Table 3 Accent 3" w:uiPriority="48"/>
+    <w:lsdException w:name="List Table 4 Accent 3" w:uiPriority="49"/>
+    <w:lsdException w:name="List Table 5 Dark Accent 3" w:uiPriority="50"/>
+    <w:lsdException w:name="List Table 6 Colorful Accent 3" w:uiPriority="51"/>
+    <w:lsdException w:name="List Table 7 Colorful Accent 3" w:uiPriority="52"/>
+    <w:lsdException w:name="List Table 1 Light Accent 4" w:uiPriority="46"/>
+    <w:lsdException w:name="List Table 2 Accent 4" w:uiPriority="47"/>
+    <w:lsdException w:name="List Table 3 Accent 4" w:uiPriority="48"/>
+    <w:lsdException w:name="List Table 4 Accent 4" w:uiPriority="49"/>
+    <w:lsdException w:name="List Table 5 Dark Accent 4" w:uiPriority="50"/>
+    <w:lsdException w:name="List Table 6 Colorful Accent 4" w:uiPriority="51"/>
+    <w:lsdException w:name="List Table 7 Colorful Accent 4" w:uiPriority="52"/>
+    <w:lsdException w:name="List Table 1 Light Accent 5" w:uiPriority="46"/>
+    <w:lsdException w:name="List Table 2 Accent 5" w:uiPriority="47"/>
+    <w:lsdException w:name="List Table 3 Accent 5" w:uiPriority="48"/>
+    <w:lsdException w:name="List Table 4 Accent 5" w:uiPriority="49"/>
+    <w:lsdException w:name="List Table 5 Dark Accent 5" w:uiPriority="50"/>
+    <w:lsdException w:name="List Table 6 Colorful Accent 5" w:uiPriority="51"/>
+    <w:lsdException w:name="List Table 7 Colorful Accent 5" w:uiPriority="52"/>
+    <w:lsdException w:name="List Table 1 Light Accent 6" w:uiPriority="46"/>
+    <w:lsdException w:name="List Table 2 Accent 6" w:uiPriority="47"/>
+    <w:lsdException w:name="List Table 3 Accent 6" w:uiPriority="48"/>
+    <w:lsdException w:name="List Table 4 Accent 6" w:uiPriority="49"/>
+    <w:lsdException w:name="List Table 5 Dark Accent 6" w:uiPriority="50"/>
+    <w:lsdException w:name="List Table 6 Colorful Accent 6" w:uiPriority="51"/>
+    <w:lsdException w:name="List Table 7 Colorful Accent 6" w:uiPriority="52"/>
+    <w:lsdException w:name="Mention" w:semiHidden="1" w:uiPriority="99" w:unhideWhenUsed="1"/>
+    <w:lsdException w:name="Smart Hyperlink" w:semiHidden="1" w:uiPriority="99" w:unhideWhenUsed="1"/>
+    <w:lsdException w:name="Hashtag" w:semiHidden="1" w:uiPriority="99" w:unhideWhenUsed="1"/>
+    <w:lsdException w:name="Unresolved Mention" w:semiHidden="1" w:uiPriority="99" w:unhideWhenUsed="1"/>
+    <w:lsdException w:name="Smart Link" w:semiHidden="1" w:uiPriority="99" w:unhideWhenUsed="1"/>
   </w:latentStyles>
-  <w:style w:type="paragraph" w:default="1" w:styleId="1">
+  <w:style w:type="paragraph" w:default="1" w:styleId="Normal">
     <w:name w:val="Normal"/>
     <w:qFormat/>
-    <w:uiPriority w:val="0"/>
     <w:rPr>
-      <w:rFonts w:asciiTheme="minorHAnsi" w:hAnsiTheme="minorHAnsi" w:eastAsiaTheme="minorEastAsia" w:cstheme="minorBidi"/>
-      <w:lang w:val="en-US" w:eastAsia="zh-CN" w:bidi="ar-SA"/>
+      <w:lang w:val="en-US" w:eastAsia="zh-CN"/>
     </w:rPr>
   </w:style>
-  <w:style w:type="paragraph" w:styleId="2">
+  <w:style w:type="paragraph" w:styleId="Heading1">
     <w:name w:val="heading 1"/>
-    <w:basedOn w:val="1"/>
-    <w:next w:val="1"/>
+    <w:basedOn w:val="Normal"/>
+    <w:next w:val="Normal"/>
+    <w:uiPriority w:val="9"/>
     <w:qFormat/>
-    <w:uiPriority w:val="9"/>
     <w:pPr>
       <w:keepNext/>
       <w:keepLines/>
@@ -5571,19 +6092,19 @@
       <w:szCs w:val="40"/>
     </w:rPr>
   </w:style>
-  <w:style w:type="character" w:default="1" w:styleId="3">
+  <w:style w:type="character" w:default="1" w:styleId="DefaultParagraphFont">
     <w:name w:val="Default Paragraph Font"/>
+    <w:uiPriority w:val="1"/>
     <w:semiHidden/>
     <w:unhideWhenUsed/>
-    <w:qFormat/>
-    <w:uiPriority w:val="1"/>
   </w:style>
-  <w:style w:type="table" w:default="1" w:styleId="4">
+  <w:style w:type="table" w:default="1" w:styleId="TableNormal">
     <w:name w:val="Normal Table"/>
+    <w:uiPriority w:val="99"/>
     <w:semiHidden/>
     <w:unhideWhenUsed/>
-    <w:uiPriority w:val="99"/>
     <w:tblPr>
+      <w:tblInd w:w="0" w:type="dxa"/>
       <w:tblCellMar>
         <w:top w:w="0" w:type="dxa"/>
         <w:left w:w="108" w:type="dxa"/>
@@ -5592,23 +6113,27 @@
       </w:tblCellMar>
     </w:tblPr>
   </w:style>
-  <w:style w:type="paragraph" w:styleId="5">
+  <w:style w:type="numbering" w:default="1" w:styleId="NoList">
+    <w:name w:val="No List"/>
+    <w:uiPriority w:val="99"/>
+    <w:semiHidden/>
+    <w:unhideWhenUsed/>
+  </w:style>
+  <w:style w:type="paragraph" w:styleId="BalloonText">
     <w:name w:val="Balloon Text"/>
-    <w:basedOn w:val="1"/>
-    <w:link w:val="8"/>
+    <w:basedOn w:val="Normal"/>
+    <w:link w:val="BalloonTextChar"/>
     <w:qFormat/>
-    <w:uiPriority w:val="0"/>
     <w:rPr>
       <w:rFonts w:ascii="Tahoma" w:hAnsi="Tahoma" w:cs="Tahoma"/>
       <w:sz w:val="16"/>
       <w:szCs w:val="16"/>
     </w:rPr>
   </w:style>
-  <w:style w:type="paragraph" w:styleId="6">
+  <w:style w:type="paragraph" w:styleId="Footer">
     <w:name w:val="footer"/>
-    <w:basedOn w:val="1"/>
+    <w:basedOn w:val="Normal"/>
     <w:qFormat/>
-    <w:uiPriority w:val="0"/>
     <w:pPr>
       <w:tabs>
         <w:tab w:val="center" w:pos="4153"/>
@@ -5621,11 +6146,10 @@
       <w:szCs w:val="18"/>
     </w:rPr>
   </w:style>
-  <w:style w:type="paragraph" w:styleId="7">
+  <w:style w:type="paragraph" w:styleId="Header">
     <w:name w:val="header"/>
-    <w:basedOn w:val="1"/>
+    <w:basedOn w:val="Normal"/>
     <w:qFormat/>
-    <w:uiPriority w:val="0"/>
     <w:pPr>
       <w:tabs>
         <w:tab w:val="center" w:pos="4153"/>
@@ -5638,12 +6162,11 @@
       <w:szCs w:val="18"/>
     </w:rPr>
   </w:style>
-  <w:style w:type="character" w:customStyle="1" w:styleId="8">
+  <w:style w:type="character" w:customStyle="1" w:styleId="BalloonTextChar">
     <w:name w:val="Balloon Text Char"/>
-    <w:basedOn w:val="3"/>
-    <w:link w:val="5"/>
+    <w:basedOn w:val="DefaultParagraphFont"/>
+    <w:link w:val="BalloonText"/>
     <w:qFormat/>
-    <w:uiPriority w:val="0"/>
     <w:rPr>
       <w:rFonts w:ascii="Tahoma" w:hAnsi="Tahoma" w:cs="Tahoma"/>
       <w:sz w:val="16"/>
@@ -5906,5 +6429,6 @@
     </a:fmtScheme>
   </a:themeElements>
   <a:objectDefaults/>
+  <a:extraClrSchemeLst/>
 </a:theme>
 </file>
</xml_diff>